<commit_message>
Adding Unit test cases
</commit_message>
<xml_diff>
--- a/Document/TccCardArchitecture.docx
+++ b/Document/TccCardArchitecture.docx
@@ -4,32 +4,764 @@
   <w:body>
     <w:p>
       <w:pPr>
-        <w:shd w:val="clear" w:color="auto" w:fill="FFFFFF" w:themeFill="background1"/>
+        <w:shd w:val="clear" w:color="auto" w:fill="FFFFFF"/>
+        <w:rPr>
+          <w:rFonts w:ascii="Calibri" w:eastAsia="Calibri" w:hAnsi="Calibri" w:cs="Mangal"/>
+        </w:rPr>
       </w:pPr>
       <w:r>
         <w:rPr>
+          <w:rFonts w:ascii="Calibri" w:eastAsia="Calibri" w:hAnsi="Calibri" w:cs="Times New Roman"/>
           <w:noProof/>
         </w:rPr>
         <mc:AlternateContent>
           <mc:Choice Requires="wps">
             <w:drawing>
-              <wp:anchor distT="0" distB="0" distL="114300" distR="114300" simplePos="0" relativeHeight="251661312" behindDoc="0" locked="0" layoutInCell="1" allowOverlap="1" wp14:anchorId="57BCB3D1" wp14:editId="234115C5">
+              <wp:anchor distT="0" distB="0" distL="114300" distR="114300" simplePos="0" relativeHeight="251658240" behindDoc="0" locked="0" layoutInCell="1" allowOverlap="1" wp14:anchorId="22236438" wp14:editId="0766873D">
+                <wp:simplePos x="0" y="0"/>
+                <wp:positionH relativeFrom="column">
+                  <wp:posOffset>-121920</wp:posOffset>
+                </wp:positionH>
+                <wp:positionV relativeFrom="page">
+                  <wp:posOffset>868680</wp:posOffset>
+                </wp:positionV>
+                <wp:extent cx="1779905" cy="5326380"/>
+                <wp:effectExtent l="0" t="0" r="10795" b="26670"/>
+                <wp:wrapNone/>
+                <wp:docPr id="84" name="Rectangle: Rounded Corners 84"/>
+                <wp:cNvGraphicFramePr>
+                  <a:graphicFrameLocks xmlns:a="http://schemas.openxmlformats.org/drawingml/2006/main"/>
+                </wp:cNvGraphicFramePr>
+                <a:graphic xmlns:a="http://schemas.openxmlformats.org/drawingml/2006/main">
+                  <a:graphicData uri="http://schemas.microsoft.com/office/word/2010/wordprocessingShape">
+                    <wps:wsp>
+                      <wps:cNvSpPr>
+                        <a:spLocks/>
+                      </wps:cNvSpPr>
+                      <wps:spPr>
+                        <a:xfrm>
+                          <a:off x="0" y="0"/>
+                          <a:ext cx="1779905" cy="5326380"/>
+                        </a:xfrm>
+                        <a:prstGeom prst="roundRect">
+                          <a:avLst/>
+                        </a:prstGeom>
+                        <a:solidFill>
+                          <a:sysClr val="window" lastClr="FFFFFF"/>
+                        </a:solidFill>
+                        <a:ln w="19050" cap="sq" cmpd="sng" algn="ctr">
+                          <a:solidFill>
+                            <a:srgbClr val="4472C4">
+                              <a:shade val="50000"/>
+                            </a:srgbClr>
+                          </a:solidFill>
+                          <a:prstDash val="lgDashDotDot"/>
+                          <a:round/>
+                        </a:ln>
+                        <a:effectLst/>
+                      </wps:spPr>
+                      <wps:txbx>
+                        <w:txbxContent>
+                          <w:p>
+                            <w:pPr>
+                              <w:shd w:val="clear" w:color="auto" w:fill="FFFFFF"/>
+                              <w:spacing w:after="0"/>
+                              <w:jc w:val="center"/>
+                              <w:rPr>
+                                <w:color w:val="4472C4"/>
+                                <w:sz w:val="72"/>
+                                <w:szCs w:val="72"/>
+                                <w:vertAlign w:val="subscript"/>
+                                <w:lang w:val="en-US"/>
+                              </w:rPr>
+                            </w:pPr>
+                            <w:r>
+                              <w:rPr>
+                                <w:color w:val="4472C4"/>
+                                <w:sz w:val="72"/>
+                                <w:szCs w:val="72"/>
+                                <w:vertAlign w:val="subscript"/>
+                                <w:lang w:val="en-US"/>
+                              </w:rPr>
+                              <w:t>Client App</w:t>
+                            </w:r>
+                          </w:p>
+                          <w:p>
+                            <w:pPr>
+                              <w:shd w:val="clear" w:color="auto" w:fill="FFFFFF"/>
+                              <w:spacing w:after="0"/>
+                              <w:jc w:val="both"/>
+                              <w:rPr>
+                                <w:sz w:val="44"/>
+                                <w:szCs w:val="44"/>
+                                <w:vertAlign w:val="subscript"/>
+                                <w:lang w:val="en-US"/>
+                              </w:rPr>
+                            </w:pPr>
+                          </w:p>
+                          <w:p>
+                            <w:pPr>
+                              <w:shd w:val="clear" w:color="auto" w:fill="FFFFFF"/>
+                              <w:spacing w:after="0"/>
+                              <w:jc w:val="both"/>
+                              <w:rPr>
+                                <w:sz w:val="44"/>
+                                <w:szCs w:val="44"/>
+                                <w:vertAlign w:val="subscript"/>
+                                <w:lang w:val="en-US"/>
+                              </w:rPr>
+                            </w:pPr>
+                          </w:p>
+                          <w:p>
+                            <w:pPr>
+                              <w:shd w:val="clear" w:color="auto" w:fill="FFFFFF"/>
+                              <w:spacing w:after="0"/>
+                              <w:jc w:val="both"/>
+                              <w:rPr>
+                                <w:sz w:val="44"/>
+                                <w:szCs w:val="44"/>
+                                <w:vertAlign w:val="subscript"/>
+                                <w:lang w:val="en-US"/>
+                              </w:rPr>
+                            </w:pPr>
+                          </w:p>
+                          <w:p>
+                            <w:pPr>
+                              <w:shd w:val="clear" w:color="auto" w:fill="FFFFFF"/>
+                              <w:spacing w:after="0"/>
+                              <w:jc w:val="center"/>
+                              <w:rPr>
+                                <w:color w:val="4472C4"/>
+                                <w:sz w:val="44"/>
+                                <w:szCs w:val="44"/>
+                                <w:vertAlign w:val="subscript"/>
+                                <w:lang w:val="en-US"/>
+                              </w:rPr>
+                            </w:pPr>
+                            <w:r>
+                              <w:rPr>
+                                <w:color w:val="4472C4"/>
+                                <w:sz w:val="44"/>
+                                <w:szCs w:val="44"/>
+                                <w:vertAlign w:val="subscript"/>
+                                <w:lang w:val="en-US"/>
+                              </w:rPr>
+                              <w:t>MVC WEB APP</w:t>
+                            </w:r>
+                            <w:r>
+                              <w:rPr>
+                                <w:color w:val="4472C4"/>
+                                <w:sz w:val="44"/>
+                                <w:szCs w:val="44"/>
+                                <w:vertAlign w:val="subscript"/>
+                                <w:lang w:val="en-US"/>
+                              </w:rPr>
+                              <w:t xml:space="preserve"> (.NET Framework)</w:t>
+                            </w:r>
+                          </w:p>
+                          <w:p>
+                            <w:pPr>
+                              <w:shd w:val="clear" w:color="auto" w:fill="FFFFFF"/>
+                              <w:spacing w:after="0"/>
+                              <w:jc w:val="both"/>
+                              <w:rPr>
+                                <w:sz w:val="44"/>
+                                <w:szCs w:val="44"/>
+                                <w:vertAlign w:val="subscript"/>
+                                <w:lang w:val="en-US"/>
+                              </w:rPr>
+                            </w:pPr>
+                          </w:p>
+                          <w:p>
+                            <w:pPr>
+                              <w:shd w:val="clear" w:color="auto" w:fill="FFFFFF"/>
+                              <w:spacing w:after="0"/>
+                              <w:jc w:val="both"/>
+                              <w:rPr>
+                                <w:sz w:val="44"/>
+                                <w:szCs w:val="44"/>
+                                <w:vertAlign w:val="subscript"/>
+                                <w:lang w:val="en-US"/>
+                              </w:rPr>
+                            </w:pPr>
+                          </w:p>
+                          <w:p>
+                            <w:pPr>
+                              <w:shd w:val="clear" w:color="auto" w:fill="FFFFFF"/>
+                              <w:spacing w:after="0"/>
+                              <w:jc w:val="both"/>
+                              <w:rPr>
+                                <w:sz w:val="44"/>
+                                <w:szCs w:val="44"/>
+                                <w:vertAlign w:val="subscript"/>
+                                <w:lang w:val="en-US"/>
+                              </w:rPr>
+                            </w:pPr>
+                          </w:p>
+                          <w:p>
+                            <w:pPr>
+                              <w:shd w:val="clear" w:color="auto" w:fill="FFFFFF"/>
+                              <w:spacing w:after="0"/>
+                              <w:jc w:val="both"/>
+                              <w:rPr>
+                                <w:sz w:val="44"/>
+                                <w:szCs w:val="44"/>
+                                <w:vertAlign w:val="subscript"/>
+                                <w:lang w:val="en-US"/>
+                              </w:rPr>
+                            </w:pPr>
+                          </w:p>
+                          <w:p>
+                            <w:pPr>
+                              <w:shd w:val="clear" w:color="auto" w:fill="FFFFFF"/>
+                              <w:spacing w:after="0"/>
+                              <w:jc w:val="both"/>
+                              <w:rPr>
+                                <w:sz w:val="44"/>
+                                <w:szCs w:val="44"/>
+                                <w:vertAlign w:val="subscript"/>
+                                <w:lang w:val="en-US"/>
+                              </w:rPr>
+                            </w:pPr>
+                          </w:p>
+                          <w:p>
+                            <w:pPr>
+                              <w:shd w:val="clear" w:color="auto" w:fill="FFFFFF"/>
+                              <w:spacing w:after="0"/>
+                              <w:jc w:val="both"/>
+                              <w:rPr>
+                                <w:sz w:val="44"/>
+                                <w:szCs w:val="44"/>
+                                <w:vertAlign w:val="subscript"/>
+                                <w:lang w:val="en-US"/>
+                              </w:rPr>
+                            </w:pPr>
+                          </w:p>
+                          <w:p>
+                            <w:pPr>
+                              <w:shd w:val="clear" w:color="auto" w:fill="FFFFFF"/>
+                              <w:spacing w:after="0"/>
+                              <w:jc w:val="both"/>
+                              <w:rPr>
+                                <w:sz w:val="44"/>
+                                <w:szCs w:val="44"/>
+                                <w:vertAlign w:val="subscript"/>
+                                <w:lang w:val="en-US"/>
+                              </w:rPr>
+                            </w:pPr>
+                          </w:p>
+                          <w:p>
+                            <w:pPr>
+                              <w:shd w:val="clear" w:color="auto" w:fill="FFFFFF"/>
+                              <w:spacing w:after="0"/>
+                              <w:jc w:val="both"/>
+                              <w:rPr>
+                                <w:sz w:val="44"/>
+                                <w:szCs w:val="44"/>
+                                <w:vertAlign w:val="subscript"/>
+                                <w:lang w:val="en-US"/>
+                              </w:rPr>
+                            </w:pPr>
+                          </w:p>
+                          <w:p>
+                            <w:pPr>
+                              <w:shd w:val="clear" w:color="auto" w:fill="FFFFFF"/>
+                              <w:spacing w:after="0"/>
+                              <w:jc w:val="both"/>
+                              <w:rPr>
+                                <w:sz w:val="44"/>
+                                <w:szCs w:val="44"/>
+                                <w:vertAlign w:val="subscript"/>
+                                <w:lang w:val="en-US"/>
+                              </w:rPr>
+                            </w:pPr>
+                          </w:p>
+                          <w:p>
+                            <w:pPr>
+                              <w:shd w:val="clear" w:color="auto" w:fill="FFFFFF"/>
+                              <w:spacing w:after="0"/>
+                              <w:jc w:val="both"/>
+                              <w:rPr>
+                                <w:sz w:val="44"/>
+                                <w:szCs w:val="44"/>
+                                <w:vertAlign w:val="subscript"/>
+                                <w:lang w:val="en-US"/>
+                              </w:rPr>
+                            </w:pPr>
+                          </w:p>
+                          <w:p>
+                            <w:pPr>
+                              <w:shd w:val="clear" w:color="auto" w:fill="FFFFFF"/>
+                              <w:spacing w:after="0"/>
+                              <w:jc w:val="both"/>
+                              <w:rPr>
+                                <w:sz w:val="44"/>
+                                <w:szCs w:val="44"/>
+                                <w:vertAlign w:val="subscript"/>
+                                <w:lang w:val="en-US"/>
+                              </w:rPr>
+                            </w:pPr>
+                          </w:p>
+                          <w:p>
+                            <w:pPr>
+                              <w:shd w:val="clear" w:color="auto" w:fill="FFFFFF"/>
+                              <w:spacing w:after="0"/>
+                              <w:jc w:val="both"/>
+                              <w:rPr>
+                                <w:sz w:val="44"/>
+                                <w:szCs w:val="44"/>
+                                <w:vertAlign w:val="subscript"/>
+                                <w:lang w:val="en-US"/>
+                              </w:rPr>
+                            </w:pPr>
+                          </w:p>
+                          <w:p>
+                            <w:pPr>
+                              <w:shd w:val="clear" w:color="auto" w:fill="FFFFFF"/>
+                              <w:spacing w:after="0"/>
+                              <w:jc w:val="both"/>
+                              <w:rPr>
+                                <w:sz w:val="44"/>
+                                <w:szCs w:val="44"/>
+                                <w:vertAlign w:val="subscript"/>
+                                <w:lang w:val="en-US"/>
+                              </w:rPr>
+                            </w:pPr>
+                          </w:p>
+                          <w:p>
+                            <w:pPr>
+                              <w:shd w:val="clear" w:color="auto" w:fill="FFFFFF"/>
+                              <w:spacing w:after="0"/>
+                              <w:jc w:val="both"/>
+                              <w:rPr>
+                                <w:sz w:val="44"/>
+                                <w:szCs w:val="44"/>
+                                <w:vertAlign w:val="subscript"/>
+                                <w:lang w:val="en-US"/>
+                              </w:rPr>
+                            </w:pPr>
+                          </w:p>
+                          <w:p>
+                            <w:pPr>
+                              <w:shd w:val="clear" w:color="auto" w:fill="FFFFFF"/>
+                              <w:spacing w:after="0"/>
+                              <w:jc w:val="both"/>
+                              <w:rPr>
+                                <w:sz w:val="44"/>
+                                <w:szCs w:val="44"/>
+                                <w:vertAlign w:val="subscript"/>
+                                <w:lang w:val="en-US"/>
+                              </w:rPr>
+                            </w:pPr>
+                          </w:p>
+                          <w:p>
+                            <w:pPr>
+                              <w:shd w:val="clear" w:color="auto" w:fill="FFFFFF"/>
+                              <w:spacing w:after="0"/>
+                              <w:jc w:val="both"/>
+                              <w:rPr>
+                                <w:sz w:val="44"/>
+                                <w:szCs w:val="44"/>
+                                <w:vertAlign w:val="subscript"/>
+                                <w:lang w:val="en-US"/>
+                              </w:rPr>
+                            </w:pPr>
+                          </w:p>
+                          <w:p>
+                            <w:pPr>
+                              <w:shd w:val="clear" w:color="auto" w:fill="FFFFFF"/>
+                              <w:spacing w:after="0"/>
+                              <w:jc w:val="both"/>
+                              <w:rPr>
+                                <w:sz w:val="44"/>
+                                <w:szCs w:val="44"/>
+                                <w:vertAlign w:val="subscript"/>
+                                <w:lang w:val="en-US"/>
+                              </w:rPr>
+                            </w:pPr>
+                          </w:p>
+                        </w:txbxContent>
+                      </wps:txbx>
+                      <wps:bodyPr rot="0" spcFirstLastPara="0" vertOverflow="overflow" horzOverflow="overflow" vert="horz" wrap="square" lIns="91440" tIns="45720" rIns="91440" bIns="45720" numCol="1" spcCol="0" rtlCol="0" fromWordArt="0" anchor="ctr" anchorCtr="0" forceAA="0" compatLnSpc="1">
+                        <a:prstTxWarp prst="textNoShape">
+                          <a:avLst/>
+                        </a:prstTxWarp>
+                        <a:noAutofit/>
+                      </wps:bodyPr>
+                    </wps:wsp>
+                  </a:graphicData>
+                </a:graphic>
+                <wp14:sizeRelH relativeFrom="margin">
+                  <wp14:pctWidth>0</wp14:pctWidth>
+                </wp14:sizeRelH>
+                <wp14:sizeRelV relativeFrom="margin">
+                  <wp14:pctHeight>0</wp14:pctHeight>
+                </wp14:sizeRelV>
+              </wp:anchor>
+            </w:drawing>
+          </mc:Choice>
+          <mc:Fallback>
+            <w:pict>
+              <v:roundrect w14:anchorId="22236438" id="Rectangle: Rounded Corners 84" o:spid="_x0000_s1026" style="position:absolute;margin-left:-9.6pt;margin-top:68.4pt;width:140.15pt;height:419.4pt;z-index:251658240;visibility:visible;mso-wrap-style:square;mso-width-percent:0;mso-height-percent:0;mso-wrap-distance-left:9pt;mso-wrap-distance-top:0;mso-wrap-distance-right:9pt;mso-wrap-distance-bottom:0;mso-position-horizontal:absolute;mso-position-horizontal-relative:text;mso-position-vertical:absolute;mso-position-vertical-relative:page;mso-width-percent:0;mso-height-percent:0;mso-width-relative:margin;mso-height-relative:margin;v-text-anchor:middle" arcsize="10923f" o:gfxdata="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" fillcolor="window" strokecolor="#2f528f" strokeweight="1.5pt">
+                <v:stroke dashstyle="longDashDotDot" endcap="square"/>
+                <v:path arrowok="t"/>
+                <v:textbox>
+                  <w:txbxContent>
+                    <w:p>
+                      <w:pPr>
+                        <w:shd w:val="clear" w:color="auto" w:fill="FFFFFF"/>
+                        <w:spacing w:after="0"/>
+                        <w:jc w:val="center"/>
+                        <w:rPr>
+                          <w:color w:val="4472C4"/>
+                          <w:sz w:val="72"/>
+                          <w:szCs w:val="72"/>
+                          <w:vertAlign w:val="subscript"/>
+                          <w:lang w:val="en-US"/>
+                        </w:rPr>
+                      </w:pPr>
+                      <w:r>
+                        <w:rPr>
+                          <w:color w:val="4472C4"/>
+                          <w:sz w:val="72"/>
+                          <w:szCs w:val="72"/>
+                          <w:vertAlign w:val="subscript"/>
+                          <w:lang w:val="en-US"/>
+                        </w:rPr>
+                        <w:t>Client App</w:t>
+                      </w:r>
+                    </w:p>
+                    <w:p>
+                      <w:pPr>
+                        <w:shd w:val="clear" w:color="auto" w:fill="FFFFFF"/>
+                        <w:spacing w:after="0"/>
+                        <w:jc w:val="both"/>
+                        <w:rPr>
+                          <w:sz w:val="44"/>
+                          <w:szCs w:val="44"/>
+                          <w:vertAlign w:val="subscript"/>
+                          <w:lang w:val="en-US"/>
+                        </w:rPr>
+                      </w:pPr>
+                    </w:p>
+                    <w:p>
+                      <w:pPr>
+                        <w:shd w:val="clear" w:color="auto" w:fill="FFFFFF"/>
+                        <w:spacing w:after="0"/>
+                        <w:jc w:val="both"/>
+                        <w:rPr>
+                          <w:sz w:val="44"/>
+                          <w:szCs w:val="44"/>
+                          <w:vertAlign w:val="subscript"/>
+                          <w:lang w:val="en-US"/>
+                        </w:rPr>
+                      </w:pPr>
+                    </w:p>
+                    <w:p>
+                      <w:pPr>
+                        <w:shd w:val="clear" w:color="auto" w:fill="FFFFFF"/>
+                        <w:spacing w:after="0"/>
+                        <w:jc w:val="both"/>
+                        <w:rPr>
+                          <w:sz w:val="44"/>
+                          <w:szCs w:val="44"/>
+                          <w:vertAlign w:val="subscript"/>
+                          <w:lang w:val="en-US"/>
+                        </w:rPr>
+                      </w:pPr>
+                    </w:p>
+                    <w:p>
+                      <w:pPr>
+                        <w:shd w:val="clear" w:color="auto" w:fill="FFFFFF"/>
+                        <w:spacing w:after="0"/>
+                        <w:jc w:val="center"/>
+                        <w:rPr>
+                          <w:color w:val="4472C4"/>
+                          <w:sz w:val="44"/>
+                          <w:szCs w:val="44"/>
+                          <w:vertAlign w:val="subscript"/>
+                          <w:lang w:val="en-US"/>
+                        </w:rPr>
+                      </w:pPr>
+                      <w:r>
+                        <w:rPr>
+                          <w:color w:val="4472C4"/>
+                          <w:sz w:val="44"/>
+                          <w:szCs w:val="44"/>
+                          <w:vertAlign w:val="subscript"/>
+                          <w:lang w:val="en-US"/>
+                        </w:rPr>
+                        <w:t>MVC WEB APP</w:t>
+                      </w:r>
+                      <w:r>
+                        <w:rPr>
+                          <w:color w:val="4472C4"/>
+                          <w:sz w:val="44"/>
+                          <w:szCs w:val="44"/>
+                          <w:vertAlign w:val="subscript"/>
+                          <w:lang w:val="en-US"/>
+                        </w:rPr>
+                        <w:t xml:space="preserve"> (.NET Framework)</w:t>
+                      </w:r>
+                    </w:p>
+                    <w:p>
+                      <w:pPr>
+                        <w:shd w:val="clear" w:color="auto" w:fill="FFFFFF"/>
+                        <w:spacing w:after="0"/>
+                        <w:jc w:val="both"/>
+                        <w:rPr>
+                          <w:sz w:val="44"/>
+                          <w:szCs w:val="44"/>
+                          <w:vertAlign w:val="subscript"/>
+                          <w:lang w:val="en-US"/>
+                        </w:rPr>
+                      </w:pPr>
+                    </w:p>
+                    <w:p>
+                      <w:pPr>
+                        <w:shd w:val="clear" w:color="auto" w:fill="FFFFFF"/>
+                        <w:spacing w:after="0"/>
+                        <w:jc w:val="both"/>
+                        <w:rPr>
+                          <w:sz w:val="44"/>
+                          <w:szCs w:val="44"/>
+                          <w:vertAlign w:val="subscript"/>
+                          <w:lang w:val="en-US"/>
+                        </w:rPr>
+                      </w:pPr>
+                    </w:p>
+                    <w:p>
+                      <w:pPr>
+                        <w:shd w:val="clear" w:color="auto" w:fill="FFFFFF"/>
+                        <w:spacing w:after="0"/>
+                        <w:jc w:val="both"/>
+                        <w:rPr>
+                          <w:sz w:val="44"/>
+                          <w:szCs w:val="44"/>
+                          <w:vertAlign w:val="subscript"/>
+                          <w:lang w:val="en-US"/>
+                        </w:rPr>
+                      </w:pPr>
+                    </w:p>
+                    <w:p>
+                      <w:pPr>
+                        <w:shd w:val="clear" w:color="auto" w:fill="FFFFFF"/>
+                        <w:spacing w:after="0"/>
+                        <w:jc w:val="both"/>
+                        <w:rPr>
+                          <w:sz w:val="44"/>
+                          <w:szCs w:val="44"/>
+                          <w:vertAlign w:val="subscript"/>
+                          <w:lang w:val="en-US"/>
+                        </w:rPr>
+                      </w:pPr>
+                    </w:p>
+                    <w:p>
+                      <w:pPr>
+                        <w:shd w:val="clear" w:color="auto" w:fill="FFFFFF"/>
+                        <w:spacing w:after="0"/>
+                        <w:jc w:val="both"/>
+                        <w:rPr>
+                          <w:sz w:val="44"/>
+                          <w:szCs w:val="44"/>
+                          <w:vertAlign w:val="subscript"/>
+                          <w:lang w:val="en-US"/>
+                        </w:rPr>
+                      </w:pPr>
+                    </w:p>
+                    <w:p>
+                      <w:pPr>
+                        <w:shd w:val="clear" w:color="auto" w:fill="FFFFFF"/>
+                        <w:spacing w:after="0"/>
+                        <w:jc w:val="both"/>
+                        <w:rPr>
+                          <w:sz w:val="44"/>
+                          <w:szCs w:val="44"/>
+                          <w:vertAlign w:val="subscript"/>
+                          <w:lang w:val="en-US"/>
+                        </w:rPr>
+                      </w:pPr>
+                    </w:p>
+                    <w:p>
+                      <w:pPr>
+                        <w:shd w:val="clear" w:color="auto" w:fill="FFFFFF"/>
+                        <w:spacing w:after="0"/>
+                        <w:jc w:val="both"/>
+                        <w:rPr>
+                          <w:sz w:val="44"/>
+                          <w:szCs w:val="44"/>
+                          <w:vertAlign w:val="subscript"/>
+                          <w:lang w:val="en-US"/>
+                        </w:rPr>
+                      </w:pPr>
+                    </w:p>
+                    <w:p>
+                      <w:pPr>
+                        <w:shd w:val="clear" w:color="auto" w:fill="FFFFFF"/>
+                        <w:spacing w:after="0"/>
+                        <w:jc w:val="both"/>
+                        <w:rPr>
+                          <w:sz w:val="44"/>
+                          <w:szCs w:val="44"/>
+                          <w:vertAlign w:val="subscript"/>
+                          <w:lang w:val="en-US"/>
+                        </w:rPr>
+                      </w:pPr>
+                    </w:p>
+                    <w:p>
+                      <w:pPr>
+                        <w:shd w:val="clear" w:color="auto" w:fill="FFFFFF"/>
+                        <w:spacing w:after="0"/>
+                        <w:jc w:val="both"/>
+                        <w:rPr>
+                          <w:sz w:val="44"/>
+                          <w:szCs w:val="44"/>
+                          <w:vertAlign w:val="subscript"/>
+                          <w:lang w:val="en-US"/>
+                        </w:rPr>
+                      </w:pPr>
+                    </w:p>
+                    <w:p>
+                      <w:pPr>
+                        <w:shd w:val="clear" w:color="auto" w:fill="FFFFFF"/>
+                        <w:spacing w:after="0"/>
+                        <w:jc w:val="both"/>
+                        <w:rPr>
+                          <w:sz w:val="44"/>
+                          <w:szCs w:val="44"/>
+                          <w:vertAlign w:val="subscript"/>
+                          <w:lang w:val="en-US"/>
+                        </w:rPr>
+                      </w:pPr>
+                    </w:p>
+                    <w:p>
+                      <w:pPr>
+                        <w:shd w:val="clear" w:color="auto" w:fill="FFFFFF"/>
+                        <w:spacing w:after="0"/>
+                        <w:jc w:val="both"/>
+                        <w:rPr>
+                          <w:sz w:val="44"/>
+                          <w:szCs w:val="44"/>
+                          <w:vertAlign w:val="subscript"/>
+                          <w:lang w:val="en-US"/>
+                        </w:rPr>
+                      </w:pPr>
+                    </w:p>
+                    <w:p>
+                      <w:pPr>
+                        <w:shd w:val="clear" w:color="auto" w:fill="FFFFFF"/>
+                        <w:spacing w:after="0"/>
+                        <w:jc w:val="both"/>
+                        <w:rPr>
+                          <w:sz w:val="44"/>
+                          <w:szCs w:val="44"/>
+                          <w:vertAlign w:val="subscript"/>
+                          <w:lang w:val="en-US"/>
+                        </w:rPr>
+                      </w:pPr>
+                    </w:p>
+                    <w:p>
+                      <w:pPr>
+                        <w:shd w:val="clear" w:color="auto" w:fill="FFFFFF"/>
+                        <w:spacing w:after="0"/>
+                        <w:jc w:val="both"/>
+                        <w:rPr>
+                          <w:sz w:val="44"/>
+                          <w:szCs w:val="44"/>
+                          <w:vertAlign w:val="subscript"/>
+                          <w:lang w:val="en-US"/>
+                        </w:rPr>
+                      </w:pPr>
+                    </w:p>
+                    <w:p>
+                      <w:pPr>
+                        <w:shd w:val="clear" w:color="auto" w:fill="FFFFFF"/>
+                        <w:spacing w:after="0"/>
+                        <w:jc w:val="both"/>
+                        <w:rPr>
+                          <w:sz w:val="44"/>
+                          <w:szCs w:val="44"/>
+                          <w:vertAlign w:val="subscript"/>
+                          <w:lang w:val="en-US"/>
+                        </w:rPr>
+                      </w:pPr>
+                    </w:p>
+                    <w:p>
+                      <w:pPr>
+                        <w:shd w:val="clear" w:color="auto" w:fill="FFFFFF"/>
+                        <w:spacing w:after="0"/>
+                        <w:jc w:val="both"/>
+                        <w:rPr>
+                          <w:sz w:val="44"/>
+                          <w:szCs w:val="44"/>
+                          <w:vertAlign w:val="subscript"/>
+                          <w:lang w:val="en-US"/>
+                        </w:rPr>
+                      </w:pPr>
+                    </w:p>
+                    <w:p>
+                      <w:pPr>
+                        <w:shd w:val="clear" w:color="auto" w:fill="FFFFFF"/>
+                        <w:spacing w:after="0"/>
+                        <w:jc w:val="both"/>
+                        <w:rPr>
+                          <w:sz w:val="44"/>
+                          <w:szCs w:val="44"/>
+                          <w:vertAlign w:val="subscript"/>
+                          <w:lang w:val="en-US"/>
+                        </w:rPr>
+                      </w:pPr>
+                    </w:p>
+                    <w:p>
+                      <w:pPr>
+                        <w:shd w:val="clear" w:color="auto" w:fill="FFFFFF"/>
+                        <w:spacing w:after="0"/>
+                        <w:jc w:val="both"/>
+                        <w:rPr>
+                          <w:sz w:val="44"/>
+                          <w:szCs w:val="44"/>
+                          <w:vertAlign w:val="subscript"/>
+                          <w:lang w:val="en-US"/>
+                        </w:rPr>
+                      </w:pPr>
+                    </w:p>
+                  </w:txbxContent>
+                </v:textbox>
+                <w10:wrap anchory="page"/>
+              </v:roundrect>
+            </w:pict>
+          </mc:Fallback>
+        </mc:AlternateContent>
+      </w:r>
+      <w:r>
+        <w:rPr>
+          <w:rFonts w:ascii="Calibri" w:eastAsia="Calibri" w:hAnsi="Calibri" w:cs="Times New Roman"/>
+          <w:noProof/>
+        </w:rPr>
+        <mc:AlternateContent>
+          <mc:Choice Requires="wps">
+            <w:drawing>
+              <wp:anchor distT="0" distB="0" distL="114300" distR="114300" simplePos="0" relativeHeight="251658240" behindDoc="0" locked="0" layoutInCell="1" allowOverlap="1" wp14:anchorId="42C8891E" wp14:editId="463F9185">
                 <wp:simplePos x="0" y="0"/>
                 <wp:positionH relativeFrom="column">
                   <wp:posOffset>2009775</wp:posOffset>
                 </wp:positionH>
                 <wp:positionV relativeFrom="paragraph">
-                  <wp:posOffset>257174</wp:posOffset>
+                  <wp:posOffset>257175</wp:posOffset>
                 </wp:positionV>
                 <wp:extent cx="2962275" cy="885825"/>
                 <wp:effectExtent l="0" t="0" r="28575" b="28575"/>
                 <wp:wrapNone/>
-                <wp:docPr id="5" name="Rectangle 5"/>
-                <wp:cNvGraphicFramePr/>
+                <wp:docPr id="83" name="Rectangle 83"/>
+                <wp:cNvGraphicFramePr>
+                  <a:graphicFrameLocks xmlns:a="http://schemas.openxmlformats.org/drawingml/2006/main"/>
+                </wp:cNvGraphicFramePr>
                 <a:graphic xmlns:a="http://schemas.openxmlformats.org/drawingml/2006/main">
                   <a:graphicData uri="http://schemas.microsoft.com/office/word/2010/wordprocessingShape">
                     <wps:wsp>
-                      <wps:cNvSpPr/>
+                      <wps:cNvSpPr>
+                        <a:spLocks/>
+                      </wps:cNvSpPr>
                       <wps:spPr>
                         <a:xfrm>
                           <a:off x="0" y="0"/>
@@ -38,24 +770,18 @@
                         <a:prstGeom prst="rect">
                           <a:avLst/>
                         </a:prstGeom>
-                        <a:ln>
+                        <a:solidFill>
+                          <a:sysClr val="window" lastClr="FFFFFF"/>
+                        </a:solidFill>
+                        <a:ln w="12700" cap="flat" cmpd="sng" algn="ctr">
+                          <a:solidFill>
+                            <a:srgbClr val="70AD47"/>
+                          </a:solidFill>
                           <a:prstDash val="lgDashDotDot"/>
+                          <a:miter lim="800000"/>
                         </a:ln>
+                        <a:effectLst/>
                       </wps:spPr>
-                      <wps:style>
-                        <a:lnRef idx="2">
-                          <a:schemeClr val="accent6"/>
-                        </a:lnRef>
-                        <a:fillRef idx="1">
-                          <a:schemeClr val="lt1"/>
-                        </a:fillRef>
-                        <a:effectRef idx="0">
-                          <a:schemeClr val="accent6"/>
-                        </a:effectRef>
-                        <a:fontRef idx="minor">
-                          <a:schemeClr val="dk1"/>
-                        </a:fontRef>
-                      </wps:style>
                       <wps:txbx>
                         <w:txbxContent>
                           <w:p>
@@ -77,7 +803,6 @@
                               <w:t xml:space="preserve">Identity </w:t>
                             </w:r>
                             <w:proofErr w:type="spellStart"/>
-                            <w:proofErr w:type="gramStart"/>
                             <w:r>
                               <w:rPr>
                                 <w:b/>
@@ -93,6 +818,16 @@
                               <w:rPr>
                                 <w:b/>
                                 <w:bCs/>
+                                <w:sz w:val="32"/>
+                                <w:szCs w:val="32"/>
+                                <w:lang w:val="en-US"/>
+                              </w:rPr>
+                              <w:t xml:space="preserve"> </w:t>
+                            </w:r>
+                            <w:r>
+                              <w:rPr>
+                                <w:b/>
+                                <w:bCs/>
                                 <w:sz w:val="24"/>
                                 <w:szCs w:val="24"/>
                                 <w:lang w:val="en-US"/>
@@ -100,7 +835,6 @@
                               <w:t>(</w:t>
                             </w:r>
                             <w:proofErr w:type="spellStart"/>
-                            <w:proofErr w:type="gramEnd"/>
                             <w:r>
                               <w:rPr>
                                 <w:b/>
@@ -210,8 +944,9 @@
           </mc:Choice>
           <mc:Fallback>
             <w:pict>
-              <v:rect w14:anchorId="57BCB3D1" id="Rectangle 5" o:spid="_x0000_s1026" style="position:absolute;margin-left:158.25pt;margin-top:20.25pt;width:233.25pt;height:69.75pt;z-index:251661312;visibility:visible;mso-wrap-style:square;mso-width-percent:0;mso-height-percent:0;mso-wrap-distance-left:9pt;mso-wrap-distance-top:0;mso-wrap-distance-right:9pt;mso-wrap-distance-bottom:0;mso-position-horizontal:absolute;mso-position-horizontal-relative:text;mso-position-vertical:absolute;mso-position-vertical-relative:text;mso-width-percent:0;mso-height-percent:0;mso-width-relative:margin;mso-height-relative:margin;v-text-anchor:middle" o:gfxdata="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" fillcolor="white [3201]" strokecolor="#70ad47 [3209]" strokeweight="1pt">
+              <v:rect w14:anchorId="42C8891E" id="Rectangle 83" o:spid="_x0000_s1027" style="position:absolute;margin-left:158.25pt;margin-top:20.25pt;width:233.25pt;height:69.75pt;z-index:251658240;visibility:visible;mso-wrap-style:square;mso-width-percent:0;mso-height-percent:0;mso-wrap-distance-left:9pt;mso-wrap-distance-top:0;mso-wrap-distance-right:9pt;mso-wrap-distance-bottom:0;mso-position-horizontal:absolute;mso-position-horizontal-relative:text;mso-position-vertical:absolute;mso-position-vertical-relative:text;mso-width-percent:0;mso-height-percent:0;mso-width-relative:margin;mso-height-relative:margin;v-text-anchor:middle" o:gfxdata="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" fillcolor="window" strokecolor="#70ad47" strokeweight="1pt">
                 <v:stroke dashstyle="longDashDotDot"/>
+                <v:path arrowok="t"/>
                 <v:textbox>
                   <w:txbxContent>
                     <w:p>
@@ -233,7 +968,6 @@
                         <w:t xml:space="preserve">Identity </w:t>
                       </w:r>
                       <w:proofErr w:type="spellStart"/>
-                      <w:proofErr w:type="gramStart"/>
                       <w:r>
                         <w:rPr>
                           <w:b/>
@@ -249,6 +983,16 @@
                         <w:rPr>
                           <w:b/>
                           <w:bCs/>
+                          <w:sz w:val="32"/>
+                          <w:szCs w:val="32"/>
+                          <w:lang w:val="en-US"/>
+                        </w:rPr>
+                        <w:t xml:space="preserve"> </w:t>
+                      </w:r>
+                      <w:r>
+                        <w:rPr>
+                          <w:b/>
+                          <w:bCs/>
                           <w:sz w:val="24"/>
                           <w:szCs w:val="24"/>
                           <w:lang w:val="en-US"/>
@@ -256,7 +1000,6 @@
                         <w:t>(</w:t>
                       </w:r>
                       <w:proofErr w:type="spellStart"/>
-                      <w:proofErr w:type="gramEnd"/>
                       <w:r>
                         <w:rPr>
                           <w:b/>
@@ -351,288 +1094,342 @@
           </mc:Fallback>
         </mc:AlternateContent>
       </w:r>
+    </w:p>
+    <w:p>
+      <w:pPr>
+        <w:shd w:val="clear" w:color="auto" w:fill="FFFFFF"/>
+        <w:rPr>
+          <w:rFonts w:ascii="Calibri" w:eastAsia="Calibri" w:hAnsi="Calibri" w:cs="Mangal"/>
+        </w:rPr>
+      </w:pPr>
       <w:r>
         <w:rPr>
+          <w:rFonts w:ascii="Calibri" w:eastAsia="Calibri" w:hAnsi="Calibri" w:cs="Times New Roman"/>
           <w:noProof/>
         </w:rPr>
         <mc:AlternateContent>
           <mc:Choice Requires="wps">
             <w:drawing>
-              <wp:anchor distT="0" distB="0" distL="114300" distR="114300" simplePos="0" relativeHeight="251659264" behindDoc="0" locked="0" layoutInCell="1" allowOverlap="1" wp14:anchorId="1A2C4129" wp14:editId="7F051A78">
+              <wp:anchor distT="0" distB="0" distL="114300" distR="114300" simplePos="0" relativeHeight="251658240" behindDoc="0" locked="0" layoutInCell="1" allowOverlap="1" wp14:anchorId="22411666" wp14:editId="464FA2ED">
                 <wp:simplePos x="0" y="0"/>
                 <wp:positionH relativeFrom="column">
-                  <wp:posOffset>-123825</wp:posOffset>
+                  <wp:posOffset>5848350</wp:posOffset>
                 </wp:positionH>
-                <wp:positionV relativeFrom="page">
-                  <wp:posOffset>866775</wp:posOffset>
+                <wp:positionV relativeFrom="paragraph">
+                  <wp:posOffset>66675</wp:posOffset>
                 </wp:positionV>
-                <wp:extent cx="1781175" cy="5133600"/>
-                <wp:effectExtent l="0" t="0" r="28575" b="10160"/>
+                <wp:extent cx="609600" cy="3819525"/>
+                <wp:effectExtent l="0" t="0" r="19050" b="28575"/>
                 <wp:wrapNone/>
-                <wp:docPr id="3" name="Rectangle: Rounded Corners 3"/>
-                <wp:cNvGraphicFramePr/>
+                <wp:docPr id="82" name="Cylinder 82"/>
+                <wp:cNvGraphicFramePr>
+                  <a:graphicFrameLocks xmlns:a="http://schemas.openxmlformats.org/drawingml/2006/main"/>
+                </wp:cNvGraphicFramePr>
                 <a:graphic xmlns:a="http://schemas.openxmlformats.org/drawingml/2006/main">
                   <a:graphicData uri="http://schemas.microsoft.com/office/word/2010/wordprocessingShape">
                     <wps:wsp>
-                      <wps:cNvSpPr/>
+                      <wps:cNvSpPr>
+                        <a:spLocks/>
+                      </wps:cNvSpPr>
                       <wps:spPr>
                         <a:xfrm>
                           <a:off x="0" y="0"/>
-                          <a:ext cx="1781175" cy="5133600"/>
+                          <a:ext cx="609600" cy="3819525"/>
                         </a:xfrm>
-                        <a:prstGeom prst="roundRect">
+                        <a:prstGeom prst="can">
                           <a:avLst/>
                         </a:prstGeom>
                         <a:solidFill>
-                          <a:schemeClr val="bg1"/>
+                          <a:srgbClr val="4472C4"/>
                         </a:solidFill>
-                        <a:ln w="19050" cap="sq">
+                        <a:ln w="12700" cap="flat" cmpd="sng" algn="ctr">
                           <a:solidFill>
-                            <a:schemeClr val="accent1">
+                            <a:srgbClr val="4472C4">
                               <a:shade val="50000"/>
-                            </a:schemeClr>
+                            </a:srgbClr>
                           </a:solidFill>
-                          <a:prstDash val="lgDashDotDot"/>
-                          <a:round/>
+                          <a:prstDash val="solid"/>
+                          <a:miter lim="800000"/>
                         </a:ln>
+                        <a:effectLst/>
                       </wps:spPr>
-                      <wps:style>
-                        <a:lnRef idx="2">
-                          <a:schemeClr val="accent1">
-                            <a:shade val="50000"/>
-                          </a:schemeClr>
-                        </a:lnRef>
-                        <a:fillRef idx="1">
-                          <a:schemeClr val="accent1"/>
-                        </a:fillRef>
-                        <a:effectRef idx="0">
-                          <a:schemeClr val="accent1"/>
-                        </a:effectRef>
-                        <a:fontRef idx="minor">
-                          <a:schemeClr val="lt1"/>
-                        </a:fontRef>
-                      </wps:style>
                       <wps:txbx>
                         <w:txbxContent>
                           <w:p>
                             <w:pPr>
-                              <w:shd w:val="clear" w:color="auto" w:fill="FFFFFF" w:themeFill="background1"/>
-                              <w:spacing w:after="0"/>
                               <w:jc w:val="center"/>
                               <w:rPr>
-                                <w:color w:val="4472C4" w:themeColor="accent1"/>
-                                <w:sz w:val="72"/>
-                                <w:szCs w:val="72"/>
-                                <w:vertAlign w:val="subscript"/>
+                                <w:sz w:val="44"/>
+                                <w:szCs w:val="44"/>
                                 <w:lang w:val="en-US"/>
                               </w:rPr>
                             </w:pPr>
                             <w:r>
                               <w:rPr>
-                                <w:color w:val="4472C4" w:themeColor="accent1"/>
-                                <w:sz w:val="72"/>
-                                <w:szCs w:val="72"/>
-                                <w:vertAlign w:val="subscript"/>
-                                <w:lang w:val="en-US"/>
-                              </w:rPr>
-                              <w:t>Client App</w:t>
-                            </w:r>
-                          </w:p>
-                          <w:p>
-                            <w:pPr>
-                              <w:shd w:val="clear" w:color="auto" w:fill="FFFFFF" w:themeFill="background1"/>
-                              <w:spacing w:after="0"/>
-                              <w:jc w:val="both"/>
-                              <w:rPr>
                                 <w:sz w:val="44"/>
                                 <w:szCs w:val="44"/>
-                                <w:vertAlign w:val="subscript"/>
-                                <w:lang w:val="en-US"/>
-                              </w:rPr>
-                            </w:pPr>
-                          </w:p>
-                          <w:p>
-                            <w:pPr>
-                              <w:shd w:val="clear" w:color="auto" w:fill="FFFFFF" w:themeFill="background1"/>
-                              <w:spacing w:after="0"/>
-                              <w:jc w:val="both"/>
-                              <w:rPr>
-                                <w:sz w:val="44"/>
-                                <w:szCs w:val="44"/>
-                                <w:vertAlign w:val="subscript"/>
-                                <w:lang w:val="en-US"/>
-                              </w:rPr>
-                            </w:pPr>
-                          </w:p>
-                          <w:p>
-                            <w:pPr>
-                              <w:shd w:val="clear" w:color="auto" w:fill="FFFFFF" w:themeFill="background1"/>
-                              <w:spacing w:after="0"/>
-                              <w:jc w:val="both"/>
-                              <w:rPr>
-                                <w:sz w:val="44"/>
-                                <w:szCs w:val="44"/>
-                                <w:vertAlign w:val="subscript"/>
-                                <w:lang w:val="en-US"/>
-                              </w:rPr>
-                            </w:pPr>
-                          </w:p>
-                          <w:p>
-                            <w:pPr>
-                              <w:shd w:val="clear" w:color="auto" w:fill="FFFFFF" w:themeFill="background1"/>
-                              <w:spacing w:after="0"/>
-                              <w:jc w:val="center"/>
-                              <w:rPr>
-                                <w:color w:val="4472C4" w:themeColor="accent1"/>
-                                <w:sz w:val="44"/>
-                                <w:szCs w:val="44"/>
-                                <w:vertAlign w:val="subscript"/>
-                                <w:lang w:val="en-US"/>
-                              </w:rPr>
-                            </w:pPr>
-                            <w:r>
-                              <w:rPr>
-                                <w:color w:val="4472C4" w:themeColor="accent1"/>
-                                <w:sz w:val="44"/>
-                                <w:szCs w:val="44"/>
-                                <w:vertAlign w:val="subscript"/>
-                                <w:lang w:val="en-US"/>
-                              </w:rPr>
-                              <w:t>MVC WEB APP</w:t>
+                                <w:lang w:val="en-US"/>
+                              </w:rPr>
+                              <w:t>TCCCARDDB</w:t>
                             </w:r>
-                          </w:p>
-                          <w:p>
-                            <w:pPr>
-                              <w:shd w:val="clear" w:color="auto" w:fill="FFFFFF" w:themeFill="background1"/>
-                              <w:spacing w:after="0"/>
-                              <w:jc w:val="both"/>
-                              <w:rPr>
-                                <w:sz w:val="44"/>
-                                <w:szCs w:val="44"/>
-                                <w:vertAlign w:val="subscript"/>
-                                <w:lang w:val="en-US"/>
-                              </w:rPr>
-                            </w:pPr>
-                          </w:p>
-                          <w:p>
-                            <w:pPr>
-                              <w:shd w:val="clear" w:color="auto" w:fill="FFFFFF" w:themeFill="background1"/>
-                              <w:spacing w:after="0"/>
-                              <w:jc w:val="both"/>
-                              <w:rPr>
-                                <w:sz w:val="44"/>
-                                <w:szCs w:val="44"/>
-                                <w:vertAlign w:val="subscript"/>
-                                <w:lang w:val="en-US"/>
-                              </w:rPr>
-                            </w:pPr>
-                          </w:p>
-                          <w:p>
-                            <w:pPr>
-                              <w:shd w:val="clear" w:color="auto" w:fill="FFFFFF" w:themeFill="background1"/>
-                              <w:spacing w:after="0"/>
-                              <w:jc w:val="both"/>
-                              <w:rPr>
-                                <w:sz w:val="44"/>
-                                <w:szCs w:val="44"/>
-                                <w:vertAlign w:val="subscript"/>
-                                <w:lang w:val="en-US"/>
-                              </w:rPr>
-                            </w:pPr>
-                          </w:p>
-                          <w:p>
-                            <w:pPr>
-                              <w:shd w:val="clear" w:color="auto" w:fill="FFFFFF" w:themeFill="background1"/>
-                              <w:spacing w:after="0"/>
-                              <w:jc w:val="both"/>
-                              <w:rPr>
-                                <w:sz w:val="44"/>
-                                <w:szCs w:val="44"/>
-                                <w:vertAlign w:val="subscript"/>
-                                <w:lang w:val="en-US"/>
-                              </w:rPr>
-                            </w:pPr>
-                          </w:p>
-                          <w:p>
-                            <w:pPr>
-                              <w:shd w:val="clear" w:color="auto" w:fill="FFFFFF" w:themeFill="background1"/>
-                              <w:spacing w:after="0"/>
-                              <w:jc w:val="both"/>
-                              <w:rPr>
-                                <w:sz w:val="44"/>
-                                <w:szCs w:val="44"/>
-                                <w:vertAlign w:val="subscript"/>
-                                <w:lang w:val="en-US"/>
-                              </w:rPr>
-                            </w:pPr>
-                          </w:p>
-                          <w:p>
-                            <w:pPr>
-                              <w:shd w:val="clear" w:color="auto" w:fill="FFFFFF" w:themeFill="background1"/>
-                              <w:spacing w:after="0"/>
-                              <w:jc w:val="both"/>
-                              <w:rPr>
-                                <w:sz w:val="44"/>
-                                <w:szCs w:val="44"/>
-                                <w:vertAlign w:val="subscript"/>
-                                <w:lang w:val="en-US"/>
-                              </w:rPr>
-                            </w:pPr>
-                          </w:p>
-                          <w:p>
-                            <w:pPr>
-                              <w:shd w:val="clear" w:color="auto" w:fill="FFFFFF" w:themeFill="background1"/>
-                              <w:spacing w:after="0"/>
-                              <w:jc w:val="both"/>
-                              <w:rPr>
-                                <w:sz w:val="44"/>
-                                <w:szCs w:val="44"/>
-                                <w:vertAlign w:val="subscript"/>
-                                <w:lang w:val="en-US"/>
-                              </w:rPr>
-                            </w:pPr>
-                          </w:p>
-                          <w:p>
-                            <w:pPr>
-                              <w:shd w:val="clear" w:color="auto" w:fill="FFFFFF" w:themeFill="background1"/>
-                              <w:spacing w:after="0"/>
-                              <w:jc w:val="both"/>
-                              <w:rPr>
-                                <w:sz w:val="44"/>
-                                <w:szCs w:val="44"/>
-                                <w:vertAlign w:val="subscript"/>
-                                <w:lang w:val="en-US"/>
-                              </w:rPr>
-                            </w:pPr>
-                          </w:p>
-                          <w:p>
-                            <w:pPr>
-                              <w:shd w:val="clear" w:color="auto" w:fill="FFFFFF" w:themeFill="background1"/>
-                              <w:spacing w:after="0"/>
-                              <w:jc w:val="both"/>
-                              <w:rPr>
-                                <w:sz w:val="44"/>
-                                <w:szCs w:val="44"/>
-                                <w:vertAlign w:val="subscript"/>
-                                <w:lang w:val="en-US"/>
-                              </w:rPr>
-                            </w:pPr>
-                          </w:p>
-                          <w:p>
-                            <w:pPr>
-                              <w:shd w:val="clear" w:color="auto" w:fill="FFFFFF" w:themeFill="background1"/>
-                              <w:spacing w:after="0"/>
-                              <w:jc w:val="both"/>
-                              <w:rPr>
-                                <w:sz w:val="44"/>
-                                <w:szCs w:val="44"/>
-                                <w:vertAlign w:val="subscript"/>
-                                <w:lang w:val="en-US"/>
-                              </w:rPr>
-                            </w:pPr>
                           </w:p>
                         </w:txbxContent>
                       </wps:txbx>
+                      <wps:bodyPr rot="0" spcFirstLastPara="0" vertOverflow="overflow" horzOverflow="overflow" vert="vert" wrap="square" lIns="91440" tIns="45720" rIns="91440" bIns="45720" numCol="1" spcCol="0" rtlCol="0" fromWordArt="0" anchor="ctr" anchorCtr="0" forceAA="0" compatLnSpc="1">
+                        <a:prstTxWarp prst="textNoShape">
+                          <a:avLst/>
+                        </a:prstTxWarp>
+                        <a:noAutofit/>
+                      </wps:bodyPr>
+                    </wps:wsp>
+                  </a:graphicData>
+                </a:graphic>
+                <wp14:sizeRelH relativeFrom="page">
+                  <wp14:pctWidth>0</wp14:pctWidth>
+                </wp14:sizeRelH>
+                <wp14:sizeRelV relativeFrom="page">
+                  <wp14:pctHeight>0</wp14:pctHeight>
+                </wp14:sizeRelV>
+              </wp:anchor>
+            </w:drawing>
+          </mc:Choice>
+          <mc:Fallback>
+            <w:pict>
+              <v:shapetype w14:anchorId="22411666" id="_x0000_t22" coordsize="21600,21600" o:spt="22" adj="5400" path="m10800,qx0@1l0@2qy10800,21600,21600@2l21600@1qy10800,xem0@1qy10800@0,21600@1nfe">
+                <v:formulas>
+                  <v:f eqn="val #0"/>
+                  <v:f eqn="prod #0 1 2"/>
+                  <v:f eqn="sum height 0 @1"/>
+                </v:formulas>
+                <v:path o:extrusionok="f" gradientshapeok="t" o:connecttype="custom" o:connectlocs="10800,@0;10800,0;0,10800;10800,21600;21600,10800" o:connectangles="270,270,180,90,0" textboxrect="0,@0,21600,@2"/>
+                <v:handles>
+                  <v:h position="center,#0" yrange="0,10800"/>
+                </v:handles>
+                <o:complex v:ext="view"/>
+              </v:shapetype>
+              <v:shape id="Cylinder 82" o:spid="_x0000_s1028" type="#_x0000_t22" style="position:absolute;margin-left:460.5pt;margin-top:5.25pt;width:48pt;height:300.75pt;z-index:251658240;visibility:visible;mso-wrap-style:square;mso-width-percent:0;mso-height-percent:0;mso-wrap-distance-left:9pt;mso-wrap-distance-top:0;mso-wrap-distance-right:9pt;mso-wrap-distance-bottom:0;mso-position-horizontal:absolute;mso-position-horizontal-relative:text;mso-position-vertical:absolute;mso-position-vertical-relative:text;mso-width-percent:0;mso-height-percent:0;mso-width-relative:page;mso-height-relative:page;v-text-anchor:middle" o:gfxdata="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" adj="862" fillcolor="#4472c4" strokecolor="#2f528f" strokeweight="1pt">
+                <v:stroke joinstyle="miter"/>
+                <v:path arrowok="t"/>
+                <v:textbox style="layout-flow:vertical">
+                  <w:txbxContent>
+                    <w:p>
+                      <w:pPr>
+                        <w:jc w:val="center"/>
+                        <w:rPr>
+                          <w:sz w:val="44"/>
+                          <w:szCs w:val="44"/>
+                          <w:lang w:val="en-US"/>
+                        </w:rPr>
+                      </w:pPr>
+                      <w:r>
+                        <w:rPr>
+                          <w:sz w:val="44"/>
+                          <w:szCs w:val="44"/>
+                          <w:lang w:val="en-US"/>
+                        </w:rPr>
+                        <w:t>TCCCARDDB</w:t>
+                      </w:r>
+                    </w:p>
+                  </w:txbxContent>
+                </v:textbox>
+              </v:shape>
+            </w:pict>
+          </mc:Fallback>
+        </mc:AlternateContent>
+      </w:r>
+      <w:r>
+        <w:rPr>
+          <w:rFonts w:ascii="Calibri" w:eastAsia="Calibri" w:hAnsi="Calibri" w:cs="Times New Roman"/>
+          <w:noProof/>
+        </w:rPr>
+        <mc:AlternateContent>
+          <mc:Choice Requires="wps">
+            <w:drawing>
+              <wp:anchor distT="0" distB="0" distL="114300" distR="114300" simplePos="0" relativeHeight="251658240" behindDoc="0" locked="0" layoutInCell="1" allowOverlap="1" wp14:anchorId="3604FA02" wp14:editId="5CAD27C6">
+                <wp:simplePos x="0" y="0"/>
+                <wp:positionH relativeFrom="column">
+                  <wp:posOffset>1656715</wp:posOffset>
+                </wp:positionH>
+                <wp:positionV relativeFrom="paragraph">
+                  <wp:posOffset>256540</wp:posOffset>
+                </wp:positionV>
+                <wp:extent cx="352425" cy="1000125"/>
+                <wp:effectExtent l="0" t="38100" r="66675" b="28575"/>
+                <wp:wrapNone/>
+                <wp:docPr id="81" name="Straight Arrow Connector 81"/>
+                <wp:cNvGraphicFramePr>
+                  <a:graphicFrameLocks xmlns:a="http://schemas.openxmlformats.org/drawingml/2006/main"/>
+                </wp:cNvGraphicFramePr>
+                <a:graphic xmlns:a="http://schemas.openxmlformats.org/drawingml/2006/main">
+                  <a:graphicData uri="http://schemas.microsoft.com/office/word/2010/wordprocessingShape">
+                    <wps:wsp>
+                      <wps:cNvCnPr>
+                        <a:cxnSpLocks/>
+                      </wps:cNvCnPr>
+                      <wps:spPr>
+                        <a:xfrm flipV="1">
+                          <a:off x="0" y="0"/>
+                          <a:ext cx="352425" cy="1000125"/>
+                        </a:xfrm>
+                        <a:prstGeom prst="straightConnector1">
+                          <a:avLst/>
+                        </a:prstGeom>
+                        <a:noFill/>
+                        <a:ln w="6350" cap="flat" cmpd="sng" algn="ctr">
+                          <a:solidFill>
+                            <a:sysClr val="windowText" lastClr="000000"/>
+                          </a:solidFill>
+                          <a:prstDash val="solid"/>
+                          <a:miter lim="800000"/>
+                          <a:tailEnd type="triangle"/>
+                        </a:ln>
+                        <a:effectLst/>
+                      </wps:spPr>
+                      <wps:bodyPr/>
+                    </wps:wsp>
+                  </a:graphicData>
+                </a:graphic>
+                <wp14:sizeRelH relativeFrom="margin">
+                  <wp14:pctWidth>0</wp14:pctWidth>
+                </wp14:sizeRelH>
+                <wp14:sizeRelV relativeFrom="margin">
+                  <wp14:pctHeight>0</wp14:pctHeight>
+                </wp14:sizeRelV>
+              </wp:anchor>
+            </w:drawing>
+          </mc:Choice>
+          <mc:Fallback>
+            <w:pict>
+              <v:shapetype w14:anchorId="2073FF60" id="_x0000_t32" coordsize="21600,21600" o:spt="32" o:oned="t" path="m,l21600,21600e" filled="f">
+                <v:path arrowok="t" fillok="f" o:connecttype="none"/>
+                <o:lock v:ext="edit" shapetype="t"/>
+              </v:shapetype>
+              <v:shape id="Straight Arrow Connector 81" o:spid="_x0000_s1026" type="#_x0000_t32" style="position:absolute;margin-left:130.45pt;margin-top:20.2pt;width:27.75pt;height:78.75pt;flip:y;z-index:251658240;visibility:visible;mso-wrap-style:square;mso-width-percent:0;mso-height-percent:0;mso-wrap-distance-left:9pt;mso-wrap-distance-top:0;mso-wrap-distance-right:9pt;mso-wrap-distance-bottom:0;mso-position-horizontal:absolute;mso-position-horizontal-relative:text;mso-position-vertical:absolute;mso-position-vertical-relative:text;mso-width-percent:0;mso-height-percent:0;mso-width-relative:margin;mso-height-relative:margin" o:gfxdata="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" strokecolor="windowText" strokeweight=".5pt">
+                <v:stroke endarrow="block" joinstyle="miter"/>
+                <o:lock v:ext="edit" shapetype="f"/>
+              </v:shape>
+            </w:pict>
+          </mc:Fallback>
+        </mc:AlternateContent>
+      </w:r>
+      <w:r>
+        <w:rPr>
+          <w:rFonts w:ascii="Calibri" w:eastAsia="Calibri" w:hAnsi="Calibri" w:cs="Times New Roman"/>
+          <w:noProof/>
+        </w:rPr>
+        <mc:AlternateContent>
+          <mc:Choice Requires="wps">
+            <w:drawing>
+              <wp:anchor distT="4294967295" distB="4294967295" distL="114300" distR="114300" simplePos="0" relativeHeight="251658240" behindDoc="0" locked="0" layoutInCell="1" allowOverlap="1" wp14:anchorId="77F7E5FB" wp14:editId="5C6CC0E1">
+                <wp:simplePos x="0" y="0"/>
+                <wp:positionH relativeFrom="column">
+                  <wp:posOffset>2590800</wp:posOffset>
+                </wp:positionH>
+                <wp:positionV relativeFrom="paragraph">
+                  <wp:posOffset>561974</wp:posOffset>
+                </wp:positionV>
+                <wp:extent cx="504825" cy="0"/>
+                <wp:effectExtent l="0" t="76200" r="9525" b="95250"/>
+                <wp:wrapNone/>
+                <wp:docPr id="80" name="Straight Arrow Connector 80"/>
+                <wp:cNvGraphicFramePr>
+                  <a:graphicFrameLocks xmlns:a="http://schemas.openxmlformats.org/drawingml/2006/main"/>
+                </wp:cNvGraphicFramePr>
+                <a:graphic xmlns:a="http://schemas.openxmlformats.org/drawingml/2006/main">
+                  <a:graphicData uri="http://schemas.microsoft.com/office/word/2010/wordprocessingShape">
+                    <wps:wsp>
+                      <wps:cNvCnPr>
+                        <a:cxnSpLocks/>
+                      </wps:cNvCnPr>
+                      <wps:spPr>
+                        <a:xfrm>
+                          <a:off x="0" y="0"/>
+                          <a:ext cx="504825" cy="0"/>
+                        </a:xfrm>
+                        <a:prstGeom prst="straightConnector1">
+                          <a:avLst/>
+                        </a:prstGeom>
+                        <a:noFill/>
+                        <a:ln w="6350" cap="flat" cmpd="sng" algn="ctr">
+                          <a:solidFill>
+                            <a:sysClr val="windowText" lastClr="000000"/>
+                          </a:solidFill>
+                          <a:prstDash val="solid"/>
+                          <a:miter lim="800000"/>
+                          <a:tailEnd type="triangle"/>
+                        </a:ln>
+                        <a:effectLst/>
+                      </wps:spPr>
+                      <wps:bodyPr/>
+                    </wps:wsp>
+                  </a:graphicData>
+                </a:graphic>
+                <wp14:sizeRelH relativeFrom="margin">
+                  <wp14:pctWidth>0</wp14:pctWidth>
+                </wp14:sizeRelH>
+                <wp14:sizeRelV relativeFrom="margin">
+                  <wp14:pctHeight>0</wp14:pctHeight>
+                </wp14:sizeRelV>
+              </wp:anchor>
+            </w:drawing>
+          </mc:Choice>
+          <mc:Fallback>
+            <w:pict>
+              <v:shape w14:anchorId="7A03832A" id="Straight Arrow Connector 80" o:spid="_x0000_s1026" type="#_x0000_t32" style="position:absolute;margin-left:204pt;margin-top:44.25pt;width:39.75pt;height:0;z-index:251658240;visibility:visible;mso-wrap-style:square;mso-width-percent:0;mso-height-percent:0;mso-wrap-distance-left:9pt;mso-wrap-distance-top:-3e-5mm;mso-wrap-distance-right:9pt;mso-wrap-distance-bottom:-3e-5mm;mso-position-horizontal:absolute;mso-position-horizontal-relative:text;mso-position-vertical:absolute;mso-position-vertical-relative:text;mso-width-percent:0;mso-height-percent:0;mso-width-relative:margin;mso-height-relative:margin" o:gfxdata="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" strokecolor="windowText" strokeweight=".5pt">
+                <v:stroke endarrow="block" joinstyle="miter"/>
+                <o:lock v:ext="edit" shapetype="f"/>
+              </v:shape>
+            </w:pict>
+          </mc:Fallback>
+        </mc:AlternateContent>
+      </w:r>
+      <w:r>
+        <w:rPr>
+          <w:rFonts w:ascii="Calibri" w:eastAsia="Calibri" w:hAnsi="Calibri" w:cs="Times New Roman"/>
+          <w:noProof/>
+        </w:rPr>
+        <mc:AlternateContent>
+          <mc:Choice Requires="wps">
+            <w:drawing>
+              <wp:anchor distT="0" distB="0" distL="114300" distR="114300" simplePos="0" relativeHeight="251658240" behindDoc="0" locked="0" layoutInCell="1" allowOverlap="1" wp14:anchorId="7C3EC46B" wp14:editId="7D223460">
+                <wp:simplePos x="0" y="0"/>
+                <wp:positionH relativeFrom="column">
+                  <wp:posOffset>2095500</wp:posOffset>
+                </wp:positionH>
+                <wp:positionV relativeFrom="paragraph">
+                  <wp:posOffset>400050</wp:posOffset>
+                </wp:positionV>
+                <wp:extent cx="495300" cy="342900"/>
+                <wp:effectExtent l="19050" t="19050" r="19050" b="19050"/>
+                <wp:wrapNone/>
+                <wp:docPr id="79" name="Double Bracket 79"/>
+                <wp:cNvGraphicFramePr>
+                  <a:graphicFrameLocks xmlns:a="http://schemas.openxmlformats.org/drawingml/2006/main"/>
+                </wp:cNvGraphicFramePr>
+                <a:graphic xmlns:a="http://schemas.openxmlformats.org/drawingml/2006/main">
+                  <a:graphicData uri="http://schemas.microsoft.com/office/word/2010/wordprocessingShape">
+                    <wps:wsp>
+                      <wps:cNvSpPr>
+                        <a:spLocks/>
+                      </wps:cNvSpPr>
+                      <wps:spPr>
+                        <a:xfrm>
+                          <a:off x="0" y="0"/>
+                          <a:ext cx="495300" cy="342900"/>
+                        </a:xfrm>
+                        <a:prstGeom prst="bracketPair">
+                          <a:avLst/>
+                        </a:prstGeom>
+                        <a:noFill/>
+                        <a:ln w="28575" cap="flat" cmpd="sng" algn="ctr">
+                          <a:solidFill>
+                            <a:srgbClr val="FF0000"/>
+                          </a:solidFill>
+                          <a:prstDash val="solid"/>
+                          <a:miter lim="800000"/>
+                        </a:ln>
+                        <a:effectLst/>
+                      </wps:spPr>
                       <wps:bodyPr rot="0" spcFirstLastPara="0" vertOverflow="overflow" horzOverflow="overflow" vert="horz" wrap="square" lIns="91440" tIns="45720" rIns="91440" bIns="45720" numCol="1" spcCol="0" rtlCol="0" fromWordArt="0" anchor="ctr" anchorCtr="0" forceAA="0" compatLnSpc="1">
                         <a:prstTxWarp prst="textNoShape">
                           <a:avLst/>
@@ -653,587 +1450,7 @@
           </mc:Choice>
           <mc:Fallback>
             <w:pict>
-              <v:roundrect w14:anchorId="1A2C4129" id="Rectangle: Rounded Corners 3" o:spid="_x0000_s1027" style="position:absolute;margin-left:-9.75pt;margin-top:68.25pt;width:140.25pt;height:404.2pt;z-index:251659264;visibility:visible;mso-wrap-style:square;mso-width-percent:0;mso-height-percent:0;mso-wrap-distance-left:9pt;mso-wrap-distance-top:0;mso-wrap-distance-right:9pt;mso-wrap-distance-bottom:0;mso-position-horizontal:absolute;mso-position-horizontal-relative:text;mso-position-vertical:absolute;mso-position-vertical-relative:page;mso-width-percent:0;mso-height-percent:0;mso-width-relative:margin;mso-height-relative:margin;v-text-anchor:middle" arcsize="10923f" o:gfxdata="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" fillcolor="white [3212]" strokecolor="#1f3763 [1604]" strokeweight="1.5pt">
-                <v:stroke dashstyle="longDashDotDot" endcap="square"/>
-                <v:textbox>
-                  <w:txbxContent>
-                    <w:p>
-                      <w:pPr>
-                        <w:shd w:val="clear" w:color="auto" w:fill="FFFFFF" w:themeFill="background1"/>
-                        <w:spacing w:after="0"/>
-                        <w:jc w:val="center"/>
-                        <w:rPr>
-                          <w:color w:val="4472C4" w:themeColor="accent1"/>
-                          <w:sz w:val="72"/>
-                          <w:szCs w:val="72"/>
-                          <w:vertAlign w:val="subscript"/>
-                          <w:lang w:val="en-US"/>
-                        </w:rPr>
-                      </w:pPr>
-                      <w:r>
-                        <w:rPr>
-                          <w:color w:val="4472C4" w:themeColor="accent1"/>
-                          <w:sz w:val="72"/>
-                          <w:szCs w:val="72"/>
-                          <w:vertAlign w:val="subscript"/>
-                          <w:lang w:val="en-US"/>
-                        </w:rPr>
-                        <w:t>Client App</w:t>
-                      </w:r>
-                    </w:p>
-                    <w:p>
-                      <w:pPr>
-                        <w:shd w:val="clear" w:color="auto" w:fill="FFFFFF" w:themeFill="background1"/>
-                        <w:spacing w:after="0"/>
-                        <w:jc w:val="both"/>
-                        <w:rPr>
-                          <w:sz w:val="44"/>
-                          <w:szCs w:val="44"/>
-                          <w:vertAlign w:val="subscript"/>
-                          <w:lang w:val="en-US"/>
-                        </w:rPr>
-                      </w:pPr>
-                    </w:p>
-                    <w:p>
-                      <w:pPr>
-                        <w:shd w:val="clear" w:color="auto" w:fill="FFFFFF" w:themeFill="background1"/>
-                        <w:spacing w:after="0"/>
-                        <w:jc w:val="both"/>
-                        <w:rPr>
-                          <w:sz w:val="44"/>
-                          <w:szCs w:val="44"/>
-                          <w:vertAlign w:val="subscript"/>
-                          <w:lang w:val="en-US"/>
-                        </w:rPr>
-                      </w:pPr>
-                    </w:p>
-                    <w:p>
-                      <w:pPr>
-                        <w:shd w:val="clear" w:color="auto" w:fill="FFFFFF" w:themeFill="background1"/>
-                        <w:spacing w:after="0"/>
-                        <w:jc w:val="both"/>
-                        <w:rPr>
-                          <w:sz w:val="44"/>
-                          <w:szCs w:val="44"/>
-                          <w:vertAlign w:val="subscript"/>
-                          <w:lang w:val="en-US"/>
-                        </w:rPr>
-                      </w:pPr>
-                    </w:p>
-                    <w:p>
-                      <w:pPr>
-                        <w:shd w:val="clear" w:color="auto" w:fill="FFFFFF" w:themeFill="background1"/>
-                        <w:spacing w:after="0"/>
-                        <w:jc w:val="center"/>
-                        <w:rPr>
-                          <w:color w:val="4472C4" w:themeColor="accent1"/>
-                          <w:sz w:val="44"/>
-                          <w:szCs w:val="44"/>
-                          <w:vertAlign w:val="subscript"/>
-                          <w:lang w:val="en-US"/>
-                        </w:rPr>
-                      </w:pPr>
-                      <w:r>
-                        <w:rPr>
-                          <w:color w:val="4472C4" w:themeColor="accent1"/>
-                          <w:sz w:val="44"/>
-                          <w:szCs w:val="44"/>
-                          <w:vertAlign w:val="subscript"/>
-                          <w:lang w:val="en-US"/>
-                        </w:rPr>
-                        <w:t>MVC WEB APP</w:t>
-                      </w:r>
-                    </w:p>
-                    <w:p>
-                      <w:pPr>
-                        <w:shd w:val="clear" w:color="auto" w:fill="FFFFFF" w:themeFill="background1"/>
-                        <w:spacing w:after="0"/>
-                        <w:jc w:val="both"/>
-                        <w:rPr>
-                          <w:sz w:val="44"/>
-                          <w:szCs w:val="44"/>
-                          <w:vertAlign w:val="subscript"/>
-                          <w:lang w:val="en-US"/>
-                        </w:rPr>
-                      </w:pPr>
-                    </w:p>
-                    <w:p>
-                      <w:pPr>
-                        <w:shd w:val="clear" w:color="auto" w:fill="FFFFFF" w:themeFill="background1"/>
-                        <w:spacing w:after="0"/>
-                        <w:jc w:val="both"/>
-                        <w:rPr>
-                          <w:sz w:val="44"/>
-                          <w:szCs w:val="44"/>
-                          <w:vertAlign w:val="subscript"/>
-                          <w:lang w:val="en-US"/>
-                        </w:rPr>
-                      </w:pPr>
-                    </w:p>
-                    <w:p>
-                      <w:pPr>
-                        <w:shd w:val="clear" w:color="auto" w:fill="FFFFFF" w:themeFill="background1"/>
-                        <w:spacing w:after="0"/>
-                        <w:jc w:val="both"/>
-                        <w:rPr>
-                          <w:sz w:val="44"/>
-                          <w:szCs w:val="44"/>
-                          <w:vertAlign w:val="subscript"/>
-                          <w:lang w:val="en-US"/>
-                        </w:rPr>
-                      </w:pPr>
-                    </w:p>
-                    <w:p>
-                      <w:pPr>
-                        <w:shd w:val="clear" w:color="auto" w:fill="FFFFFF" w:themeFill="background1"/>
-                        <w:spacing w:after="0"/>
-                        <w:jc w:val="both"/>
-                        <w:rPr>
-                          <w:sz w:val="44"/>
-                          <w:szCs w:val="44"/>
-                          <w:vertAlign w:val="subscript"/>
-                          <w:lang w:val="en-US"/>
-                        </w:rPr>
-                      </w:pPr>
-                    </w:p>
-                    <w:p>
-                      <w:pPr>
-                        <w:shd w:val="clear" w:color="auto" w:fill="FFFFFF" w:themeFill="background1"/>
-                        <w:spacing w:after="0"/>
-                        <w:jc w:val="both"/>
-                        <w:rPr>
-                          <w:sz w:val="44"/>
-                          <w:szCs w:val="44"/>
-                          <w:vertAlign w:val="subscript"/>
-                          <w:lang w:val="en-US"/>
-                        </w:rPr>
-                      </w:pPr>
-                    </w:p>
-                    <w:p>
-                      <w:pPr>
-                        <w:shd w:val="clear" w:color="auto" w:fill="FFFFFF" w:themeFill="background1"/>
-                        <w:spacing w:after="0"/>
-                        <w:jc w:val="both"/>
-                        <w:rPr>
-                          <w:sz w:val="44"/>
-                          <w:szCs w:val="44"/>
-                          <w:vertAlign w:val="subscript"/>
-                          <w:lang w:val="en-US"/>
-                        </w:rPr>
-                      </w:pPr>
-                    </w:p>
-                    <w:p>
-                      <w:pPr>
-                        <w:shd w:val="clear" w:color="auto" w:fill="FFFFFF" w:themeFill="background1"/>
-                        <w:spacing w:after="0"/>
-                        <w:jc w:val="both"/>
-                        <w:rPr>
-                          <w:sz w:val="44"/>
-                          <w:szCs w:val="44"/>
-                          <w:vertAlign w:val="subscript"/>
-                          <w:lang w:val="en-US"/>
-                        </w:rPr>
-                      </w:pPr>
-                    </w:p>
-                    <w:p>
-                      <w:pPr>
-                        <w:shd w:val="clear" w:color="auto" w:fill="FFFFFF" w:themeFill="background1"/>
-                        <w:spacing w:after="0"/>
-                        <w:jc w:val="both"/>
-                        <w:rPr>
-                          <w:sz w:val="44"/>
-                          <w:szCs w:val="44"/>
-                          <w:vertAlign w:val="subscript"/>
-                          <w:lang w:val="en-US"/>
-                        </w:rPr>
-                      </w:pPr>
-                    </w:p>
-                    <w:p>
-                      <w:pPr>
-                        <w:shd w:val="clear" w:color="auto" w:fill="FFFFFF" w:themeFill="background1"/>
-                        <w:spacing w:after="0"/>
-                        <w:jc w:val="both"/>
-                        <w:rPr>
-                          <w:sz w:val="44"/>
-                          <w:szCs w:val="44"/>
-                          <w:vertAlign w:val="subscript"/>
-                          <w:lang w:val="en-US"/>
-                        </w:rPr>
-                      </w:pPr>
-                    </w:p>
-                    <w:p>
-                      <w:pPr>
-                        <w:shd w:val="clear" w:color="auto" w:fill="FFFFFF" w:themeFill="background1"/>
-                        <w:spacing w:after="0"/>
-                        <w:jc w:val="both"/>
-                        <w:rPr>
-                          <w:sz w:val="44"/>
-                          <w:szCs w:val="44"/>
-                          <w:vertAlign w:val="subscript"/>
-                          <w:lang w:val="en-US"/>
-                        </w:rPr>
-                      </w:pPr>
-                    </w:p>
-                  </w:txbxContent>
-                </v:textbox>
-                <w10:wrap anchory="page"/>
-              </v:roundrect>
-            </w:pict>
-          </mc:Fallback>
-        </mc:AlternateContent>
-      </w:r>
-    </w:p>
-    <w:p>
-      <w:pPr>
-        <w:shd w:val="clear" w:color="auto" w:fill="FFFFFF" w:themeFill="background1"/>
-      </w:pPr>
-      <w:r>
-        <w:rPr>
-          <w:noProof/>
-        </w:rPr>
-        <mc:AlternateContent>
-          <mc:Choice Requires="wps">
-            <w:drawing>
-              <wp:anchor distT="0" distB="0" distL="114300" distR="114300" simplePos="0" relativeHeight="251697152" behindDoc="0" locked="0" layoutInCell="1" allowOverlap="1" wp14:anchorId="28AE8440" wp14:editId="17DF997F">
-                <wp:simplePos x="0" y="0"/>
-                <wp:positionH relativeFrom="column">
-                  <wp:posOffset>5848350</wp:posOffset>
-                </wp:positionH>
-                <wp:positionV relativeFrom="paragraph">
-                  <wp:posOffset>66675</wp:posOffset>
-                </wp:positionV>
-                <wp:extent cx="609600" cy="3819525"/>
-                <wp:effectExtent l="0" t="0" r="19050" b="28575"/>
-                <wp:wrapNone/>
-                <wp:docPr id="44" name="Cylinder 44"/>
-                <wp:cNvGraphicFramePr/>
-                <a:graphic xmlns:a="http://schemas.openxmlformats.org/drawingml/2006/main">
-                  <a:graphicData uri="http://schemas.microsoft.com/office/word/2010/wordprocessingShape">
-                    <wps:wsp>
-                      <wps:cNvSpPr/>
-                      <wps:spPr>
-                        <a:xfrm>
-                          <a:off x="0" y="0"/>
-                          <a:ext cx="609600" cy="3819525"/>
-                        </a:xfrm>
-                        <a:prstGeom prst="can">
-                          <a:avLst/>
-                        </a:prstGeom>
-                      </wps:spPr>
-                      <wps:style>
-                        <a:lnRef idx="2">
-                          <a:schemeClr val="accent1">
-                            <a:shade val="50000"/>
-                          </a:schemeClr>
-                        </a:lnRef>
-                        <a:fillRef idx="1">
-                          <a:schemeClr val="accent1"/>
-                        </a:fillRef>
-                        <a:effectRef idx="0">
-                          <a:schemeClr val="accent1"/>
-                        </a:effectRef>
-                        <a:fontRef idx="minor">
-                          <a:schemeClr val="lt1"/>
-                        </a:fontRef>
-                      </wps:style>
-                      <wps:txbx>
-                        <w:txbxContent>
-                          <w:p>
-                            <w:pPr>
-                              <w:jc w:val="center"/>
-                              <w:rPr>
-                                <w:sz w:val="44"/>
-                                <w:szCs w:val="44"/>
-                                <w:lang w:val="en-US"/>
-                              </w:rPr>
-                            </w:pPr>
-                            <w:r>
-                              <w:rPr>
-                                <w:sz w:val="44"/>
-                                <w:szCs w:val="44"/>
-                                <w:lang w:val="en-US"/>
-                              </w:rPr>
-                              <w:t>TCCCARDDB</w:t>
-                            </w:r>
-                          </w:p>
-                        </w:txbxContent>
-                      </wps:txbx>
-                      <wps:bodyPr rot="0" spcFirstLastPara="0" vertOverflow="overflow" horzOverflow="overflow" vert="vert" wrap="square" lIns="91440" tIns="45720" rIns="91440" bIns="45720" numCol="1" spcCol="0" rtlCol="0" fromWordArt="0" anchor="ctr" anchorCtr="0" forceAA="0" compatLnSpc="1">
-                        <a:prstTxWarp prst="textNoShape">
-                          <a:avLst/>
-                        </a:prstTxWarp>
-                        <a:noAutofit/>
-                      </wps:bodyPr>
-                    </wps:wsp>
-                  </a:graphicData>
-                </a:graphic>
-              </wp:anchor>
-            </w:drawing>
-          </mc:Choice>
-          <mc:Fallback>
-            <w:pict>
-              <v:shapetype w14:anchorId="28AE8440" id="_x0000_t22" coordsize="21600,21600" o:spt="22" adj="5400" path="m10800,qx0@1l0@2qy10800,21600,21600@2l21600@1qy10800,xem0@1qy10800@0,21600@1nfe">
-                <v:formulas>
-                  <v:f eqn="val #0"/>
-                  <v:f eqn="prod #0 1 2"/>
-                  <v:f eqn="sum height 0 @1"/>
-                </v:formulas>
-                <v:path o:extrusionok="f" gradientshapeok="t" o:connecttype="custom" o:connectlocs="10800,@0;10800,0;0,10800;10800,21600;21600,10800" o:connectangles="270,270,180,90,0" textboxrect="0,@0,21600,@2"/>
-                <v:handles>
-                  <v:h position="center,#0" yrange="0,10800"/>
-                </v:handles>
-                <o:complex v:ext="view"/>
-              </v:shapetype>
-              <v:shape id="Cylinder 44" o:spid="_x0000_s1028" type="#_x0000_t22" style="position:absolute;margin-left:460.5pt;margin-top:5.25pt;width:48pt;height:300.75pt;z-index:251697152;visibility:visible;mso-wrap-style:square;mso-wrap-distance-left:9pt;mso-wrap-distance-top:0;mso-wrap-distance-right:9pt;mso-wrap-distance-bottom:0;mso-position-horizontal:absolute;mso-position-horizontal-relative:text;mso-position-vertical:absolute;mso-position-vertical-relative:text;v-text-anchor:middle" o:gfxdata="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" adj="862" fillcolor="#4472c4 [3204]" strokecolor="#1f3763 [1604]" strokeweight="1pt">
-                <v:stroke joinstyle="miter"/>
-                <v:textbox style="layout-flow:vertical">
-                  <w:txbxContent>
-                    <w:p>
-                      <w:pPr>
-                        <w:jc w:val="center"/>
-                        <w:rPr>
-                          <w:sz w:val="44"/>
-                          <w:szCs w:val="44"/>
-                          <w:lang w:val="en-US"/>
-                        </w:rPr>
-                      </w:pPr>
-                      <w:r>
-                        <w:rPr>
-                          <w:sz w:val="44"/>
-                          <w:szCs w:val="44"/>
-                          <w:lang w:val="en-US"/>
-                        </w:rPr>
-                        <w:t>TCCCARDDB</w:t>
-                      </w:r>
-                    </w:p>
-                  </w:txbxContent>
-                </v:textbox>
-              </v:shape>
-            </w:pict>
-          </mc:Fallback>
-        </mc:AlternateContent>
-      </w:r>
-      <w:r>
-        <w:rPr>
-          <w:noProof/>
-        </w:rPr>
-        <mc:AlternateContent>
-          <mc:Choice Requires="wps">
-            <w:drawing>
-              <wp:anchor distT="0" distB="0" distL="114300" distR="114300" simplePos="0" relativeHeight="251668480" behindDoc="0" locked="0" layoutInCell="1" allowOverlap="1" wp14:anchorId="4C828192" wp14:editId="764F9DCF">
-                <wp:simplePos x="0" y="0"/>
-                <wp:positionH relativeFrom="column">
-                  <wp:posOffset>1656715</wp:posOffset>
-                </wp:positionH>
-                <wp:positionV relativeFrom="paragraph">
-                  <wp:posOffset>256540</wp:posOffset>
-                </wp:positionV>
-                <wp:extent cx="352425" cy="1000125"/>
-                <wp:effectExtent l="0" t="38100" r="66675" b="28575"/>
-                <wp:wrapNone/>
-                <wp:docPr id="14" name="Straight Arrow Connector 14"/>
-                <wp:cNvGraphicFramePr/>
-                <a:graphic xmlns:a="http://schemas.openxmlformats.org/drawingml/2006/main">
-                  <a:graphicData uri="http://schemas.microsoft.com/office/word/2010/wordprocessingShape">
-                    <wps:wsp>
-                      <wps:cNvCnPr/>
-                      <wps:spPr>
-                        <a:xfrm flipV="1">
-                          <a:off x="0" y="0"/>
-                          <a:ext cx="352425" cy="1000125"/>
-                        </a:xfrm>
-                        <a:prstGeom prst="straightConnector1">
-                          <a:avLst/>
-                        </a:prstGeom>
-                        <a:ln>
-                          <a:tailEnd type="triangle"/>
-                        </a:ln>
-                      </wps:spPr>
-                      <wps:style>
-                        <a:lnRef idx="1">
-                          <a:schemeClr val="dk1"/>
-                        </a:lnRef>
-                        <a:fillRef idx="0">
-                          <a:schemeClr val="dk1"/>
-                        </a:fillRef>
-                        <a:effectRef idx="0">
-                          <a:schemeClr val="dk1"/>
-                        </a:effectRef>
-                        <a:fontRef idx="minor">
-                          <a:schemeClr val="tx1"/>
-                        </a:fontRef>
-                      </wps:style>
-                      <wps:bodyPr/>
-                    </wps:wsp>
-                  </a:graphicData>
-                </a:graphic>
-                <wp14:sizeRelH relativeFrom="margin">
-                  <wp14:pctWidth>0</wp14:pctWidth>
-                </wp14:sizeRelH>
-                <wp14:sizeRelV relativeFrom="margin">
-                  <wp14:pctHeight>0</wp14:pctHeight>
-                </wp14:sizeRelV>
-              </wp:anchor>
-            </w:drawing>
-          </mc:Choice>
-          <mc:Fallback>
-            <w:pict>
-              <v:shapetype w14:anchorId="1C5D817B" id="_x0000_t32" coordsize="21600,21600" o:spt="32" o:oned="t" path="m,l21600,21600e" filled="f">
-                <v:path arrowok="t" fillok="f" o:connecttype="none"/>
-                <o:lock v:ext="edit" shapetype="t"/>
-              </v:shapetype>
-              <v:shape id="Straight Arrow Connector 14" o:spid="_x0000_s1026" type="#_x0000_t32" style="position:absolute;margin-left:130.45pt;margin-top:20.2pt;width:27.75pt;height:78.75pt;flip:y;z-index:251668480;visibility:visible;mso-wrap-style:square;mso-width-percent:0;mso-height-percent:0;mso-wrap-distance-left:9pt;mso-wrap-distance-top:0;mso-wrap-distance-right:9pt;mso-wrap-distance-bottom:0;mso-position-horizontal:absolute;mso-position-horizontal-relative:text;mso-position-vertical:absolute;mso-position-vertical-relative:text;mso-width-percent:0;mso-height-percent:0;mso-width-relative:margin;mso-height-relative:margin" o:gfxdata="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" strokecolor="black [3200]" strokeweight=".5pt">
-                <v:stroke endarrow="block" joinstyle="miter"/>
-              </v:shape>
-            </w:pict>
-          </mc:Fallback>
-        </mc:AlternateContent>
-      </w:r>
-      <w:r>
-        <w:rPr>
-          <w:noProof/>
-        </w:rPr>
-        <mc:AlternateContent>
-          <mc:Choice Requires="wps">
-            <w:drawing>
-              <wp:anchor distT="0" distB="0" distL="114300" distR="114300" simplePos="0" relativeHeight="251665408" behindDoc="0" locked="0" layoutInCell="1" allowOverlap="1" wp14:anchorId="6D0EF2C3" wp14:editId="1695796C">
-                <wp:simplePos x="0" y="0"/>
-                <wp:positionH relativeFrom="column">
-                  <wp:posOffset>2590800</wp:posOffset>
-                </wp:positionH>
-                <wp:positionV relativeFrom="paragraph">
-                  <wp:posOffset>561975</wp:posOffset>
-                </wp:positionV>
-                <wp:extent cx="504825" cy="0"/>
-                <wp:effectExtent l="0" t="76200" r="9525" b="95250"/>
-                <wp:wrapNone/>
-                <wp:docPr id="12" name="Straight Arrow Connector 12"/>
-                <wp:cNvGraphicFramePr/>
-                <a:graphic xmlns:a="http://schemas.openxmlformats.org/drawingml/2006/main">
-                  <a:graphicData uri="http://schemas.microsoft.com/office/word/2010/wordprocessingShape">
-                    <wps:wsp>
-                      <wps:cNvCnPr/>
-                      <wps:spPr>
-                        <a:xfrm>
-                          <a:off x="0" y="0"/>
-                          <a:ext cx="504825" cy="0"/>
-                        </a:xfrm>
-                        <a:prstGeom prst="straightConnector1">
-                          <a:avLst/>
-                        </a:prstGeom>
-                        <a:ln>
-                          <a:tailEnd type="triangle"/>
-                        </a:ln>
-                      </wps:spPr>
-                      <wps:style>
-                        <a:lnRef idx="1">
-                          <a:schemeClr val="dk1"/>
-                        </a:lnRef>
-                        <a:fillRef idx="0">
-                          <a:schemeClr val="dk1"/>
-                        </a:fillRef>
-                        <a:effectRef idx="0">
-                          <a:schemeClr val="dk1"/>
-                        </a:effectRef>
-                        <a:fontRef idx="minor">
-                          <a:schemeClr val="tx1"/>
-                        </a:fontRef>
-                      </wps:style>
-                      <wps:bodyPr/>
-                    </wps:wsp>
-                  </a:graphicData>
-                </a:graphic>
-                <wp14:sizeRelH relativeFrom="margin">
-                  <wp14:pctWidth>0</wp14:pctWidth>
-                </wp14:sizeRelH>
-                <wp14:sizeRelV relativeFrom="margin">
-                  <wp14:pctHeight>0</wp14:pctHeight>
-                </wp14:sizeRelV>
-              </wp:anchor>
-            </w:drawing>
-          </mc:Choice>
-          <mc:Fallback>
-            <w:pict>
-              <v:shape w14:anchorId="597F4CD8" id="Straight Arrow Connector 12" o:spid="_x0000_s1026" type="#_x0000_t32" style="position:absolute;margin-left:204pt;margin-top:44.25pt;width:39.75pt;height:0;z-index:251665408;visibility:visible;mso-wrap-style:square;mso-width-percent:0;mso-height-percent:0;mso-wrap-distance-left:9pt;mso-wrap-distance-top:0;mso-wrap-distance-right:9pt;mso-wrap-distance-bottom:0;mso-position-horizontal:absolute;mso-position-horizontal-relative:text;mso-position-vertical:absolute;mso-position-vertical-relative:text;mso-width-percent:0;mso-height-percent:0;mso-width-relative:margin;mso-height-relative:margin" o:gfxdata="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" strokecolor="black [3200]" strokeweight=".5pt">
-                <v:stroke endarrow="block" joinstyle="miter"/>
-              </v:shape>
-            </w:pict>
-          </mc:Fallback>
-        </mc:AlternateContent>
-      </w:r>
-      <w:r>
-        <w:rPr>
-          <w:noProof/>
-        </w:rPr>
-        <mc:AlternateContent>
-          <mc:Choice Requires="wps">
-            <w:drawing>
-              <wp:anchor distT="0" distB="0" distL="114300" distR="114300" simplePos="0" relativeHeight="251662336" behindDoc="0" locked="0" layoutInCell="1" allowOverlap="1" wp14:anchorId="5F22AEC3" wp14:editId="78365B11">
-                <wp:simplePos x="0" y="0"/>
-                <wp:positionH relativeFrom="column">
-                  <wp:posOffset>2095500</wp:posOffset>
-                </wp:positionH>
-                <wp:positionV relativeFrom="paragraph">
-                  <wp:posOffset>400050</wp:posOffset>
-                </wp:positionV>
-                <wp:extent cx="495300" cy="342900"/>
-                <wp:effectExtent l="19050" t="19050" r="19050" b="28575"/>
-                <wp:wrapNone/>
-                <wp:docPr id="9" name="Double Bracket 9"/>
-                <wp:cNvGraphicFramePr/>
-                <a:graphic xmlns:a="http://schemas.openxmlformats.org/drawingml/2006/main">
-                  <a:graphicData uri="http://schemas.microsoft.com/office/word/2010/wordprocessingShape">
-                    <wps:wsp>
-                      <wps:cNvSpPr/>
-                      <wps:spPr>
-                        <a:xfrm>
-                          <a:off x="0" y="0"/>
-                          <a:ext cx="495300" cy="342900"/>
-                        </a:xfrm>
-                        <a:prstGeom prst="bracketPair">
-                          <a:avLst/>
-                        </a:prstGeom>
-                        <a:ln w="28575">
-                          <a:solidFill>
-                            <a:srgbClr val="FF0000"/>
-                          </a:solidFill>
-                        </a:ln>
-                      </wps:spPr>
-                      <wps:style>
-                        <a:lnRef idx="1">
-                          <a:schemeClr val="accent1"/>
-                        </a:lnRef>
-                        <a:fillRef idx="0">
-                          <a:schemeClr val="accent1"/>
-                        </a:fillRef>
-                        <a:effectRef idx="0">
-                          <a:schemeClr val="accent1"/>
-                        </a:effectRef>
-                        <a:fontRef idx="minor">
-                          <a:schemeClr val="tx1"/>
-                        </a:fontRef>
-                      </wps:style>
-                      <wps:bodyPr rot="0" spcFirstLastPara="0" vertOverflow="overflow" horzOverflow="overflow" vert="horz" wrap="square" lIns="91440" tIns="45720" rIns="91440" bIns="45720" numCol="1" spcCol="0" rtlCol="0" fromWordArt="0" anchor="ctr" anchorCtr="0" forceAA="0" compatLnSpc="1">
-                        <a:prstTxWarp prst="textNoShape">
-                          <a:avLst/>
-                        </a:prstTxWarp>
-                        <a:noAutofit/>
-                      </wps:bodyPr>
-                    </wps:wsp>
-                  </a:graphicData>
-                </a:graphic>
-                <wp14:sizeRelH relativeFrom="margin">
-                  <wp14:pctWidth>0</wp14:pctWidth>
-                </wp14:sizeRelH>
-                <wp14:sizeRelV relativeFrom="margin">
-                  <wp14:pctHeight>0</wp14:pctHeight>
-                </wp14:sizeRelV>
-              </wp:anchor>
-            </w:drawing>
-          </mc:Choice>
-          <mc:Fallback>
-            <w:pict>
-              <v:shapetype w14:anchorId="303521E1" id="_x0000_t185" coordsize="21600,21600" o:spt="185" adj="3600" path="m@0,nfqx0@0l0@2qy@0,21600em@1,nfqx21600@0l21600@2qy@1,21600em@0,nsqx0@0l0@2qy@0,21600l@1,21600qx21600@2l21600@0qy@1,xe" filled="f">
+              <v:shapetype w14:anchorId="47A75A8F" id="_x0000_t185" coordsize="21600,21600" o:spt="185" adj="3600" path="m@0,nfqx0@0l0@2qy@0,21600em@1,nfqx21600@0l21600@2qy@1,21600em@0,nsqx0@0l0@2qy@0,21600l@1,21600qx21600@2l21600@0qy@1,xe" filled="f">
                 <v:formulas>
                   <v:f eqn="val #0"/>
                   <v:f eqn="sum width 0 #0"/>
@@ -1251,8 +1468,9 @@
                   <v:h position="#0,topLeft" switch="" xrange="0,10800"/>
                 </v:handles>
               </v:shapetype>
-              <v:shape id="Double Bracket 9" o:spid="_x0000_s1026" type="#_x0000_t185" style="position:absolute;margin-left:165pt;margin-top:31.5pt;width:39pt;height:27pt;z-index:251662336;visibility:visible;mso-wrap-style:square;mso-width-percent:0;mso-height-percent:0;mso-wrap-distance-left:9pt;mso-wrap-distance-top:0;mso-wrap-distance-right:9pt;mso-wrap-distance-bottom:0;mso-position-horizontal:absolute;mso-position-horizontal-relative:text;mso-position-vertical:absolute;mso-position-vertical-relative:text;mso-width-percent:0;mso-height-percent:0;mso-width-relative:margin;mso-height-relative:margin;v-text-anchor:middle" o:gfxdata="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" strokecolor="red" strokeweight="2.25pt">
+              <v:shape id="Double Bracket 79" o:spid="_x0000_s1026" type="#_x0000_t185" style="position:absolute;margin-left:165pt;margin-top:31.5pt;width:39pt;height:27pt;z-index:251658240;visibility:visible;mso-wrap-style:square;mso-width-percent:0;mso-height-percent:0;mso-wrap-distance-left:9pt;mso-wrap-distance-top:0;mso-wrap-distance-right:9pt;mso-wrap-distance-bottom:0;mso-position-horizontal:absolute;mso-position-horizontal-relative:text;mso-position-vertical:absolute;mso-position-vertical-relative:text;mso-width-percent:0;mso-height-percent:0;mso-width-relative:margin;mso-height-relative:margin;v-text-anchor:middle" o:gfxdata="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" strokecolor="red" strokeweight="2.25pt">
                 <v:stroke joinstyle="miter"/>
+                <v:path arrowok="t"/>
               </v:shape>
             </w:pict>
           </mc:Fallback>
@@ -1260,12 +1478,13 @@
       </w:r>
       <w:r>
         <w:rPr>
+          <w:rFonts w:ascii="Calibri" w:eastAsia="Calibri" w:hAnsi="Calibri" w:cs="Times New Roman"/>
           <w:noProof/>
         </w:rPr>
         <mc:AlternateContent>
           <mc:Choice Requires="wps">
             <w:drawing>
-              <wp:anchor distT="0" distB="0" distL="114300" distR="114300" simplePos="0" relativeHeight="251664384" behindDoc="0" locked="0" layoutInCell="1" allowOverlap="1" wp14:anchorId="7A92CDE3" wp14:editId="7F293BB1">
+              <wp:anchor distT="0" distB="0" distL="114300" distR="114300" simplePos="0" relativeHeight="251658240" behindDoc="0" locked="0" layoutInCell="1" allowOverlap="1" wp14:anchorId="0F022EFD" wp14:editId="3A26C982">
                 <wp:simplePos x="0" y="0"/>
                 <wp:positionH relativeFrom="column">
                   <wp:posOffset>2209800</wp:posOffset>
@@ -1276,12 +1495,16 @@
                 <wp:extent cx="266700" cy="257175"/>
                 <wp:effectExtent l="19050" t="19050" r="38100" b="28575"/>
                 <wp:wrapNone/>
-                <wp:docPr id="11" name="Pentagon 11"/>
-                <wp:cNvGraphicFramePr/>
+                <wp:docPr id="78" name="Pentagon 78"/>
+                <wp:cNvGraphicFramePr>
+                  <a:graphicFrameLocks xmlns:a="http://schemas.openxmlformats.org/drawingml/2006/main"/>
+                </wp:cNvGraphicFramePr>
                 <a:graphic xmlns:a="http://schemas.openxmlformats.org/drawingml/2006/main">
                   <a:graphicData uri="http://schemas.microsoft.com/office/word/2010/wordprocessingShape">
                     <wps:wsp>
-                      <wps:cNvSpPr/>
+                      <wps:cNvSpPr>
+                        <a:spLocks/>
+                      </wps:cNvSpPr>
                       <wps:spPr>
                         <a:xfrm>
                           <a:off x="0" y="0"/>
@@ -1293,23 +1516,17 @@
                         <a:solidFill>
                           <a:srgbClr val="C00000"/>
                         </a:solidFill>
+                        <a:ln w="12700" cap="flat" cmpd="sng" algn="ctr">
+                          <a:solidFill>
+                            <a:srgbClr val="4472C4">
+                              <a:shade val="50000"/>
+                            </a:srgbClr>
+                          </a:solidFill>
+                          <a:prstDash val="solid"/>
+                          <a:miter lim="800000"/>
+                        </a:ln>
+                        <a:effectLst/>
                       </wps:spPr>
-                      <wps:style>
-                        <a:lnRef idx="2">
-                          <a:schemeClr val="accent1">
-                            <a:shade val="50000"/>
-                          </a:schemeClr>
-                        </a:lnRef>
-                        <a:fillRef idx="1">
-                          <a:schemeClr val="accent1"/>
-                        </a:fillRef>
-                        <a:effectRef idx="0">
-                          <a:schemeClr val="accent1"/>
-                        </a:effectRef>
-                        <a:fontRef idx="minor">
-                          <a:schemeClr val="lt1"/>
-                        </a:fontRef>
-                      </wps:style>
                       <wps:bodyPr rot="0" spcFirstLastPara="0" vertOverflow="overflow" horzOverflow="overflow" vert="horz" wrap="square" lIns="91440" tIns="45720" rIns="91440" bIns="45720" numCol="1" spcCol="0" rtlCol="0" fromWordArt="0" anchor="ctr" anchorCtr="0" forceAA="0" compatLnSpc="1">
                         <a:prstTxWarp prst="textNoShape">
                           <a:avLst/>
@@ -1322,28 +1539,34 @@
                 <wp14:sizeRelH relativeFrom="margin">
                   <wp14:pctWidth>0</wp14:pctWidth>
                 </wp14:sizeRelH>
+                <wp14:sizeRelV relativeFrom="page">
+                  <wp14:pctHeight>0</wp14:pctHeight>
+                </wp14:sizeRelV>
               </wp:anchor>
             </w:drawing>
           </mc:Choice>
           <mc:Fallback>
             <w:pict>
-              <v:shapetype w14:anchorId="07CF8928" id="_x0000_t56" coordsize="21600,21600" o:spt="56" path="m10800,l,8259,4200,21600r13200,l21600,8259xe">
+              <v:shapetype w14:anchorId="4BDF07E6" id="_x0000_t56" coordsize="21600,21600" o:spt="56" path="m10800,l,8259,4200,21600r13200,l21600,8259xe">
                 <v:stroke joinstyle="miter"/>
                 <v:path gradientshapeok="t" o:connecttype="custom" o:connectlocs="10800,0;0,8259;4200,21600;10800,21600;17400,21600;21600,8259" o:connectangles="270,180,90,90,90,0" textboxrect="4200,5077,17400,21600"/>
               </v:shapetype>
-              <v:shape id="Pentagon 11" o:spid="_x0000_s1026" type="#_x0000_t56" style="position:absolute;margin-left:174pt;margin-top:33.75pt;width:21pt;height:20.25pt;z-index:251664384;visibility:visible;mso-wrap-style:square;mso-width-percent:0;mso-wrap-distance-left:9pt;mso-wrap-distance-top:0;mso-wrap-distance-right:9pt;mso-wrap-distance-bottom:0;mso-position-horizontal:absolute;mso-position-horizontal-relative:text;mso-position-vertical:absolute;mso-position-vertical-relative:text;mso-width-percent:0;mso-width-relative:margin;v-text-anchor:middle" o:gfxdata="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" fillcolor="#c00000" strokecolor="#1f3763 [1604]" strokeweight="1pt"/>
+              <v:shape id="Pentagon 78" o:spid="_x0000_s1026" type="#_x0000_t56" style="position:absolute;margin-left:174pt;margin-top:33.75pt;width:21pt;height:20.25pt;z-index:251658240;visibility:visible;mso-wrap-style:square;mso-width-percent:0;mso-height-percent:0;mso-wrap-distance-left:9pt;mso-wrap-distance-top:0;mso-wrap-distance-right:9pt;mso-wrap-distance-bottom:0;mso-position-horizontal:absolute;mso-position-horizontal-relative:text;mso-position-vertical:absolute;mso-position-vertical-relative:text;mso-width-percent:0;mso-height-percent:0;mso-width-relative:margin;mso-height-relative:page;v-text-anchor:middle" o:gfxdata="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" fillcolor="#c00000" strokecolor="#2f528f" strokeweight="1pt">
+                <v:path arrowok="t"/>
+              </v:shape>
             </w:pict>
           </mc:Fallback>
         </mc:AlternateContent>
       </w:r>
       <w:r>
         <w:rPr>
+          <w:rFonts w:ascii="Calibri" w:eastAsia="Calibri" w:hAnsi="Calibri" w:cs="Times New Roman"/>
           <w:noProof/>
         </w:rPr>
         <mc:AlternateContent>
           <mc:Choice Requires="wps">
             <w:drawing>
-              <wp:anchor distT="0" distB="0" distL="114300" distR="114300" simplePos="0" relativeHeight="251663360" behindDoc="0" locked="0" layoutInCell="1" allowOverlap="1" wp14:anchorId="27ABE56E" wp14:editId="48338EE3">
+              <wp:anchor distT="0" distB="0" distL="114300" distR="114300" simplePos="0" relativeHeight="251658240" behindDoc="0" locked="0" layoutInCell="1" allowOverlap="1" wp14:anchorId="61D16BF6" wp14:editId="09C33DF1">
                 <wp:simplePos x="0" y="0"/>
                 <wp:positionH relativeFrom="column">
                   <wp:posOffset>2095500</wp:posOffset>
@@ -1354,12 +1577,16 @@
                 <wp:extent cx="495300" cy="276225"/>
                 <wp:effectExtent l="0" t="0" r="19050" b="28575"/>
                 <wp:wrapNone/>
-                <wp:docPr id="10" name="Rectangle 10"/>
-                <wp:cNvGraphicFramePr/>
+                <wp:docPr id="77" name="Rectangle 77"/>
+                <wp:cNvGraphicFramePr>
+                  <a:graphicFrameLocks xmlns:a="http://schemas.openxmlformats.org/drawingml/2006/main"/>
+                </wp:cNvGraphicFramePr>
                 <a:graphic xmlns:a="http://schemas.openxmlformats.org/drawingml/2006/main">
                   <a:graphicData uri="http://schemas.microsoft.com/office/word/2010/wordprocessingShape">
                     <wps:wsp>
-                      <wps:cNvSpPr/>
+                      <wps:cNvSpPr>
+                        <a:spLocks/>
+                      </wps:cNvSpPr>
                       <wps:spPr>
                         <a:xfrm>
                           <a:off x="0" y="0"/>
@@ -1371,21 +1598,15 @@
                         <a:solidFill>
                           <a:srgbClr val="FF0000"/>
                         </a:solidFill>
+                        <a:ln w="12700" cap="flat" cmpd="sng" algn="ctr">
+                          <a:solidFill>
+                            <a:srgbClr val="70AD47"/>
+                          </a:solidFill>
+                          <a:prstDash val="solid"/>
+                          <a:miter lim="800000"/>
+                        </a:ln>
+                        <a:effectLst/>
                       </wps:spPr>
-                      <wps:style>
-                        <a:lnRef idx="2">
-                          <a:schemeClr val="accent6"/>
-                        </a:lnRef>
-                        <a:fillRef idx="1">
-                          <a:schemeClr val="lt1"/>
-                        </a:fillRef>
-                        <a:effectRef idx="0">
-                          <a:schemeClr val="accent6"/>
-                        </a:effectRef>
-                        <a:fontRef idx="minor">
-                          <a:schemeClr val="dk1"/>
-                        </a:fontRef>
-                      </wps:style>
                       <wps:bodyPr rot="0" spcFirstLastPara="0" vertOverflow="overflow" horzOverflow="overflow" vert="horz" wrap="square" lIns="91440" tIns="45720" rIns="91440" bIns="45720" numCol="1" spcCol="0" rtlCol="0" fromWordArt="0" anchor="ctr" anchorCtr="0" forceAA="0" compatLnSpc="1">
                         <a:prstTxWarp prst="textNoShape">
                           <a:avLst/>
@@ -1398,44 +1619,68 @@
                 <wp14:sizeRelH relativeFrom="margin">
                   <wp14:pctWidth>0</wp14:pctWidth>
                 </wp14:sizeRelH>
+                <wp14:sizeRelV relativeFrom="page">
+                  <wp14:pctHeight>0</wp14:pctHeight>
+                </wp14:sizeRelV>
               </wp:anchor>
             </w:drawing>
           </mc:Choice>
           <mc:Fallback>
             <w:pict>
-              <v:rect w14:anchorId="26018E38" id="Rectangle 10" o:spid="_x0000_s1026" style="position:absolute;margin-left:165pt;margin-top:33.75pt;width:39pt;height:21.75pt;z-index:251663360;visibility:visible;mso-wrap-style:square;mso-width-percent:0;mso-wrap-distance-left:9pt;mso-wrap-distance-top:0;mso-wrap-distance-right:9pt;mso-wrap-distance-bottom:0;mso-position-horizontal:absolute;mso-position-horizontal-relative:text;mso-position-vertical:absolute;mso-position-vertical-relative:text;mso-width-percent:0;mso-width-relative:margin;v-text-anchor:middle" o:gfxdata="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" fillcolor="red" strokecolor="#70ad47 [3209]" strokeweight="1pt"/>
+              <v:rect w14:anchorId="1D80690D" id="Rectangle 77" o:spid="_x0000_s1026" style="position:absolute;margin-left:165pt;margin-top:33.75pt;width:39pt;height:21.75pt;z-index:251658240;visibility:visible;mso-wrap-style:square;mso-width-percent:0;mso-height-percent:0;mso-wrap-distance-left:9pt;mso-wrap-distance-top:0;mso-wrap-distance-right:9pt;mso-wrap-distance-bottom:0;mso-position-horizontal:absolute;mso-position-horizontal-relative:text;mso-position-vertical:absolute;mso-position-vertical-relative:text;mso-width-percent:0;mso-height-percent:0;mso-width-relative:margin;mso-height-relative:page;v-text-anchor:middle" o:gfxdata="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" fillcolor="red" strokecolor="#70ad47" strokeweight="1pt">
+                <v:path arrowok="t"/>
+              </v:rect>
             </w:pict>
           </mc:Fallback>
         </mc:AlternateContent>
       </w:r>
       <w:r>
+        <w:rPr>
+          <w:rFonts w:ascii="Calibri" w:eastAsia="Calibri" w:hAnsi="Calibri" w:cs="Mangal"/>
+        </w:rPr>
         <w:t>C</w:t>
       </w:r>
       <w:r>
+        <w:rPr>
+          <w:rFonts w:ascii="Calibri" w:eastAsia="Calibri" w:hAnsi="Calibri" w:cs="Mangal"/>
+        </w:rPr>
         <w:tab/>
       </w:r>
       <w:r>
+        <w:rPr>
+          <w:rFonts w:ascii="Calibri" w:eastAsia="Calibri" w:hAnsi="Calibri" w:cs="Mangal"/>
+        </w:rPr>
         <w:tab/>
       </w:r>
       <w:r>
+        <w:rPr>
+          <w:rFonts w:ascii="Calibri" w:eastAsia="Calibri" w:hAnsi="Calibri" w:cs="Mangal"/>
+        </w:rPr>
         <w:tab/>
       </w:r>
       <w:r>
+        <w:rPr>
+          <w:rFonts w:ascii="Calibri" w:eastAsia="Calibri" w:hAnsi="Calibri" w:cs="Mangal"/>
+        </w:rPr>
         <w:tab/>
       </w:r>
     </w:p>
     <w:p>
       <w:pPr>
-        <w:shd w:val="clear" w:color="auto" w:fill="FFFFFF" w:themeFill="background1"/>
+        <w:shd w:val="clear" w:color="auto" w:fill="FFFFFF"/>
+        <w:rPr>
+          <w:rFonts w:ascii="Calibri" w:eastAsia="Calibri" w:hAnsi="Calibri" w:cs="Mangal"/>
+        </w:rPr>
       </w:pPr>
       <w:r>
         <w:rPr>
+          <w:rFonts w:ascii="Calibri" w:eastAsia="Calibri" w:hAnsi="Calibri" w:cs="Times New Roman"/>
           <w:noProof/>
         </w:rPr>
         <mc:AlternateContent>
           <mc:Choice Requires="wps">
             <w:drawing>
-              <wp:anchor distT="0" distB="0" distL="114300" distR="114300" simplePos="0" relativeHeight="251700224" behindDoc="0" locked="0" layoutInCell="1" allowOverlap="1" wp14:anchorId="11578669" wp14:editId="2E96CF4D">
+              <wp:anchor distT="0" distB="0" distL="114300" distR="114300" simplePos="0" relativeHeight="251658240" behindDoc="0" locked="0" layoutInCell="1" allowOverlap="1" wp14:anchorId="3A27A438" wp14:editId="5F4CA598">
                 <wp:simplePos x="0" y="0"/>
                 <wp:positionH relativeFrom="column">
                   <wp:posOffset>4972050</wp:posOffset>
@@ -1446,12 +1691,16 @@
                 <wp:extent cx="876300" cy="847725"/>
                 <wp:effectExtent l="38100" t="38100" r="57150" b="47625"/>
                 <wp:wrapNone/>
-                <wp:docPr id="48" name="Straight Arrow Connector 48"/>
-                <wp:cNvGraphicFramePr/>
+                <wp:docPr id="76" name="Straight Arrow Connector 76"/>
+                <wp:cNvGraphicFramePr>
+                  <a:graphicFrameLocks xmlns:a="http://schemas.openxmlformats.org/drawingml/2006/main"/>
+                </wp:cNvGraphicFramePr>
                 <a:graphic xmlns:a="http://schemas.openxmlformats.org/drawingml/2006/main">
                   <a:graphicData uri="http://schemas.microsoft.com/office/word/2010/wordprocessingShape">
                     <wps:wsp>
-                      <wps:cNvCnPr/>
+                      <wps:cNvCnPr>
+                        <a:cxnSpLocks/>
+                      </wps:cNvCnPr>
                       <wps:spPr>
                         <a:xfrm flipV="1">
                           <a:off x="0" y="0"/>
@@ -1460,36 +1709,36 @@
                         <a:prstGeom prst="straightConnector1">
                           <a:avLst/>
                         </a:prstGeom>
-                        <a:ln>
+                        <a:noFill/>
+                        <a:ln w="6350" cap="flat" cmpd="sng" algn="ctr">
+                          <a:solidFill>
+                            <a:sysClr val="windowText" lastClr="000000"/>
+                          </a:solidFill>
+                          <a:prstDash val="solid"/>
+                          <a:miter lim="800000"/>
                           <a:headEnd type="triangle"/>
                           <a:tailEnd type="triangle"/>
                         </a:ln>
+                        <a:effectLst/>
                       </wps:spPr>
-                      <wps:style>
-                        <a:lnRef idx="1">
-                          <a:schemeClr val="dk1"/>
-                        </a:lnRef>
-                        <a:fillRef idx="0">
-                          <a:schemeClr val="dk1"/>
-                        </a:fillRef>
-                        <a:effectRef idx="0">
-                          <a:schemeClr val="dk1"/>
-                        </a:effectRef>
-                        <a:fontRef idx="minor">
-                          <a:schemeClr val="tx1"/>
-                        </a:fontRef>
-                      </wps:style>
                       <wps:bodyPr/>
                     </wps:wsp>
                   </a:graphicData>
                 </a:graphic>
+                <wp14:sizeRelH relativeFrom="page">
+                  <wp14:pctWidth>0</wp14:pctWidth>
+                </wp14:sizeRelH>
+                <wp14:sizeRelV relativeFrom="page">
+                  <wp14:pctHeight>0</wp14:pctHeight>
+                </wp14:sizeRelV>
               </wp:anchor>
             </w:drawing>
           </mc:Choice>
           <mc:Fallback>
             <w:pict>
-              <v:shape w14:anchorId="0E8A4293" id="Straight Arrow Connector 48" o:spid="_x0000_s1026" type="#_x0000_t32" style="position:absolute;margin-left:391.5pt;margin-top:168pt;width:69pt;height:66.75pt;flip:y;z-index:251700224;visibility:visible;mso-wrap-style:square;mso-wrap-distance-left:9pt;mso-wrap-distance-top:0;mso-wrap-distance-right:9pt;mso-wrap-distance-bottom:0;mso-position-horizontal:absolute;mso-position-horizontal-relative:text;mso-position-vertical:absolute;mso-position-vertical-relative:text" o:gfxdata="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" strokecolor="black [3200]" strokeweight=".5pt">
+              <v:shape w14:anchorId="1667798D" id="Straight Arrow Connector 76" o:spid="_x0000_s1026" type="#_x0000_t32" style="position:absolute;margin-left:391.5pt;margin-top:168pt;width:69pt;height:66.75pt;flip:y;z-index:251658240;visibility:visible;mso-wrap-style:square;mso-width-percent:0;mso-height-percent:0;mso-wrap-distance-left:9pt;mso-wrap-distance-top:0;mso-wrap-distance-right:9pt;mso-wrap-distance-bottom:0;mso-position-horizontal:absolute;mso-position-horizontal-relative:text;mso-position-vertical:absolute;mso-position-vertical-relative:text;mso-width-percent:0;mso-height-percent:0;mso-width-relative:page;mso-height-relative:page" o:gfxdata="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" strokecolor="windowText" strokeweight=".5pt">
                 <v:stroke startarrow="block" endarrow="block" joinstyle="miter"/>
+                <o:lock v:ext="edit" shapetype="f"/>
               </v:shape>
             </w:pict>
           </mc:Fallback>
@@ -1497,12 +1746,13 @@
       </w:r>
       <w:r>
         <w:rPr>
+          <w:rFonts w:ascii="Calibri" w:eastAsia="Calibri" w:hAnsi="Calibri" w:cs="Times New Roman"/>
           <w:noProof/>
         </w:rPr>
         <mc:AlternateContent>
           <mc:Choice Requires="wps">
             <w:drawing>
-              <wp:anchor distT="0" distB="0" distL="114300" distR="114300" simplePos="0" relativeHeight="251699200" behindDoc="0" locked="0" layoutInCell="1" allowOverlap="1" wp14:anchorId="0F186BF1" wp14:editId="60358150">
+              <wp:anchor distT="0" distB="0" distL="114300" distR="114300" simplePos="0" relativeHeight="251658240" behindDoc="0" locked="0" layoutInCell="1" allowOverlap="1" wp14:anchorId="1DD3C8BF" wp14:editId="2F4E4C08">
                 <wp:simplePos x="0" y="0"/>
                 <wp:positionH relativeFrom="column">
                   <wp:posOffset>4972050</wp:posOffset>
@@ -1513,12 +1763,16 @@
                 <wp:extent cx="876300" cy="257175"/>
                 <wp:effectExtent l="38100" t="38100" r="76200" b="66675"/>
                 <wp:wrapNone/>
-                <wp:docPr id="47" name="Straight Arrow Connector 47"/>
-                <wp:cNvGraphicFramePr/>
+                <wp:docPr id="75" name="Straight Arrow Connector 75"/>
+                <wp:cNvGraphicFramePr>
+                  <a:graphicFrameLocks xmlns:a="http://schemas.openxmlformats.org/drawingml/2006/main"/>
+                </wp:cNvGraphicFramePr>
                 <a:graphic xmlns:a="http://schemas.openxmlformats.org/drawingml/2006/main">
                   <a:graphicData uri="http://schemas.microsoft.com/office/word/2010/wordprocessingShape">
                     <wps:wsp>
-                      <wps:cNvCnPr/>
+                      <wps:cNvCnPr>
+                        <a:cxnSpLocks/>
+                      </wps:cNvCnPr>
                       <wps:spPr>
                         <a:xfrm>
                           <a:off x="0" y="0"/>
@@ -1527,36 +1781,36 @@
                         <a:prstGeom prst="straightConnector1">
                           <a:avLst/>
                         </a:prstGeom>
-                        <a:ln>
+                        <a:noFill/>
+                        <a:ln w="6350" cap="flat" cmpd="sng" algn="ctr">
+                          <a:solidFill>
+                            <a:sysClr val="windowText" lastClr="000000"/>
+                          </a:solidFill>
+                          <a:prstDash val="solid"/>
+                          <a:miter lim="800000"/>
                           <a:headEnd type="triangle"/>
                           <a:tailEnd type="triangle"/>
                         </a:ln>
+                        <a:effectLst/>
                       </wps:spPr>
-                      <wps:style>
-                        <a:lnRef idx="1">
-                          <a:schemeClr val="dk1"/>
-                        </a:lnRef>
-                        <a:fillRef idx="0">
-                          <a:schemeClr val="dk1"/>
-                        </a:fillRef>
-                        <a:effectRef idx="0">
-                          <a:schemeClr val="dk1"/>
-                        </a:effectRef>
-                        <a:fontRef idx="minor">
-                          <a:schemeClr val="tx1"/>
-                        </a:fontRef>
-                      </wps:style>
                       <wps:bodyPr/>
                     </wps:wsp>
                   </a:graphicData>
                 </a:graphic>
+                <wp14:sizeRelH relativeFrom="page">
+                  <wp14:pctWidth>0</wp14:pctWidth>
+                </wp14:sizeRelH>
+                <wp14:sizeRelV relativeFrom="page">
+                  <wp14:pctHeight>0</wp14:pctHeight>
+                </wp14:sizeRelV>
               </wp:anchor>
             </w:drawing>
           </mc:Choice>
           <mc:Fallback>
             <w:pict>
-              <v:shape w14:anchorId="2643B031" id="Straight Arrow Connector 47" o:spid="_x0000_s1026" type="#_x0000_t32" style="position:absolute;margin-left:391.5pt;margin-top:114pt;width:69pt;height:20.25pt;z-index:251699200;visibility:visible;mso-wrap-style:square;mso-wrap-distance-left:9pt;mso-wrap-distance-top:0;mso-wrap-distance-right:9pt;mso-wrap-distance-bottom:0;mso-position-horizontal:absolute;mso-position-horizontal-relative:text;mso-position-vertical:absolute;mso-position-vertical-relative:text" o:gfxdata="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" strokecolor="black [3200]" strokeweight=".5pt">
+              <v:shape w14:anchorId="556F5F21" id="Straight Arrow Connector 75" o:spid="_x0000_s1026" type="#_x0000_t32" style="position:absolute;margin-left:391.5pt;margin-top:114pt;width:69pt;height:20.25pt;z-index:251658240;visibility:visible;mso-wrap-style:square;mso-width-percent:0;mso-height-percent:0;mso-wrap-distance-left:9pt;mso-wrap-distance-top:0;mso-wrap-distance-right:9pt;mso-wrap-distance-bottom:0;mso-position-horizontal:absolute;mso-position-horizontal-relative:text;mso-position-vertical:absolute;mso-position-vertical-relative:text;mso-width-percent:0;mso-height-percent:0;mso-width-relative:page;mso-height-relative:page" o:gfxdata="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" strokecolor="windowText" strokeweight=".5pt">
                 <v:stroke startarrow="block" endarrow="block" joinstyle="miter"/>
+                <o:lock v:ext="edit" shapetype="f"/>
               </v:shape>
             </w:pict>
           </mc:Fallback>
@@ -1564,12 +1818,13 @@
       </w:r>
       <w:r>
         <w:rPr>
+          <w:rFonts w:ascii="Calibri" w:eastAsia="Calibri" w:hAnsi="Calibri" w:cs="Times New Roman"/>
           <w:noProof/>
         </w:rPr>
         <mc:AlternateContent>
           <mc:Choice Requires="wps">
             <w:drawing>
-              <wp:anchor distT="0" distB="0" distL="114300" distR="114300" simplePos="0" relativeHeight="251698176" behindDoc="0" locked="0" layoutInCell="1" allowOverlap="1" wp14:anchorId="6CA3ADD5" wp14:editId="103FCB43">
+              <wp:anchor distT="0" distB="0" distL="114300" distR="114300" simplePos="0" relativeHeight="251658240" behindDoc="0" locked="0" layoutInCell="1" allowOverlap="1" wp14:anchorId="60C8F70A" wp14:editId="58AEBBAB">
                 <wp:simplePos x="0" y="0"/>
                 <wp:positionH relativeFrom="column">
                   <wp:posOffset>4972050</wp:posOffset>
@@ -1580,12 +1835,16 @@
                 <wp:extent cx="876300" cy="619125"/>
                 <wp:effectExtent l="38100" t="38100" r="57150" b="47625"/>
                 <wp:wrapNone/>
-                <wp:docPr id="46" name="Straight Arrow Connector 46"/>
-                <wp:cNvGraphicFramePr/>
+                <wp:docPr id="74" name="Straight Arrow Connector 74"/>
+                <wp:cNvGraphicFramePr>
+                  <a:graphicFrameLocks xmlns:a="http://schemas.openxmlformats.org/drawingml/2006/main"/>
+                </wp:cNvGraphicFramePr>
                 <a:graphic xmlns:a="http://schemas.openxmlformats.org/drawingml/2006/main">
                   <a:graphicData uri="http://schemas.microsoft.com/office/word/2010/wordprocessingShape">
                     <wps:wsp>
-                      <wps:cNvCnPr/>
+                      <wps:cNvCnPr>
+                        <a:cxnSpLocks/>
+                      </wps:cNvCnPr>
                       <wps:spPr>
                         <a:xfrm>
                           <a:off x="0" y="0"/>
@@ -1594,36 +1853,36 @@
                         <a:prstGeom prst="straightConnector1">
                           <a:avLst/>
                         </a:prstGeom>
-                        <a:ln>
+                        <a:noFill/>
+                        <a:ln w="6350" cap="flat" cmpd="sng" algn="ctr">
+                          <a:solidFill>
+                            <a:sysClr val="windowText" lastClr="000000"/>
+                          </a:solidFill>
+                          <a:prstDash val="solid"/>
+                          <a:miter lim="800000"/>
                           <a:headEnd type="triangle"/>
                           <a:tailEnd type="triangle"/>
                         </a:ln>
+                        <a:effectLst/>
                       </wps:spPr>
-                      <wps:style>
-                        <a:lnRef idx="1">
-                          <a:schemeClr val="dk1"/>
-                        </a:lnRef>
-                        <a:fillRef idx="0">
-                          <a:schemeClr val="dk1"/>
-                        </a:fillRef>
-                        <a:effectRef idx="0">
-                          <a:schemeClr val="dk1"/>
-                        </a:effectRef>
-                        <a:fontRef idx="minor">
-                          <a:schemeClr val="tx1"/>
-                        </a:fontRef>
-                      </wps:style>
                       <wps:bodyPr/>
                     </wps:wsp>
                   </a:graphicData>
                 </a:graphic>
+                <wp14:sizeRelH relativeFrom="page">
+                  <wp14:pctWidth>0</wp14:pctWidth>
+                </wp14:sizeRelH>
+                <wp14:sizeRelV relativeFrom="page">
+                  <wp14:pctHeight>0</wp14:pctHeight>
+                </wp14:sizeRelV>
               </wp:anchor>
             </w:drawing>
           </mc:Choice>
           <mc:Fallback>
             <w:pict>
-              <v:shape w14:anchorId="609445A9" id="Straight Arrow Connector 46" o:spid="_x0000_s1026" type="#_x0000_t32" style="position:absolute;margin-left:391.5pt;margin-top:5.25pt;width:69pt;height:48.75pt;z-index:251698176;visibility:visible;mso-wrap-style:square;mso-wrap-distance-left:9pt;mso-wrap-distance-top:0;mso-wrap-distance-right:9pt;mso-wrap-distance-bottom:0;mso-position-horizontal:absolute;mso-position-horizontal-relative:text;mso-position-vertical:absolute;mso-position-vertical-relative:text" o:gfxdata="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" strokecolor="black [3200]" strokeweight=".5pt">
+              <v:shape w14:anchorId="56E2A2A7" id="Straight Arrow Connector 74" o:spid="_x0000_s1026" type="#_x0000_t32" style="position:absolute;margin-left:391.5pt;margin-top:5.25pt;width:69pt;height:48.75pt;z-index:251658240;visibility:visible;mso-wrap-style:square;mso-width-percent:0;mso-height-percent:0;mso-wrap-distance-left:9pt;mso-wrap-distance-top:0;mso-wrap-distance-right:9pt;mso-wrap-distance-bottom:0;mso-position-horizontal:absolute;mso-position-horizontal-relative:text;mso-position-vertical:absolute;mso-position-vertical-relative:text;mso-width-percent:0;mso-height-percent:0;mso-width-relative:page;mso-height-relative:page" o:gfxdata="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" strokecolor="windowText" strokeweight=".5pt">
                 <v:stroke startarrow="block" endarrow="block" joinstyle="miter"/>
+                <o:lock v:ext="edit" shapetype="f"/>
               </v:shape>
             </w:pict>
           </mc:Fallback>
@@ -1631,15 +1890,16 @@
       </w:r>
       <w:r>
         <w:rPr>
+          <w:rFonts w:ascii="Calibri" w:eastAsia="Calibri" w:hAnsi="Calibri" w:cs="Times New Roman"/>
           <w:noProof/>
         </w:rPr>
         <mc:AlternateContent>
           <mc:Choice Requires="wps">
             <w:drawing>
-              <wp:anchor distT="0" distB="0" distL="114300" distR="114300" simplePos="0" relativeHeight="251685888" behindDoc="0" locked="0" layoutInCell="1" allowOverlap="1" wp14:anchorId="61C3DE29" wp14:editId="59C3E339">
+              <wp:anchor distT="0" distB="0" distL="114300" distR="114300" simplePos="0" relativeHeight="251658240" behindDoc="0" locked="0" layoutInCell="1" allowOverlap="1" wp14:anchorId="18BA288E" wp14:editId="23416F69">
                 <wp:simplePos x="0" y="0"/>
                 <wp:positionH relativeFrom="column">
-                  <wp:posOffset>2019301</wp:posOffset>
+                  <wp:posOffset>2019300</wp:posOffset>
                 </wp:positionH>
                 <wp:positionV relativeFrom="paragraph">
                   <wp:posOffset>2333625</wp:posOffset>
@@ -1647,12 +1907,16 @@
                 <wp:extent cx="2952750" cy="1266825"/>
                 <wp:effectExtent l="0" t="0" r="19050" b="28575"/>
                 <wp:wrapNone/>
-                <wp:docPr id="31" name="Rectangle 31"/>
-                <wp:cNvGraphicFramePr/>
+                <wp:docPr id="73" name="Rectangle 73"/>
+                <wp:cNvGraphicFramePr>
+                  <a:graphicFrameLocks xmlns:a="http://schemas.openxmlformats.org/drawingml/2006/main"/>
+                </wp:cNvGraphicFramePr>
                 <a:graphic xmlns:a="http://schemas.openxmlformats.org/drawingml/2006/main">
                   <a:graphicData uri="http://schemas.microsoft.com/office/word/2010/wordprocessingShape">
                     <wps:wsp>
-                      <wps:cNvSpPr/>
+                      <wps:cNvSpPr>
+                        <a:spLocks/>
+                      </wps:cNvSpPr>
                       <wps:spPr>
                         <a:xfrm>
                           <a:off x="0" y="0"/>
@@ -1661,24 +1925,18 @@
                         <a:prstGeom prst="rect">
                           <a:avLst/>
                         </a:prstGeom>
-                        <a:ln>
+                        <a:solidFill>
+                          <a:sysClr val="window" lastClr="FFFFFF"/>
+                        </a:solidFill>
+                        <a:ln w="12700" cap="flat" cmpd="sng" algn="ctr">
+                          <a:solidFill>
+                            <a:srgbClr val="70AD47"/>
+                          </a:solidFill>
                           <a:prstDash val="lgDashDotDot"/>
+                          <a:miter lim="800000"/>
                         </a:ln>
+                        <a:effectLst/>
                       </wps:spPr>
-                      <wps:style>
-                        <a:lnRef idx="2">
-                          <a:schemeClr val="accent6"/>
-                        </a:lnRef>
-                        <a:fillRef idx="1">
-                          <a:schemeClr val="lt1"/>
-                        </a:fillRef>
-                        <a:effectRef idx="0">
-                          <a:schemeClr val="accent6"/>
-                        </a:effectRef>
-                        <a:fontRef idx="minor">
-                          <a:schemeClr val="dk1"/>
-                        </a:fontRef>
-                      </wps:style>
                       <wps:txbx>
                         <w:txbxContent>
                           <w:p>
@@ -1699,7 +1957,7 @@
                                 <w:szCs w:val="36"/>
                                 <w:lang w:val="en-US"/>
                               </w:rPr>
-                              <w:t>TCC Purchase Card API</w:t>
+                              <w:t>Purchase API</w:t>
                             </w:r>
                           </w:p>
                           <w:p>
@@ -1841,8 +2099,9 @@
           </mc:Choice>
           <mc:Fallback>
             <w:pict>
-              <v:rect w14:anchorId="61C3DE29" id="Rectangle 31" o:spid="_x0000_s1029" style="position:absolute;margin-left:159pt;margin-top:183.75pt;width:232.5pt;height:99.75pt;z-index:251685888;visibility:visible;mso-wrap-style:square;mso-width-percent:0;mso-height-percent:0;mso-wrap-distance-left:9pt;mso-wrap-distance-top:0;mso-wrap-distance-right:9pt;mso-wrap-distance-bottom:0;mso-position-horizontal:absolute;mso-position-horizontal-relative:text;mso-position-vertical:absolute;mso-position-vertical-relative:text;mso-width-percent:0;mso-height-percent:0;mso-width-relative:margin;mso-height-relative:margin;v-text-anchor:middle" o:gfxdata="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" fillcolor="white [3201]" strokecolor="#70ad47 [3209]" strokeweight="1pt">
+              <v:rect w14:anchorId="18BA288E" id="Rectangle 73" o:spid="_x0000_s1029" style="position:absolute;margin-left:159pt;margin-top:183.75pt;width:232.5pt;height:99.75pt;z-index:251658240;visibility:visible;mso-wrap-style:square;mso-width-percent:0;mso-height-percent:0;mso-wrap-distance-left:9pt;mso-wrap-distance-top:0;mso-wrap-distance-right:9pt;mso-wrap-distance-bottom:0;mso-position-horizontal:absolute;mso-position-horizontal-relative:text;mso-position-vertical:absolute;mso-position-vertical-relative:text;mso-width-percent:0;mso-height-percent:0;mso-width-relative:margin;mso-height-relative:margin;v-text-anchor:middle" o:gfxdata="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" fillcolor="window" strokecolor="#70ad47" strokeweight="1pt">
                 <v:stroke dashstyle="longDashDotDot"/>
+                <v:path arrowok="t"/>
                 <v:textbox>
                   <w:txbxContent>
                     <w:p>
@@ -1863,7 +2122,7 @@
                           <w:szCs w:val="36"/>
                           <w:lang w:val="en-US"/>
                         </w:rPr>
-                        <w:t>TCC Purchase Card API</w:t>
+                        <w:t>Purchase API</w:t>
                       </w:r>
                     </w:p>
                     <w:p>
@@ -1992,12 +2251,13 @@
       </w:r>
       <w:r>
         <w:rPr>
+          <w:rFonts w:ascii="Calibri" w:eastAsia="Calibri" w:hAnsi="Calibri" w:cs="Times New Roman"/>
           <w:noProof/>
         </w:rPr>
         <mc:AlternateContent>
           <mc:Choice Requires="wps">
             <w:drawing>
-              <wp:anchor distT="0" distB="0" distL="114300" distR="114300" simplePos="0" relativeHeight="251696128" behindDoc="0" locked="0" layoutInCell="1" allowOverlap="1" wp14:anchorId="14EA5CD5" wp14:editId="1F2AF4F9">
+              <wp:anchor distT="0" distB="0" distL="114300" distR="114300" simplePos="0" relativeHeight="251658240" behindDoc="0" locked="0" layoutInCell="1" allowOverlap="1" wp14:anchorId="38B294F8" wp14:editId="20D4F9A3">
                 <wp:simplePos x="0" y="0"/>
                 <wp:positionH relativeFrom="column">
                   <wp:posOffset>3743325</wp:posOffset>
@@ -2008,12 +2268,16 @@
                 <wp:extent cx="304800" cy="447675"/>
                 <wp:effectExtent l="0" t="0" r="19050" b="28575"/>
                 <wp:wrapNone/>
-                <wp:docPr id="43" name="Cylinder 43"/>
-                <wp:cNvGraphicFramePr/>
+                <wp:docPr id="72" name="Cylinder 72"/>
+                <wp:cNvGraphicFramePr>
+                  <a:graphicFrameLocks xmlns:a="http://schemas.openxmlformats.org/drawingml/2006/main"/>
+                </wp:cNvGraphicFramePr>
                 <a:graphic xmlns:a="http://schemas.openxmlformats.org/drawingml/2006/main">
                   <a:graphicData uri="http://schemas.microsoft.com/office/word/2010/wordprocessingShape">
                     <wps:wsp>
-                      <wps:cNvSpPr/>
+                      <wps:cNvSpPr>
+                        <a:spLocks/>
+                      </wps:cNvSpPr>
                       <wps:spPr>
                         <a:xfrm>
                           <a:off x="0" y="0"/>
@@ -2023,25 +2287,19 @@
                           <a:avLst/>
                         </a:prstGeom>
                         <a:solidFill>
-                          <a:schemeClr val="accent6"/>
+                          <a:srgbClr val="70AD47"/>
                         </a:solidFill>
+                        <a:ln w="12700" cap="flat" cmpd="sng" algn="ctr">
+                          <a:solidFill>
+                            <a:srgbClr val="4472C4">
+                              <a:shade val="50000"/>
+                            </a:srgbClr>
+                          </a:solidFill>
+                          <a:prstDash val="solid"/>
+                          <a:miter lim="800000"/>
+                        </a:ln>
+                        <a:effectLst/>
                       </wps:spPr>
-                      <wps:style>
-                        <a:lnRef idx="2">
-                          <a:schemeClr val="accent1">
-                            <a:shade val="50000"/>
-                          </a:schemeClr>
-                        </a:lnRef>
-                        <a:fillRef idx="1">
-                          <a:schemeClr val="accent1"/>
-                        </a:fillRef>
-                        <a:effectRef idx="0">
-                          <a:schemeClr val="accent1"/>
-                        </a:effectRef>
-                        <a:fontRef idx="minor">
-                          <a:schemeClr val="lt1"/>
-                        </a:fontRef>
-                      </wps:style>
                       <wps:bodyPr rot="0" spcFirstLastPara="0" vertOverflow="overflow" horzOverflow="overflow" vert="horz" wrap="square" lIns="91440" tIns="45720" rIns="91440" bIns="45720" numCol="1" spcCol="0" rtlCol="0" fromWordArt="0" anchor="ctr" anchorCtr="0" forceAA="0" compatLnSpc="1">
                         <a:prstTxWarp prst="textNoShape">
                           <a:avLst/>
@@ -2051,13 +2309,20 @@
                     </wps:wsp>
                   </a:graphicData>
                 </a:graphic>
+                <wp14:sizeRelH relativeFrom="page">
+                  <wp14:pctWidth>0</wp14:pctWidth>
+                </wp14:sizeRelH>
+                <wp14:sizeRelV relativeFrom="page">
+                  <wp14:pctHeight>0</wp14:pctHeight>
+                </wp14:sizeRelV>
               </wp:anchor>
             </w:drawing>
           </mc:Choice>
           <mc:Fallback>
             <w:pict>
-              <v:shape w14:anchorId="426E9A48" id="Cylinder 43" o:spid="_x0000_s1026" type="#_x0000_t22" style="position:absolute;margin-left:294.75pt;margin-top:230.25pt;width:24pt;height:35.25pt;z-index:251696128;visibility:visible;mso-wrap-style:square;mso-wrap-distance-left:9pt;mso-wrap-distance-top:0;mso-wrap-distance-right:9pt;mso-wrap-distance-bottom:0;mso-position-horizontal:absolute;mso-position-horizontal-relative:text;mso-position-vertical:absolute;mso-position-vertical-relative:text;v-text-anchor:middle" o:gfxdata="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" adj="3677" fillcolor="#70ad47 [3209]" strokecolor="#1f3763 [1604]" strokeweight="1pt">
+              <v:shape w14:anchorId="1F6F5986" id="Cylinder 72" o:spid="_x0000_s1026" type="#_x0000_t22" style="position:absolute;margin-left:294.75pt;margin-top:230.25pt;width:24pt;height:35.25pt;z-index:251658240;visibility:visible;mso-wrap-style:square;mso-width-percent:0;mso-height-percent:0;mso-wrap-distance-left:9pt;mso-wrap-distance-top:0;mso-wrap-distance-right:9pt;mso-wrap-distance-bottom:0;mso-position-horizontal:absolute;mso-position-horizontal-relative:text;mso-position-vertical:absolute;mso-position-vertical-relative:text;mso-width-percent:0;mso-height-percent:0;mso-width-relative:page;mso-height-relative:page;v-text-anchor:middle" o:gfxdata="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" adj="3677" fillcolor="#70ad47" strokecolor="#2f528f" strokeweight="1pt">
                 <v:stroke joinstyle="miter"/>
+                <v:path arrowok="t"/>
               </v:shape>
             </w:pict>
           </mc:Fallback>
@@ -2065,12 +2330,13 @@
       </w:r>
       <w:r>
         <w:rPr>
+          <w:rFonts w:ascii="Calibri" w:eastAsia="Calibri" w:hAnsi="Calibri" w:cs="Times New Roman"/>
           <w:noProof/>
         </w:rPr>
         <mc:AlternateContent>
           <mc:Choice Requires="wps">
             <w:drawing>
-              <wp:anchor distT="0" distB="0" distL="114300" distR="114300" simplePos="0" relativeHeight="251695104" behindDoc="0" locked="0" layoutInCell="1" allowOverlap="1" wp14:anchorId="4C11828A" wp14:editId="312C086D">
+              <wp:anchor distT="0" distB="0" distL="114300" distR="114300" simplePos="0" relativeHeight="251658240" behindDoc="0" locked="0" layoutInCell="1" allowOverlap="1" wp14:anchorId="3609CF94" wp14:editId="10D077FD">
                 <wp:simplePos x="0" y="0"/>
                 <wp:positionH relativeFrom="column">
                   <wp:posOffset>2543175</wp:posOffset>
@@ -2081,12 +2347,16 @@
                 <wp:extent cx="1200150" cy="114300"/>
                 <wp:effectExtent l="0" t="57150" r="19050" b="19050"/>
                 <wp:wrapNone/>
-                <wp:docPr id="42" name="Straight Arrow Connector 42"/>
-                <wp:cNvGraphicFramePr/>
+                <wp:docPr id="71" name="Straight Arrow Connector 71"/>
+                <wp:cNvGraphicFramePr>
+                  <a:graphicFrameLocks xmlns:a="http://schemas.openxmlformats.org/drawingml/2006/main"/>
+                </wp:cNvGraphicFramePr>
                 <a:graphic xmlns:a="http://schemas.openxmlformats.org/drawingml/2006/main">
                   <a:graphicData uri="http://schemas.microsoft.com/office/word/2010/wordprocessingShape">
                     <wps:wsp>
-                      <wps:cNvCnPr/>
+                      <wps:cNvCnPr>
+                        <a:cxnSpLocks/>
+                      </wps:cNvCnPr>
                       <wps:spPr>
                         <a:xfrm flipV="1">
                           <a:off x="0" y="0"/>
@@ -2095,35 +2365,35 @@
                         <a:prstGeom prst="straightConnector1">
                           <a:avLst/>
                         </a:prstGeom>
-                        <a:ln>
+                        <a:noFill/>
+                        <a:ln w="6350" cap="flat" cmpd="sng" algn="ctr">
+                          <a:solidFill>
+                            <a:sysClr val="windowText" lastClr="000000"/>
+                          </a:solidFill>
+                          <a:prstDash val="solid"/>
+                          <a:miter lim="800000"/>
                           <a:tailEnd type="triangle"/>
                         </a:ln>
+                        <a:effectLst/>
                       </wps:spPr>
-                      <wps:style>
-                        <a:lnRef idx="1">
-                          <a:schemeClr val="dk1"/>
-                        </a:lnRef>
-                        <a:fillRef idx="0">
-                          <a:schemeClr val="dk1"/>
-                        </a:fillRef>
-                        <a:effectRef idx="0">
-                          <a:schemeClr val="dk1"/>
-                        </a:effectRef>
-                        <a:fontRef idx="minor">
-                          <a:schemeClr val="tx1"/>
-                        </a:fontRef>
-                      </wps:style>
                       <wps:bodyPr/>
                     </wps:wsp>
                   </a:graphicData>
                 </a:graphic>
+                <wp14:sizeRelH relativeFrom="page">
+                  <wp14:pctWidth>0</wp14:pctWidth>
+                </wp14:sizeRelH>
+                <wp14:sizeRelV relativeFrom="page">
+                  <wp14:pctHeight>0</wp14:pctHeight>
+                </wp14:sizeRelV>
               </wp:anchor>
             </w:drawing>
           </mc:Choice>
           <mc:Fallback>
             <w:pict>
-              <v:shape w14:anchorId="6A8CEC3F" id="Straight Arrow Connector 42" o:spid="_x0000_s1026" type="#_x0000_t32" style="position:absolute;margin-left:200.25pt;margin-top:251.25pt;width:94.5pt;height:9pt;flip:y;z-index:251695104;visibility:visible;mso-wrap-style:square;mso-wrap-distance-left:9pt;mso-wrap-distance-top:0;mso-wrap-distance-right:9pt;mso-wrap-distance-bottom:0;mso-position-horizontal:absolute;mso-position-horizontal-relative:text;mso-position-vertical:absolute;mso-position-vertical-relative:text" o:gfxdata="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" strokecolor="black [3200]" strokeweight=".5pt">
+              <v:shape w14:anchorId="10F22A4F" id="Straight Arrow Connector 71" o:spid="_x0000_s1026" type="#_x0000_t32" style="position:absolute;margin-left:200.25pt;margin-top:251.25pt;width:94.5pt;height:9pt;flip:y;z-index:251658240;visibility:visible;mso-wrap-style:square;mso-width-percent:0;mso-height-percent:0;mso-wrap-distance-left:9pt;mso-wrap-distance-top:0;mso-wrap-distance-right:9pt;mso-wrap-distance-bottom:0;mso-position-horizontal:absolute;mso-position-horizontal-relative:text;mso-position-vertical:absolute;mso-position-vertical-relative:text;mso-width-percent:0;mso-height-percent:0;mso-width-relative:page;mso-height-relative:page" o:gfxdata="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" strokecolor="windowText" strokeweight=".5pt">
                 <v:stroke endarrow="block" joinstyle="miter"/>
+                <o:lock v:ext="edit" shapetype="f"/>
               </v:shape>
             </w:pict>
           </mc:Fallback>
@@ -2131,12 +2401,13 @@
       </w:r>
       <w:r>
         <w:rPr>
+          <w:rFonts w:ascii="Calibri" w:eastAsia="Calibri" w:hAnsi="Calibri" w:cs="Times New Roman"/>
           <w:noProof/>
         </w:rPr>
         <mc:AlternateContent>
           <mc:Choice Requires="wps">
             <w:drawing>
-              <wp:anchor distT="0" distB="0" distL="114300" distR="114300" simplePos="0" relativeHeight="251694080" behindDoc="0" locked="0" layoutInCell="1" allowOverlap="1" wp14:anchorId="2B0F851B" wp14:editId="330E10D3">
+              <wp:anchor distT="0" distB="0" distL="114300" distR="114300" simplePos="0" relativeHeight="251658240" behindDoc="0" locked="0" layoutInCell="1" allowOverlap="1" wp14:anchorId="316D204E" wp14:editId="2E7FFE0C">
                 <wp:simplePos x="0" y="0"/>
                 <wp:positionH relativeFrom="column">
                   <wp:posOffset>2543175</wp:posOffset>
@@ -2147,12 +2418,16 @@
                 <wp:extent cx="1200150" cy="200025"/>
                 <wp:effectExtent l="0" t="0" r="76200" b="85725"/>
                 <wp:wrapNone/>
-                <wp:docPr id="41" name="Straight Arrow Connector 41"/>
-                <wp:cNvGraphicFramePr/>
+                <wp:docPr id="70" name="Straight Arrow Connector 70"/>
+                <wp:cNvGraphicFramePr>
+                  <a:graphicFrameLocks xmlns:a="http://schemas.openxmlformats.org/drawingml/2006/main"/>
+                </wp:cNvGraphicFramePr>
                 <a:graphic xmlns:a="http://schemas.openxmlformats.org/drawingml/2006/main">
                   <a:graphicData uri="http://schemas.microsoft.com/office/word/2010/wordprocessingShape">
                     <wps:wsp>
-                      <wps:cNvCnPr/>
+                      <wps:cNvCnPr>
+                        <a:cxnSpLocks/>
+                      </wps:cNvCnPr>
                       <wps:spPr>
                         <a:xfrm>
                           <a:off x="0" y="0"/>
@@ -2161,35 +2436,35 @@
                         <a:prstGeom prst="straightConnector1">
                           <a:avLst/>
                         </a:prstGeom>
-                        <a:ln>
+                        <a:noFill/>
+                        <a:ln w="6350" cap="flat" cmpd="sng" algn="ctr">
+                          <a:solidFill>
+                            <a:sysClr val="windowText" lastClr="000000"/>
+                          </a:solidFill>
+                          <a:prstDash val="solid"/>
+                          <a:miter lim="800000"/>
                           <a:tailEnd type="triangle"/>
                         </a:ln>
+                        <a:effectLst/>
                       </wps:spPr>
-                      <wps:style>
-                        <a:lnRef idx="1">
-                          <a:schemeClr val="dk1"/>
-                        </a:lnRef>
-                        <a:fillRef idx="0">
-                          <a:schemeClr val="dk1"/>
-                        </a:fillRef>
-                        <a:effectRef idx="0">
-                          <a:schemeClr val="dk1"/>
-                        </a:effectRef>
-                        <a:fontRef idx="minor">
-                          <a:schemeClr val="tx1"/>
-                        </a:fontRef>
-                      </wps:style>
                       <wps:bodyPr/>
                     </wps:wsp>
                   </a:graphicData>
                 </a:graphic>
+                <wp14:sizeRelH relativeFrom="page">
+                  <wp14:pctWidth>0</wp14:pctWidth>
+                </wp14:sizeRelH>
+                <wp14:sizeRelV relativeFrom="page">
+                  <wp14:pctHeight>0</wp14:pctHeight>
+                </wp14:sizeRelV>
               </wp:anchor>
             </w:drawing>
           </mc:Choice>
           <mc:Fallback>
             <w:pict>
-              <v:shape w14:anchorId="796C9B50" id="Straight Arrow Connector 41" o:spid="_x0000_s1026" type="#_x0000_t32" style="position:absolute;margin-left:200.25pt;margin-top:230.25pt;width:94.5pt;height:15.75pt;z-index:251694080;visibility:visible;mso-wrap-style:square;mso-wrap-distance-left:9pt;mso-wrap-distance-top:0;mso-wrap-distance-right:9pt;mso-wrap-distance-bottom:0;mso-position-horizontal:absolute;mso-position-horizontal-relative:text;mso-position-vertical:absolute;mso-position-vertical-relative:text" o:gfxdata="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" strokecolor="black [3200]" strokeweight=".5pt">
+              <v:shape w14:anchorId="355BCCAC" id="Straight Arrow Connector 70" o:spid="_x0000_s1026" type="#_x0000_t32" style="position:absolute;margin-left:200.25pt;margin-top:230.25pt;width:94.5pt;height:15.75pt;z-index:251658240;visibility:visible;mso-wrap-style:square;mso-width-percent:0;mso-height-percent:0;mso-wrap-distance-left:9pt;mso-wrap-distance-top:0;mso-wrap-distance-right:9pt;mso-wrap-distance-bottom:0;mso-position-horizontal:absolute;mso-position-horizontal-relative:text;mso-position-vertical:absolute;mso-position-vertical-relative:text;mso-width-percent:0;mso-height-percent:0;mso-width-relative:page;mso-height-relative:page" o:gfxdata="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" strokecolor="windowText" strokeweight=".5pt">
                 <v:stroke endarrow="block" joinstyle="miter"/>
+                <o:lock v:ext="edit" shapetype="f"/>
               </v:shape>
             </w:pict>
           </mc:Fallback>
@@ -2197,12 +2472,13 @@
       </w:r>
       <w:r>
         <w:rPr>
+          <w:rFonts w:ascii="Calibri" w:eastAsia="Calibri" w:hAnsi="Calibri" w:cs="Times New Roman"/>
           <w:noProof/>
         </w:rPr>
         <mc:AlternateContent>
           <mc:Choice Requires="wps">
             <w:drawing>
-              <wp:anchor distT="0" distB="0" distL="114300" distR="114300" simplePos="0" relativeHeight="251693056" behindDoc="0" locked="0" layoutInCell="1" allowOverlap="1" wp14:anchorId="66528BC6" wp14:editId="28F29FAA">
+              <wp:anchor distT="0" distB="0" distL="114300" distR="114300" simplePos="0" relativeHeight="251658240" behindDoc="0" locked="0" layoutInCell="1" allowOverlap="1" wp14:anchorId="427D2B60" wp14:editId="0E32946B">
                 <wp:simplePos x="0" y="0"/>
                 <wp:positionH relativeFrom="column">
                   <wp:posOffset>1657350</wp:posOffset>
@@ -2213,12 +2489,16 @@
                 <wp:extent cx="361950" cy="1009650"/>
                 <wp:effectExtent l="0" t="0" r="57150" b="57150"/>
                 <wp:wrapNone/>
-                <wp:docPr id="39" name="Straight Arrow Connector 39"/>
-                <wp:cNvGraphicFramePr/>
+                <wp:docPr id="69" name="Straight Arrow Connector 69"/>
+                <wp:cNvGraphicFramePr>
+                  <a:graphicFrameLocks xmlns:a="http://schemas.openxmlformats.org/drawingml/2006/main"/>
+                </wp:cNvGraphicFramePr>
                 <a:graphic xmlns:a="http://schemas.openxmlformats.org/drawingml/2006/main">
                   <a:graphicData uri="http://schemas.microsoft.com/office/word/2010/wordprocessingShape">
                     <wps:wsp>
-                      <wps:cNvCnPr/>
+                      <wps:cNvCnPr>
+                        <a:cxnSpLocks/>
+                      </wps:cNvCnPr>
                       <wps:spPr>
                         <a:xfrm>
                           <a:off x="0" y="0"/>
@@ -2227,35 +2507,35 @@
                         <a:prstGeom prst="straightConnector1">
                           <a:avLst/>
                         </a:prstGeom>
-                        <a:ln>
+                        <a:noFill/>
+                        <a:ln w="6350" cap="flat" cmpd="sng" algn="ctr">
+                          <a:solidFill>
+                            <a:sysClr val="windowText" lastClr="000000"/>
+                          </a:solidFill>
+                          <a:prstDash val="solid"/>
+                          <a:miter lim="800000"/>
                           <a:tailEnd type="triangle"/>
                         </a:ln>
+                        <a:effectLst/>
                       </wps:spPr>
-                      <wps:style>
-                        <a:lnRef idx="1">
-                          <a:schemeClr val="dk1"/>
-                        </a:lnRef>
-                        <a:fillRef idx="0">
-                          <a:schemeClr val="dk1"/>
-                        </a:fillRef>
-                        <a:effectRef idx="0">
-                          <a:schemeClr val="dk1"/>
-                        </a:effectRef>
-                        <a:fontRef idx="minor">
-                          <a:schemeClr val="tx1"/>
-                        </a:fontRef>
-                      </wps:style>
                       <wps:bodyPr/>
                     </wps:wsp>
                   </a:graphicData>
                 </a:graphic>
+                <wp14:sizeRelH relativeFrom="page">
+                  <wp14:pctWidth>0</wp14:pctWidth>
+                </wp14:sizeRelH>
+                <wp14:sizeRelV relativeFrom="page">
+                  <wp14:pctHeight>0</wp14:pctHeight>
+                </wp14:sizeRelV>
               </wp:anchor>
             </w:drawing>
           </mc:Choice>
           <mc:Fallback>
             <w:pict>
-              <v:shape w14:anchorId="3DF09CE5" id="Straight Arrow Connector 39" o:spid="_x0000_s1026" type="#_x0000_t32" style="position:absolute;margin-left:130.5pt;margin-top:155.25pt;width:28.5pt;height:79.5pt;z-index:251693056;visibility:visible;mso-wrap-style:square;mso-wrap-distance-left:9pt;mso-wrap-distance-top:0;mso-wrap-distance-right:9pt;mso-wrap-distance-bottom:0;mso-position-horizontal:absolute;mso-position-horizontal-relative:text;mso-position-vertical:absolute;mso-position-vertical-relative:text" o:gfxdata="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" strokecolor="black [3200]" strokeweight=".5pt">
+              <v:shape w14:anchorId="007AD7E7" id="Straight Arrow Connector 69" o:spid="_x0000_s1026" type="#_x0000_t32" style="position:absolute;margin-left:130.5pt;margin-top:155.25pt;width:28.5pt;height:79.5pt;z-index:251658240;visibility:visible;mso-wrap-style:square;mso-width-percent:0;mso-height-percent:0;mso-wrap-distance-left:9pt;mso-wrap-distance-top:0;mso-wrap-distance-right:9pt;mso-wrap-distance-bottom:0;mso-position-horizontal:absolute;mso-position-horizontal-relative:text;mso-position-vertical:absolute;mso-position-vertical-relative:text;mso-width-percent:0;mso-height-percent:0;mso-width-relative:page;mso-height-relative:page" o:gfxdata="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" strokecolor="windowText" strokeweight=".5pt">
                 <v:stroke endarrow="block" joinstyle="miter"/>
+                <o:lock v:ext="edit" shapetype="f"/>
               </v:shape>
             </w:pict>
           </mc:Fallback>
@@ -2263,12 +2543,13 @@
       </w:r>
       <w:r>
         <w:rPr>
+          <w:rFonts w:ascii="Calibri" w:eastAsia="Calibri" w:hAnsi="Calibri" w:cs="Times New Roman"/>
           <w:noProof/>
         </w:rPr>
         <mc:AlternateContent>
           <mc:Choice Requires="wps">
             <w:drawing>
-              <wp:anchor distT="0" distB="0" distL="114300" distR="114300" simplePos="0" relativeHeight="251692032" behindDoc="0" locked="0" layoutInCell="1" allowOverlap="1" wp14:anchorId="100F1620" wp14:editId="4C51D53A">
+              <wp:anchor distT="0" distB="0" distL="114300" distR="114300" simplePos="0" relativeHeight="251658240" behindDoc="0" locked="0" layoutInCell="1" allowOverlap="1" wp14:anchorId="56F5CFF3" wp14:editId="57969AF3">
                 <wp:simplePos x="0" y="0"/>
                 <wp:positionH relativeFrom="column">
                   <wp:posOffset>2209800</wp:posOffset>
@@ -2279,12 +2560,16 @@
                 <wp:extent cx="266700" cy="247650"/>
                 <wp:effectExtent l="19050" t="19050" r="38100" b="19050"/>
                 <wp:wrapNone/>
-                <wp:docPr id="38" name="Pentagon 38"/>
-                <wp:cNvGraphicFramePr/>
+                <wp:docPr id="68" name="Pentagon 68"/>
+                <wp:cNvGraphicFramePr>
+                  <a:graphicFrameLocks xmlns:a="http://schemas.openxmlformats.org/drawingml/2006/main"/>
+                </wp:cNvGraphicFramePr>
                 <a:graphic xmlns:a="http://schemas.openxmlformats.org/drawingml/2006/main">
                   <a:graphicData uri="http://schemas.microsoft.com/office/word/2010/wordprocessingShape">
                     <wps:wsp>
-                      <wps:cNvSpPr/>
+                      <wps:cNvSpPr>
+                        <a:spLocks/>
+                      </wps:cNvSpPr>
                       <wps:spPr>
                         <a:xfrm>
                           <a:off x="0" y="0"/>
@@ -2296,23 +2581,17 @@
                         <a:solidFill>
                           <a:srgbClr val="00B050"/>
                         </a:solidFill>
+                        <a:ln w="12700" cap="flat" cmpd="sng" algn="ctr">
+                          <a:solidFill>
+                            <a:srgbClr val="4472C4">
+                              <a:shade val="50000"/>
+                            </a:srgbClr>
+                          </a:solidFill>
+                          <a:prstDash val="solid"/>
+                          <a:miter lim="800000"/>
+                        </a:ln>
+                        <a:effectLst/>
                       </wps:spPr>
-                      <wps:style>
-                        <a:lnRef idx="2">
-                          <a:schemeClr val="accent1">
-                            <a:shade val="50000"/>
-                          </a:schemeClr>
-                        </a:lnRef>
-                        <a:fillRef idx="1">
-                          <a:schemeClr val="accent1"/>
-                        </a:fillRef>
-                        <a:effectRef idx="0">
-                          <a:schemeClr val="accent1"/>
-                        </a:effectRef>
-                        <a:fontRef idx="minor">
-                          <a:schemeClr val="lt1"/>
-                        </a:fontRef>
-                      </wps:style>
                       <wps:bodyPr rot="0" spcFirstLastPara="0" vertOverflow="overflow" horzOverflow="overflow" vert="horz" wrap="square" lIns="91440" tIns="45720" rIns="91440" bIns="45720" numCol="1" spcCol="0" rtlCol="0" fromWordArt="0" anchor="ctr" anchorCtr="0" forceAA="0" compatLnSpc="1">
                         <a:prstTxWarp prst="textNoShape">
                           <a:avLst/>
@@ -2333,19 +2612,22 @@
           </mc:Choice>
           <mc:Fallback>
             <w:pict>
-              <v:shape w14:anchorId="78695F9D" id="Pentagon 38" o:spid="_x0000_s1026" type="#_x0000_t56" style="position:absolute;margin-left:174pt;margin-top:246pt;width:21pt;height:19.5pt;z-index:251692032;visibility:visible;mso-wrap-style:square;mso-width-percent:0;mso-height-percent:0;mso-wrap-distance-left:9pt;mso-wrap-distance-top:0;mso-wrap-distance-right:9pt;mso-wrap-distance-bottom:0;mso-position-horizontal:absolute;mso-position-horizontal-relative:text;mso-position-vertical:absolute;mso-position-vertical-relative:text;mso-width-percent:0;mso-height-percent:0;mso-width-relative:margin;mso-height-relative:margin;v-text-anchor:middle" o:gfxdata="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" fillcolor="#00b050" strokecolor="#1f3763 [1604]" strokeweight="1pt"/>
+              <v:shape w14:anchorId="27717928" id="Pentagon 68" o:spid="_x0000_s1026" type="#_x0000_t56" style="position:absolute;margin-left:174pt;margin-top:246pt;width:21pt;height:19.5pt;z-index:251658240;visibility:visible;mso-wrap-style:square;mso-width-percent:0;mso-height-percent:0;mso-wrap-distance-left:9pt;mso-wrap-distance-top:0;mso-wrap-distance-right:9pt;mso-wrap-distance-bottom:0;mso-position-horizontal:absolute;mso-position-horizontal-relative:text;mso-position-vertical:absolute;mso-position-vertical-relative:text;mso-width-percent:0;mso-height-percent:0;mso-width-relative:margin;mso-height-relative:margin;v-text-anchor:middle" o:gfxdata="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" fillcolor="#00b050" strokecolor="#2f528f" strokeweight="1pt">
+                <v:path arrowok="t"/>
+              </v:shape>
             </w:pict>
           </mc:Fallback>
         </mc:AlternateContent>
       </w:r>
       <w:r>
         <w:rPr>
+          <w:rFonts w:ascii="Calibri" w:eastAsia="Calibri" w:hAnsi="Calibri" w:cs="Times New Roman"/>
           <w:noProof/>
         </w:rPr>
         <mc:AlternateContent>
           <mc:Choice Requires="wps">
             <w:drawing>
-              <wp:anchor distT="0" distB="0" distL="114300" distR="114300" simplePos="0" relativeHeight="251689984" behindDoc="0" locked="0" layoutInCell="1" allowOverlap="1" wp14:anchorId="10E3A4DA" wp14:editId="228CC14D">
+              <wp:anchor distT="0" distB="0" distL="114300" distR="114300" simplePos="0" relativeHeight="251658240" behindDoc="0" locked="0" layoutInCell="1" allowOverlap="1" wp14:anchorId="2F378175" wp14:editId="34D5FAD4">
                 <wp:simplePos x="0" y="0"/>
                 <wp:positionH relativeFrom="column">
                   <wp:posOffset>2143125</wp:posOffset>
@@ -2356,12 +2638,16 @@
                 <wp:extent cx="400050" cy="276225"/>
                 <wp:effectExtent l="0" t="0" r="19050" b="28575"/>
                 <wp:wrapNone/>
-                <wp:docPr id="37" name="Double Bracket 37"/>
-                <wp:cNvGraphicFramePr/>
+                <wp:docPr id="67" name="Double Bracket 67"/>
+                <wp:cNvGraphicFramePr>
+                  <a:graphicFrameLocks xmlns:a="http://schemas.openxmlformats.org/drawingml/2006/main"/>
+                </wp:cNvGraphicFramePr>
                 <a:graphic xmlns:a="http://schemas.openxmlformats.org/drawingml/2006/main">
                   <a:graphicData uri="http://schemas.microsoft.com/office/word/2010/wordprocessingShape">
                     <wps:wsp>
-                      <wps:cNvSpPr/>
+                      <wps:cNvSpPr>
+                        <a:spLocks/>
+                      </wps:cNvSpPr>
                       <wps:spPr>
                         <a:xfrm>
                           <a:off x="0" y="0"/>
@@ -2371,23 +2657,17 @@
                           <a:avLst/>
                         </a:prstGeom>
                         <a:solidFill>
-                          <a:schemeClr val="accent6"/>
+                          <a:srgbClr val="70AD47"/>
                         </a:solidFill>
+                        <a:ln w="6350" cap="flat" cmpd="sng" algn="ctr">
+                          <a:solidFill>
+                            <a:srgbClr val="4472C4"/>
+                          </a:solidFill>
+                          <a:prstDash val="solid"/>
+                          <a:miter lim="800000"/>
+                        </a:ln>
+                        <a:effectLst/>
                       </wps:spPr>
-                      <wps:style>
-                        <a:lnRef idx="1">
-                          <a:schemeClr val="accent1"/>
-                        </a:lnRef>
-                        <a:fillRef idx="0">
-                          <a:schemeClr val="accent1"/>
-                        </a:fillRef>
-                        <a:effectRef idx="0">
-                          <a:schemeClr val="accent1"/>
-                        </a:effectRef>
-                        <a:fontRef idx="minor">
-                          <a:schemeClr val="tx1"/>
-                        </a:fontRef>
-                      </wps:style>
                       <wps:bodyPr rot="0" spcFirstLastPara="0" vertOverflow="overflow" horzOverflow="overflow" vert="horz" wrap="square" lIns="91440" tIns="45720" rIns="91440" bIns="45720" numCol="1" spcCol="0" rtlCol="0" fromWordArt="0" anchor="ctr" anchorCtr="0" forceAA="0" compatLnSpc="1">
                         <a:prstTxWarp prst="textNoShape">
                           <a:avLst/>
@@ -2408,8 +2688,9 @@
           </mc:Choice>
           <mc:Fallback>
             <w:pict>
-              <v:shape w14:anchorId="6772C958" id="Double Bracket 37" o:spid="_x0000_s1026" type="#_x0000_t185" style="position:absolute;margin-left:168.75pt;margin-top:245.25pt;width:31.5pt;height:21.75pt;z-index:251689984;visibility:visible;mso-wrap-style:square;mso-width-percent:0;mso-height-percent:0;mso-wrap-distance-left:9pt;mso-wrap-distance-top:0;mso-wrap-distance-right:9pt;mso-wrap-distance-bottom:0;mso-position-horizontal:absolute;mso-position-horizontal-relative:text;mso-position-vertical:absolute;mso-position-vertical-relative:text;mso-width-percent:0;mso-height-percent:0;mso-width-relative:margin;mso-height-relative:margin;v-text-anchor:middle" o:gfxdata="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" filled="t" fillcolor="#70ad47 [3209]" strokecolor="#4472c4 [3204]" strokeweight=".5pt">
+              <v:shape w14:anchorId="0F270F55" id="Double Bracket 67" o:spid="_x0000_s1026" type="#_x0000_t185" style="position:absolute;margin-left:168.75pt;margin-top:245.25pt;width:31.5pt;height:21.75pt;z-index:251658240;visibility:visible;mso-wrap-style:square;mso-width-percent:0;mso-height-percent:0;mso-wrap-distance-left:9pt;mso-wrap-distance-top:0;mso-wrap-distance-right:9pt;mso-wrap-distance-bottom:0;mso-position-horizontal:absolute;mso-position-horizontal-relative:text;mso-position-vertical:absolute;mso-position-vertical-relative:text;mso-width-percent:0;mso-height-percent:0;mso-width-relative:margin;mso-height-relative:margin;v-text-anchor:middle" o:gfxdata="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" filled="t" fillcolor="#70ad47" strokecolor="#4472c4" strokeweight=".5pt">
                 <v:stroke joinstyle="miter"/>
+                <v:path arrowok="t"/>
               </v:shape>
             </w:pict>
           </mc:Fallback>
@@ -2417,12 +2698,13 @@
       </w:r>
       <w:r>
         <w:rPr>
+          <w:rFonts w:ascii="Calibri" w:eastAsia="Calibri" w:hAnsi="Calibri" w:cs="Times New Roman"/>
           <w:noProof/>
         </w:rPr>
         <mc:AlternateContent>
           <mc:Choice Requires="wps">
             <w:drawing>
-              <wp:anchor distT="0" distB="0" distL="114300" distR="114300" simplePos="0" relativeHeight="251687936" behindDoc="0" locked="0" layoutInCell="1" allowOverlap="1" wp14:anchorId="09D09D8F" wp14:editId="02338E61">
+              <wp:anchor distT="0" distB="0" distL="114300" distR="114300" simplePos="0" relativeHeight="251658240" behindDoc="0" locked="0" layoutInCell="1" allowOverlap="1" wp14:anchorId="7F6E39B8" wp14:editId="45B80F34">
                 <wp:simplePos x="0" y="0"/>
                 <wp:positionH relativeFrom="column">
                   <wp:posOffset>2209800</wp:posOffset>
@@ -2433,12 +2715,16 @@
                 <wp:extent cx="266700" cy="247650"/>
                 <wp:effectExtent l="19050" t="19050" r="38100" b="19050"/>
                 <wp:wrapNone/>
-                <wp:docPr id="36" name="Pentagon 36"/>
-                <wp:cNvGraphicFramePr/>
+                <wp:docPr id="66" name="Pentagon 66"/>
+                <wp:cNvGraphicFramePr>
+                  <a:graphicFrameLocks xmlns:a="http://schemas.openxmlformats.org/drawingml/2006/main"/>
+                </wp:cNvGraphicFramePr>
                 <a:graphic xmlns:a="http://schemas.openxmlformats.org/drawingml/2006/main">
                   <a:graphicData uri="http://schemas.microsoft.com/office/word/2010/wordprocessingShape">
                     <wps:wsp>
-                      <wps:cNvSpPr/>
+                      <wps:cNvSpPr>
+                        <a:spLocks/>
+                      </wps:cNvSpPr>
                       <wps:spPr>
                         <a:xfrm>
                           <a:off x="0" y="0"/>
@@ -2450,23 +2736,17 @@
                         <a:solidFill>
                           <a:srgbClr val="00B050"/>
                         </a:solidFill>
+                        <a:ln w="12700" cap="flat" cmpd="sng" algn="ctr">
+                          <a:solidFill>
+                            <a:srgbClr val="4472C4">
+                              <a:shade val="50000"/>
+                            </a:srgbClr>
+                          </a:solidFill>
+                          <a:prstDash val="solid"/>
+                          <a:miter lim="800000"/>
+                        </a:ln>
+                        <a:effectLst/>
                       </wps:spPr>
-                      <wps:style>
-                        <a:lnRef idx="2">
-                          <a:schemeClr val="accent1">
-                            <a:shade val="50000"/>
-                          </a:schemeClr>
-                        </a:lnRef>
-                        <a:fillRef idx="1">
-                          <a:schemeClr val="accent1"/>
-                        </a:fillRef>
-                        <a:effectRef idx="0">
-                          <a:schemeClr val="accent1"/>
-                        </a:effectRef>
-                        <a:fontRef idx="minor">
-                          <a:schemeClr val="lt1"/>
-                        </a:fontRef>
-                      </wps:style>
                       <wps:bodyPr rot="0" spcFirstLastPara="0" vertOverflow="overflow" horzOverflow="overflow" vert="horz" wrap="square" lIns="91440" tIns="45720" rIns="91440" bIns="45720" numCol="1" spcCol="0" rtlCol="0" fromWordArt="0" anchor="ctr" anchorCtr="0" forceAA="0" compatLnSpc="1">
                         <a:prstTxWarp prst="textNoShape">
                           <a:avLst/>
@@ -2487,19 +2767,22 @@
           </mc:Choice>
           <mc:Fallback>
             <w:pict>
-              <v:shape w14:anchorId="260B8858" id="Pentagon 36" o:spid="_x0000_s1026" type="#_x0000_t56" style="position:absolute;margin-left:174pt;margin-top:219.75pt;width:21pt;height:19.5pt;z-index:251687936;visibility:visible;mso-wrap-style:square;mso-width-percent:0;mso-height-percent:0;mso-wrap-distance-left:9pt;mso-wrap-distance-top:0;mso-wrap-distance-right:9pt;mso-wrap-distance-bottom:0;mso-position-horizontal:absolute;mso-position-horizontal-relative:text;mso-position-vertical:absolute;mso-position-vertical-relative:text;mso-width-percent:0;mso-height-percent:0;mso-width-relative:margin;mso-height-relative:margin;v-text-anchor:middle" o:gfxdata="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" fillcolor="#00b050" strokecolor="#1f3763 [1604]" strokeweight="1pt"/>
+              <v:shape w14:anchorId="31EB7DDC" id="Pentagon 66" o:spid="_x0000_s1026" type="#_x0000_t56" style="position:absolute;margin-left:174pt;margin-top:219.75pt;width:21pt;height:19.5pt;z-index:251658240;visibility:visible;mso-wrap-style:square;mso-width-percent:0;mso-height-percent:0;mso-wrap-distance-left:9pt;mso-wrap-distance-top:0;mso-wrap-distance-right:9pt;mso-wrap-distance-bottom:0;mso-position-horizontal:absolute;mso-position-horizontal-relative:text;mso-position-vertical:absolute;mso-position-vertical-relative:text;mso-width-percent:0;mso-height-percent:0;mso-width-relative:margin;mso-height-relative:margin;v-text-anchor:middle" o:gfxdata="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" fillcolor="#00b050" strokecolor="#2f528f" strokeweight="1pt">
+                <v:path arrowok="t"/>
+              </v:shape>
             </w:pict>
           </mc:Fallback>
         </mc:AlternateContent>
       </w:r>
       <w:r>
         <w:rPr>
+          <w:rFonts w:ascii="Calibri" w:eastAsia="Calibri" w:hAnsi="Calibri" w:cs="Times New Roman"/>
           <w:noProof/>
         </w:rPr>
         <mc:AlternateContent>
           <mc:Choice Requires="wps">
             <w:drawing>
-              <wp:anchor distT="0" distB="0" distL="114300" distR="114300" simplePos="0" relativeHeight="251686912" behindDoc="0" locked="0" layoutInCell="1" allowOverlap="1" wp14:anchorId="6CA153F1" wp14:editId="3040DFAC">
+              <wp:anchor distT="0" distB="0" distL="114300" distR="114300" simplePos="0" relativeHeight="251658240" behindDoc="0" locked="0" layoutInCell="1" allowOverlap="1" wp14:anchorId="42A94E57" wp14:editId="29914B1B">
                 <wp:simplePos x="0" y="0"/>
                 <wp:positionH relativeFrom="column">
                   <wp:posOffset>2143125</wp:posOffset>
@@ -2510,12 +2793,16 @@
                 <wp:extent cx="400050" cy="276225"/>
                 <wp:effectExtent l="0" t="0" r="19050" b="28575"/>
                 <wp:wrapNone/>
-                <wp:docPr id="35" name="Double Bracket 35"/>
-                <wp:cNvGraphicFramePr/>
+                <wp:docPr id="65" name="Double Bracket 65"/>
+                <wp:cNvGraphicFramePr>
+                  <a:graphicFrameLocks xmlns:a="http://schemas.openxmlformats.org/drawingml/2006/main"/>
+                </wp:cNvGraphicFramePr>
                 <a:graphic xmlns:a="http://schemas.openxmlformats.org/drawingml/2006/main">
                   <a:graphicData uri="http://schemas.microsoft.com/office/word/2010/wordprocessingShape">
                     <wps:wsp>
-                      <wps:cNvSpPr/>
+                      <wps:cNvSpPr>
+                        <a:spLocks/>
+                      </wps:cNvSpPr>
                       <wps:spPr>
                         <a:xfrm>
                           <a:off x="0" y="0"/>
@@ -2525,23 +2812,17 @@
                           <a:avLst/>
                         </a:prstGeom>
                         <a:solidFill>
-                          <a:schemeClr val="accent6"/>
+                          <a:srgbClr val="70AD47"/>
                         </a:solidFill>
+                        <a:ln w="6350" cap="flat" cmpd="sng" algn="ctr">
+                          <a:solidFill>
+                            <a:srgbClr val="4472C4"/>
+                          </a:solidFill>
+                          <a:prstDash val="solid"/>
+                          <a:miter lim="800000"/>
+                        </a:ln>
+                        <a:effectLst/>
                       </wps:spPr>
-                      <wps:style>
-                        <a:lnRef idx="1">
-                          <a:schemeClr val="accent1"/>
-                        </a:lnRef>
-                        <a:fillRef idx="0">
-                          <a:schemeClr val="accent1"/>
-                        </a:fillRef>
-                        <a:effectRef idx="0">
-                          <a:schemeClr val="accent1"/>
-                        </a:effectRef>
-                        <a:fontRef idx="minor">
-                          <a:schemeClr val="tx1"/>
-                        </a:fontRef>
-                      </wps:style>
                       <wps:bodyPr rot="0" spcFirstLastPara="0" vertOverflow="overflow" horzOverflow="overflow" vert="horz" wrap="square" lIns="91440" tIns="45720" rIns="91440" bIns="45720" numCol="1" spcCol="0" rtlCol="0" fromWordArt="0" anchor="ctr" anchorCtr="0" forceAA="0" compatLnSpc="1">
                         <a:prstTxWarp prst="textNoShape">
                           <a:avLst/>
@@ -2562,8 +2843,9 @@
           </mc:Choice>
           <mc:Fallback>
             <w:pict>
-              <v:shape w14:anchorId="38880E20" id="Double Bracket 35" o:spid="_x0000_s1026" type="#_x0000_t185" style="position:absolute;margin-left:168.75pt;margin-top:219pt;width:31.5pt;height:21.75pt;z-index:251686912;visibility:visible;mso-wrap-style:square;mso-width-percent:0;mso-height-percent:0;mso-wrap-distance-left:9pt;mso-wrap-distance-top:0;mso-wrap-distance-right:9pt;mso-wrap-distance-bottom:0;mso-position-horizontal:absolute;mso-position-horizontal-relative:text;mso-position-vertical:absolute;mso-position-vertical-relative:text;mso-width-percent:0;mso-height-percent:0;mso-width-relative:margin;mso-height-relative:margin;v-text-anchor:middle" o:gfxdata="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" filled="t" fillcolor="#70ad47 [3209]" strokecolor="#4472c4 [3204]" strokeweight=".5pt">
+              <v:shape w14:anchorId="4A46BBAF" id="Double Bracket 65" o:spid="_x0000_s1026" type="#_x0000_t185" style="position:absolute;margin-left:168.75pt;margin-top:219pt;width:31.5pt;height:21.75pt;z-index:251658240;visibility:visible;mso-wrap-style:square;mso-width-percent:0;mso-height-percent:0;mso-wrap-distance-left:9pt;mso-wrap-distance-top:0;mso-wrap-distance-right:9pt;mso-wrap-distance-bottom:0;mso-position-horizontal:absolute;mso-position-horizontal-relative:text;mso-position-vertical:absolute;mso-position-vertical-relative:text;mso-width-percent:0;mso-height-percent:0;mso-width-relative:margin;mso-height-relative:margin;v-text-anchor:middle" o:gfxdata="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" filled="t" fillcolor="#70ad47" strokecolor="#4472c4" strokeweight=".5pt">
                 <v:stroke joinstyle="miter"/>
+                <v:path arrowok="t"/>
               </v:shape>
             </w:pict>
           </mc:Fallback>
@@ -2571,12 +2853,13 @@
       </w:r>
       <w:r>
         <w:rPr>
+          <w:rFonts w:ascii="Calibri" w:eastAsia="Calibri" w:hAnsi="Calibri" w:cs="Times New Roman"/>
           <w:noProof/>
         </w:rPr>
         <mc:AlternateContent>
           <mc:Choice Requires="wps">
             <w:drawing>
-              <wp:anchor distT="0" distB="0" distL="114300" distR="114300" simplePos="0" relativeHeight="251680768" behindDoc="0" locked="0" layoutInCell="1" allowOverlap="1" wp14:anchorId="6C07FF4B" wp14:editId="7DD5648D">
+              <wp:anchor distT="0" distB="0" distL="114300" distR="114300" simplePos="0" relativeHeight="251658240" behindDoc="0" locked="0" layoutInCell="1" allowOverlap="1" wp14:anchorId="742F3B3D" wp14:editId="28D71D0E">
                 <wp:simplePos x="0" y="0"/>
                 <wp:positionH relativeFrom="column">
                   <wp:posOffset>3114675</wp:posOffset>
@@ -2587,12 +2870,16 @@
                 <wp:extent cx="323850" cy="381000"/>
                 <wp:effectExtent l="0" t="0" r="19050" b="19050"/>
                 <wp:wrapNone/>
-                <wp:docPr id="27" name="Cylinder 27"/>
-                <wp:cNvGraphicFramePr/>
+                <wp:docPr id="64" name="Cylinder 64"/>
+                <wp:cNvGraphicFramePr>
+                  <a:graphicFrameLocks xmlns:a="http://schemas.openxmlformats.org/drawingml/2006/main"/>
+                </wp:cNvGraphicFramePr>
                 <a:graphic xmlns:a="http://schemas.openxmlformats.org/drawingml/2006/main">
                   <a:graphicData uri="http://schemas.microsoft.com/office/word/2010/wordprocessingShape">
                     <wps:wsp>
-                      <wps:cNvSpPr/>
+                      <wps:cNvSpPr>
+                        <a:spLocks/>
+                      </wps:cNvSpPr>
                       <wps:spPr>
                         <a:xfrm>
                           <a:off x="0" y="0"/>
@@ -2604,28 +2891,15 @@
                         <a:solidFill>
                           <a:srgbClr val="002060"/>
                         </a:solidFill>
-                        <a:ln>
+                        <a:ln w="12700" cap="flat" cmpd="sng" algn="ctr">
                           <a:solidFill>
                             <a:srgbClr val="002060"/>
                           </a:solidFill>
+                          <a:prstDash val="solid"/>
+                          <a:miter lim="800000"/>
                         </a:ln>
+                        <a:effectLst/>
                       </wps:spPr>
-                      <wps:style>
-                        <a:lnRef idx="2">
-                          <a:schemeClr val="accent1">
-                            <a:shade val="50000"/>
-                          </a:schemeClr>
-                        </a:lnRef>
-                        <a:fillRef idx="1">
-                          <a:schemeClr val="accent1"/>
-                        </a:fillRef>
-                        <a:effectRef idx="0">
-                          <a:schemeClr val="accent1"/>
-                        </a:effectRef>
-                        <a:fontRef idx="minor">
-                          <a:schemeClr val="lt1"/>
-                        </a:fontRef>
-                      </wps:style>
                       <wps:bodyPr rot="0" spcFirstLastPara="0" vertOverflow="overflow" horzOverflow="overflow" vert="horz" wrap="square" lIns="91440" tIns="45720" rIns="91440" bIns="45720" numCol="1" spcCol="0" rtlCol="0" fromWordArt="0" anchor="ctr" anchorCtr="0" forceAA="0" compatLnSpc="1">
                         <a:prstTxWarp prst="textNoShape">
                           <a:avLst/>
@@ -2635,13 +2909,20 @@
                     </wps:wsp>
                   </a:graphicData>
                 </a:graphic>
+                <wp14:sizeRelH relativeFrom="page">
+                  <wp14:pctWidth>0</wp14:pctWidth>
+                </wp14:sizeRelH>
+                <wp14:sizeRelV relativeFrom="page">
+                  <wp14:pctHeight>0</wp14:pctHeight>
+                </wp14:sizeRelV>
               </wp:anchor>
             </w:drawing>
           </mc:Choice>
           <mc:Fallback>
             <w:pict>
-              <v:shape w14:anchorId="7FD92314" id="Cylinder 27" o:spid="_x0000_s1026" type="#_x0000_t22" style="position:absolute;margin-left:245.25pt;margin-top:107.25pt;width:25.5pt;height:30pt;z-index:251680768;visibility:visible;mso-wrap-style:square;mso-wrap-distance-left:9pt;mso-wrap-distance-top:0;mso-wrap-distance-right:9pt;mso-wrap-distance-bottom:0;mso-position-horizontal:absolute;mso-position-horizontal-relative:text;mso-position-vertical:absolute;mso-position-vertical-relative:text;v-text-anchor:middle" o:gfxdata="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" adj="4590" fillcolor="#002060" strokecolor="#002060" strokeweight="1pt">
+              <v:shape w14:anchorId="29FC5D52" id="Cylinder 64" o:spid="_x0000_s1026" type="#_x0000_t22" style="position:absolute;margin-left:245.25pt;margin-top:107.25pt;width:25.5pt;height:30pt;z-index:251658240;visibility:visible;mso-wrap-style:square;mso-width-percent:0;mso-height-percent:0;mso-wrap-distance-left:9pt;mso-wrap-distance-top:0;mso-wrap-distance-right:9pt;mso-wrap-distance-bottom:0;mso-position-horizontal:absolute;mso-position-horizontal-relative:text;mso-position-vertical:absolute;mso-position-vertical-relative:text;mso-width-percent:0;mso-height-percent:0;mso-width-relative:page;mso-height-relative:page;v-text-anchor:middle" o:gfxdata="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" adj="4590" fillcolor="#002060" strokecolor="#002060" strokeweight="1pt">
                 <v:stroke joinstyle="miter"/>
+                <v:path arrowok="t"/>
               </v:shape>
             </w:pict>
           </mc:Fallback>
@@ -2649,12 +2930,13 @@
       </w:r>
       <w:r>
         <w:rPr>
+          <w:rFonts w:ascii="Calibri" w:eastAsia="Calibri" w:hAnsi="Calibri" w:cs="Times New Roman"/>
           <w:noProof/>
         </w:rPr>
         <mc:AlternateContent>
           <mc:Choice Requires="wps">
             <w:drawing>
-              <wp:anchor distT="0" distB="0" distL="114300" distR="114300" simplePos="0" relativeHeight="251683840" behindDoc="0" locked="0" layoutInCell="1" allowOverlap="1" wp14:anchorId="4058D969" wp14:editId="4DCFC246">
+              <wp:anchor distT="0" distB="0" distL="114300" distR="114300" simplePos="0" relativeHeight="251658240" behindDoc="0" locked="0" layoutInCell="1" allowOverlap="1" wp14:anchorId="530098FB" wp14:editId="1D0F5BB5">
                 <wp:simplePos x="0" y="0"/>
                 <wp:positionH relativeFrom="column">
                   <wp:posOffset>1657350</wp:posOffset>
@@ -2665,12 +2947,16 @@
                 <wp:extent cx="352425" cy="85725"/>
                 <wp:effectExtent l="0" t="57150" r="9525" b="28575"/>
                 <wp:wrapNone/>
-                <wp:docPr id="30" name="Straight Arrow Connector 30"/>
-                <wp:cNvGraphicFramePr/>
+                <wp:docPr id="63" name="Straight Arrow Connector 63"/>
+                <wp:cNvGraphicFramePr>
+                  <a:graphicFrameLocks xmlns:a="http://schemas.openxmlformats.org/drawingml/2006/main"/>
+                </wp:cNvGraphicFramePr>
                 <a:graphic xmlns:a="http://schemas.openxmlformats.org/drawingml/2006/main">
                   <a:graphicData uri="http://schemas.microsoft.com/office/word/2010/wordprocessingShape">
                     <wps:wsp>
-                      <wps:cNvCnPr/>
+                      <wps:cNvCnPr>
+                        <a:cxnSpLocks/>
+                      </wps:cNvCnPr>
                       <wps:spPr>
                         <a:xfrm flipV="1">
                           <a:off x="0" y="0"/>
@@ -2679,38 +2965,35 @@
                         <a:prstGeom prst="straightConnector1">
                           <a:avLst/>
                         </a:prstGeom>
-                        <a:ln>
+                        <a:noFill/>
+                        <a:ln w="6350" cap="flat" cmpd="sng" algn="ctr">
                           <a:solidFill>
-                            <a:schemeClr val="tx1"/>
+                            <a:sysClr val="windowText" lastClr="000000"/>
                           </a:solidFill>
+                          <a:prstDash val="solid"/>
+                          <a:miter lim="800000"/>
                           <a:tailEnd type="triangle"/>
                         </a:ln>
+                        <a:effectLst/>
                       </wps:spPr>
-                      <wps:style>
-                        <a:lnRef idx="1">
-                          <a:schemeClr val="accent1"/>
-                        </a:lnRef>
-                        <a:fillRef idx="0">
-                          <a:schemeClr val="accent1"/>
-                        </a:fillRef>
-                        <a:effectRef idx="0">
-                          <a:schemeClr val="accent1"/>
-                        </a:effectRef>
-                        <a:fontRef idx="minor">
-                          <a:schemeClr val="tx1"/>
-                        </a:fontRef>
-                      </wps:style>
                       <wps:bodyPr/>
                     </wps:wsp>
                   </a:graphicData>
                 </a:graphic>
+                <wp14:sizeRelH relativeFrom="page">
+                  <wp14:pctWidth>0</wp14:pctWidth>
+                </wp14:sizeRelH>
+                <wp14:sizeRelV relativeFrom="page">
+                  <wp14:pctHeight>0</wp14:pctHeight>
+                </wp14:sizeRelV>
               </wp:anchor>
             </w:drawing>
           </mc:Choice>
           <mc:Fallback>
             <w:pict>
-              <v:shape w14:anchorId="1E918D3A" id="Straight Arrow Connector 30" o:spid="_x0000_s1026" type="#_x0000_t32" style="position:absolute;margin-left:130.5pt;margin-top:116.25pt;width:27.75pt;height:6.75pt;flip:y;z-index:251683840;visibility:visible;mso-wrap-style:square;mso-wrap-distance-left:9pt;mso-wrap-distance-top:0;mso-wrap-distance-right:9pt;mso-wrap-distance-bottom:0;mso-position-horizontal:absolute;mso-position-horizontal-relative:text;mso-position-vertical:absolute;mso-position-vertical-relative:text" o:gfxdata="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" strokecolor="black [3213]" strokeweight=".5pt">
+              <v:shape w14:anchorId="2444E008" id="Straight Arrow Connector 63" o:spid="_x0000_s1026" type="#_x0000_t32" style="position:absolute;margin-left:130.5pt;margin-top:116.25pt;width:27.75pt;height:6.75pt;flip:y;z-index:251658240;visibility:visible;mso-wrap-style:square;mso-width-percent:0;mso-height-percent:0;mso-wrap-distance-left:9pt;mso-wrap-distance-top:0;mso-wrap-distance-right:9pt;mso-wrap-distance-bottom:0;mso-position-horizontal:absolute;mso-position-horizontal-relative:text;mso-position-vertical:absolute;mso-position-vertical-relative:text;mso-width-percent:0;mso-height-percent:0;mso-width-relative:page;mso-height-relative:page" o:gfxdata="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" strokecolor="windowText" strokeweight=".5pt">
                 <v:stroke endarrow="block" joinstyle="miter"/>
+                <o:lock v:ext="edit" shapetype="f"/>
               </v:shape>
             </w:pict>
           </mc:Fallback>
@@ -2718,12 +3001,13 @@
       </w:r>
       <w:r>
         <w:rPr>
+          <w:rFonts w:ascii="Calibri" w:eastAsia="Calibri" w:hAnsi="Calibri" w:cs="Times New Roman"/>
           <w:noProof/>
         </w:rPr>
         <mc:AlternateContent>
           <mc:Choice Requires="wps">
             <w:drawing>
-              <wp:anchor distT="0" distB="0" distL="114300" distR="114300" simplePos="0" relativeHeight="251670528" behindDoc="0" locked="0" layoutInCell="1" allowOverlap="1" wp14:anchorId="0E6EF106" wp14:editId="3ACEE51F">
+              <wp:anchor distT="0" distB="0" distL="114300" distR="114300" simplePos="0" relativeHeight="251658240" behindDoc="0" locked="0" layoutInCell="1" allowOverlap="1" wp14:anchorId="58F9BEE8" wp14:editId="2EEB3EF4">
                 <wp:simplePos x="0" y="0"/>
                 <wp:positionH relativeFrom="column">
                   <wp:posOffset>2009775</wp:posOffset>
@@ -2734,12 +3018,16 @@
                 <wp:extent cx="2962275" cy="942975"/>
                 <wp:effectExtent l="0" t="0" r="28575" b="28575"/>
                 <wp:wrapNone/>
-                <wp:docPr id="15" name="Rectangle 15"/>
-                <wp:cNvGraphicFramePr/>
+                <wp:docPr id="62" name="Rectangle 62"/>
+                <wp:cNvGraphicFramePr>
+                  <a:graphicFrameLocks xmlns:a="http://schemas.openxmlformats.org/drawingml/2006/main"/>
+                </wp:cNvGraphicFramePr>
                 <a:graphic xmlns:a="http://schemas.openxmlformats.org/drawingml/2006/main">
                   <a:graphicData uri="http://schemas.microsoft.com/office/word/2010/wordprocessingShape">
                     <wps:wsp>
-                      <wps:cNvSpPr/>
+                      <wps:cNvSpPr>
+                        <a:spLocks/>
+                      </wps:cNvSpPr>
                       <wps:spPr>
                         <a:xfrm>
                           <a:off x="0" y="0"/>
@@ -2748,24 +3036,18 @@
                         <a:prstGeom prst="rect">
                           <a:avLst/>
                         </a:prstGeom>
-                        <a:ln>
+                        <a:solidFill>
+                          <a:sysClr val="window" lastClr="FFFFFF"/>
+                        </a:solidFill>
+                        <a:ln w="12700" cap="flat" cmpd="sng" algn="ctr">
+                          <a:solidFill>
+                            <a:srgbClr val="70AD47"/>
+                          </a:solidFill>
                           <a:prstDash val="lgDashDotDot"/>
+                          <a:miter lim="800000"/>
                         </a:ln>
+                        <a:effectLst/>
                       </wps:spPr>
-                      <wps:style>
-                        <a:lnRef idx="2">
-                          <a:schemeClr val="accent6"/>
-                        </a:lnRef>
-                        <a:fillRef idx="1">
-                          <a:schemeClr val="lt1"/>
-                        </a:fillRef>
-                        <a:effectRef idx="0">
-                          <a:schemeClr val="accent6"/>
-                        </a:effectRef>
-                        <a:fontRef idx="minor">
-                          <a:schemeClr val="dk1"/>
-                        </a:fontRef>
-                      </wps:style>
                       <wps:txbx>
                         <w:txbxContent>
                           <w:p>
@@ -2786,8 +3068,9 @@
                                 <w:szCs w:val="36"/>
                                 <w:lang w:val="en-US"/>
                               </w:rPr>
-                              <w:t>Card</w:t>
+                              <w:t xml:space="preserve">Card </w:t>
                             </w:r>
+                            <w:proofErr w:type="spellStart"/>
                             <w:r>
                               <w:rPr>
                                 <w:b/>
@@ -2796,10 +3079,9 @@
                                 <w:szCs w:val="36"/>
                                 <w:lang w:val="en-US"/>
                               </w:rPr>
-                              <w:t xml:space="preserve"> </w:t>
+                              <w:t>MicroService</w:t>
                             </w:r>
-                            <w:proofErr w:type="spellStart"/>
-                            <w:proofErr w:type="gramStart"/>
+                            <w:proofErr w:type="spellEnd"/>
                             <w:r>
                               <w:rPr>
                                 <w:b/>
@@ -2808,9 +3090,8 @@
                                 <w:szCs w:val="36"/>
                                 <w:lang w:val="en-US"/>
                               </w:rPr>
-                              <w:t>MicroService</w:t>
+                              <w:t xml:space="preserve"> </w:t>
                             </w:r>
-                            <w:proofErr w:type="spellEnd"/>
                             <w:r>
                               <w:rPr>
                                 <w:b/>
@@ -2822,7 +3103,6 @@
                               <w:t>(</w:t>
                             </w:r>
                             <w:proofErr w:type="spellStart"/>
-                            <w:proofErr w:type="gramEnd"/>
                             <w:r>
                               <w:rPr>
                                 <w:b/>
@@ -2901,8 +3181,9 @@
           </mc:Choice>
           <mc:Fallback>
             <w:pict>
-              <v:rect w14:anchorId="0E6EF106" id="Rectangle 15" o:spid="_x0000_s1030" style="position:absolute;margin-left:158.25pt;margin-top:76.5pt;width:233.25pt;height:74.25pt;z-index:251670528;visibility:visible;mso-wrap-style:square;mso-width-percent:0;mso-height-percent:0;mso-wrap-distance-left:9pt;mso-wrap-distance-top:0;mso-wrap-distance-right:9pt;mso-wrap-distance-bottom:0;mso-position-horizontal:absolute;mso-position-horizontal-relative:text;mso-position-vertical:absolute;mso-position-vertical-relative:text;mso-width-percent:0;mso-height-percent:0;mso-width-relative:margin;mso-height-relative:margin;v-text-anchor:middle" o:gfxdata="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" fillcolor="white [3201]" strokecolor="#70ad47 [3209]" strokeweight="1pt">
+              <v:rect w14:anchorId="58F9BEE8" id="Rectangle 62" o:spid="_x0000_s1030" style="position:absolute;margin-left:158.25pt;margin-top:76.5pt;width:233.25pt;height:74.25pt;z-index:251658240;visibility:visible;mso-wrap-style:square;mso-width-percent:0;mso-height-percent:0;mso-wrap-distance-left:9pt;mso-wrap-distance-top:0;mso-wrap-distance-right:9pt;mso-wrap-distance-bottom:0;mso-position-horizontal:absolute;mso-position-horizontal-relative:text;mso-position-vertical:absolute;mso-position-vertical-relative:text;mso-width-percent:0;mso-height-percent:0;mso-width-relative:margin;mso-height-relative:margin;v-text-anchor:middle" o:gfxdata="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" fillcolor="window" strokecolor="#70ad47" strokeweight="1pt">
                 <v:stroke dashstyle="longDashDotDot"/>
+                <v:path arrowok="t"/>
                 <v:textbox>
                   <w:txbxContent>
                     <w:p>
@@ -2923,8 +3204,9 @@
                           <w:szCs w:val="36"/>
                           <w:lang w:val="en-US"/>
                         </w:rPr>
-                        <w:t>Card</w:t>
+                        <w:t xml:space="preserve">Card </w:t>
                       </w:r>
+                      <w:proofErr w:type="spellStart"/>
                       <w:r>
                         <w:rPr>
                           <w:b/>
@@ -2933,10 +3215,9 @@
                           <w:szCs w:val="36"/>
                           <w:lang w:val="en-US"/>
                         </w:rPr>
-                        <w:t xml:space="preserve"> </w:t>
+                        <w:t>MicroService</w:t>
                       </w:r>
-                      <w:proofErr w:type="spellStart"/>
-                      <w:proofErr w:type="gramStart"/>
+                      <w:proofErr w:type="spellEnd"/>
                       <w:r>
                         <w:rPr>
                           <w:b/>
@@ -2945,9 +3226,8 @@
                           <w:szCs w:val="36"/>
                           <w:lang w:val="en-US"/>
                         </w:rPr>
-                        <w:t>MicroService</w:t>
+                        <w:t xml:space="preserve"> </w:t>
                       </w:r>
-                      <w:proofErr w:type="spellEnd"/>
                       <w:r>
                         <w:rPr>
                           <w:b/>
@@ -2959,7 +3239,6 @@
                         <w:t>(</w:t>
                       </w:r>
                       <w:proofErr w:type="spellStart"/>
-                      <w:proofErr w:type="gramEnd"/>
                       <w:r>
                         <w:rPr>
                           <w:b/>
@@ -3025,12 +3304,13 @@
       </w:r>
       <w:r>
         <w:rPr>
+          <w:rFonts w:ascii="Calibri" w:eastAsia="Calibri" w:hAnsi="Calibri" w:cs="Times New Roman"/>
           <w:noProof/>
         </w:rPr>
         <mc:AlternateContent>
           <mc:Choice Requires="wps">
             <w:drawing>
-              <wp:anchor distT="0" distB="0" distL="114300" distR="114300" simplePos="0" relativeHeight="251682816" behindDoc="0" locked="0" layoutInCell="1" allowOverlap="1" wp14:anchorId="17123972" wp14:editId="077C1CE9">
+              <wp:anchor distT="0" distB="0" distL="114300" distR="114300" simplePos="0" relativeHeight="251658240" behindDoc="0" locked="0" layoutInCell="1" allowOverlap="1" wp14:anchorId="001DAF70" wp14:editId="204EC49A">
                 <wp:simplePos x="0" y="0"/>
                 <wp:positionH relativeFrom="column">
                   <wp:posOffset>2219325</wp:posOffset>
@@ -3041,12 +3321,16 @@
                 <wp:extent cx="266700" cy="228600"/>
                 <wp:effectExtent l="19050" t="19050" r="38100" b="19050"/>
                 <wp:wrapNone/>
-                <wp:docPr id="29" name="Pentagon 29"/>
-                <wp:cNvGraphicFramePr/>
+                <wp:docPr id="61" name="Pentagon 61"/>
+                <wp:cNvGraphicFramePr>
+                  <a:graphicFrameLocks xmlns:a="http://schemas.openxmlformats.org/drawingml/2006/main"/>
+                </wp:cNvGraphicFramePr>
                 <a:graphic xmlns:a="http://schemas.openxmlformats.org/drawingml/2006/main">
                   <a:graphicData uri="http://schemas.microsoft.com/office/word/2010/wordprocessingShape">
                     <wps:wsp>
-                      <wps:cNvSpPr/>
+                      <wps:cNvSpPr>
+                        <a:spLocks/>
+                      </wps:cNvSpPr>
                       <wps:spPr>
                         <a:xfrm>
                           <a:off x="0" y="0"/>
@@ -3058,23 +3342,17 @@
                         <a:solidFill>
                           <a:srgbClr val="002060"/>
                         </a:solidFill>
+                        <a:ln w="12700" cap="flat" cmpd="sng" algn="ctr">
+                          <a:solidFill>
+                            <a:srgbClr val="4472C4">
+                              <a:shade val="50000"/>
+                            </a:srgbClr>
+                          </a:solidFill>
+                          <a:prstDash val="solid"/>
+                          <a:miter lim="800000"/>
+                        </a:ln>
+                        <a:effectLst/>
                       </wps:spPr>
-                      <wps:style>
-                        <a:lnRef idx="2">
-                          <a:schemeClr val="accent1">
-                            <a:shade val="50000"/>
-                          </a:schemeClr>
-                        </a:lnRef>
-                        <a:fillRef idx="1">
-                          <a:schemeClr val="accent1"/>
-                        </a:fillRef>
-                        <a:effectRef idx="0">
-                          <a:schemeClr val="accent1"/>
-                        </a:effectRef>
-                        <a:fontRef idx="minor">
-                          <a:schemeClr val="lt1"/>
-                        </a:fontRef>
-                      </wps:style>
                       <wps:bodyPr rot="0" spcFirstLastPara="0" vertOverflow="overflow" horzOverflow="overflow" vert="horz" wrap="square" lIns="91440" tIns="45720" rIns="91440" bIns="45720" numCol="1" spcCol="0" rtlCol="0" fromWordArt="0" anchor="ctr" anchorCtr="0" forceAA="0" compatLnSpc="1">
                         <a:prstTxWarp prst="textNoShape">
                           <a:avLst/>
@@ -3095,19 +3373,22 @@
           </mc:Choice>
           <mc:Fallback>
             <w:pict>
-              <v:shape w14:anchorId="48C6D6BD" id="Pentagon 29" o:spid="_x0000_s1026" type="#_x0000_t56" style="position:absolute;margin-left:174.75pt;margin-top:116.25pt;width:21pt;height:18pt;z-index:251682816;visibility:visible;mso-wrap-style:square;mso-width-percent:0;mso-height-percent:0;mso-wrap-distance-left:9pt;mso-wrap-distance-top:0;mso-wrap-distance-right:9pt;mso-wrap-distance-bottom:0;mso-position-horizontal:absolute;mso-position-horizontal-relative:text;mso-position-vertical:absolute;mso-position-vertical-relative:text;mso-width-percent:0;mso-height-percent:0;mso-width-relative:margin;mso-height-relative:margin;v-text-anchor:middle" o:gfxdata="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" fillcolor="#002060" strokecolor="#1f3763 [1604]" strokeweight="1pt"/>
+              <v:shape w14:anchorId="7DCFD862" id="Pentagon 61" o:spid="_x0000_s1026" type="#_x0000_t56" style="position:absolute;margin-left:174.75pt;margin-top:116.25pt;width:21pt;height:18pt;z-index:251658240;visibility:visible;mso-wrap-style:square;mso-width-percent:0;mso-height-percent:0;mso-wrap-distance-left:9pt;mso-wrap-distance-top:0;mso-wrap-distance-right:9pt;mso-wrap-distance-bottom:0;mso-position-horizontal:absolute;mso-position-horizontal-relative:text;mso-position-vertical:absolute;mso-position-vertical-relative:text;mso-width-percent:0;mso-height-percent:0;mso-width-relative:margin;mso-height-relative:margin;v-text-anchor:middle" o:gfxdata="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" fillcolor="#002060" strokecolor="#2f528f" strokeweight="1pt">
+                <v:path arrowok="t"/>
+              </v:shape>
             </w:pict>
           </mc:Fallback>
         </mc:AlternateContent>
       </w:r>
       <w:r>
         <w:rPr>
+          <w:rFonts w:ascii="Calibri" w:eastAsia="Calibri" w:hAnsi="Calibri" w:cs="Times New Roman"/>
           <w:noProof/>
         </w:rPr>
         <mc:AlternateContent>
           <mc:Choice Requires="wps">
             <w:drawing>
-              <wp:anchor distT="0" distB="0" distL="114300" distR="114300" simplePos="0" relativeHeight="251672576" behindDoc="0" locked="0" layoutInCell="1" allowOverlap="1" wp14:anchorId="591AFE71" wp14:editId="7DCC1575">
+              <wp:anchor distT="0" distB="0" distL="114300" distR="114300" simplePos="0" relativeHeight="251658240" behindDoc="0" locked="0" layoutInCell="1" allowOverlap="1" wp14:anchorId="0DE01769" wp14:editId="60623A63">
                 <wp:simplePos x="0" y="0"/>
                 <wp:positionH relativeFrom="column">
                   <wp:posOffset>2124075</wp:posOffset>
@@ -3118,12 +3399,16 @@
                 <wp:extent cx="495300" cy="285750"/>
                 <wp:effectExtent l="19050" t="19050" r="19050" b="19050"/>
                 <wp:wrapNone/>
-                <wp:docPr id="21" name="Double Bracket 21"/>
-                <wp:cNvGraphicFramePr/>
+                <wp:docPr id="60" name="Double Bracket 60"/>
+                <wp:cNvGraphicFramePr>
+                  <a:graphicFrameLocks xmlns:a="http://schemas.openxmlformats.org/drawingml/2006/main"/>
+                </wp:cNvGraphicFramePr>
                 <a:graphic xmlns:a="http://schemas.openxmlformats.org/drawingml/2006/main">
                   <a:graphicData uri="http://schemas.microsoft.com/office/word/2010/wordprocessingShape">
                     <wps:wsp>
-                      <wps:cNvSpPr/>
+                      <wps:cNvSpPr>
+                        <a:spLocks/>
+                      </wps:cNvSpPr>
                       <wps:spPr>
                         <a:xfrm>
                           <a:off x="0" y="0"/>
@@ -3132,26 +3417,16 @@
                         <a:prstGeom prst="bracketPair">
                           <a:avLst/>
                         </a:prstGeom>
-                        <a:ln w="28575">
+                        <a:noFill/>
+                        <a:ln w="28575" cap="flat" cmpd="sng" algn="ctr">
                           <a:solidFill>
                             <a:srgbClr val="0070C0"/>
                           </a:solidFill>
+                          <a:prstDash val="solid"/>
+                          <a:miter lim="800000"/>
                         </a:ln>
+                        <a:effectLst/>
                       </wps:spPr>
-                      <wps:style>
-                        <a:lnRef idx="1">
-                          <a:schemeClr val="accent1"/>
-                        </a:lnRef>
-                        <a:fillRef idx="0">
-                          <a:schemeClr val="accent1"/>
-                        </a:fillRef>
-                        <a:effectRef idx="0">
-                          <a:schemeClr val="accent1"/>
-                        </a:effectRef>
-                        <a:fontRef idx="minor">
-                          <a:schemeClr val="tx1"/>
-                        </a:fontRef>
-                      </wps:style>
                       <wps:bodyPr rot="0" spcFirstLastPara="0" vertOverflow="overflow" horzOverflow="overflow" vert="horz" wrap="square" lIns="91440" tIns="45720" rIns="91440" bIns="45720" numCol="1" spcCol="0" rtlCol="0" fromWordArt="0" anchor="ctr" anchorCtr="0" forceAA="0" compatLnSpc="1">
                         <a:prstTxWarp prst="textNoShape">
                           <a:avLst/>
@@ -3164,13 +3439,17 @@
                 <wp14:sizeRelH relativeFrom="margin">
                   <wp14:pctWidth>0</wp14:pctWidth>
                 </wp14:sizeRelH>
+                <wp14:sizeRelV relativeFrom="page">
+                  <wp14:pctHeight>0</wp14:pctHeight>
+                </wp14:sizeRelV>
               </wp:anchor>
             </w:drawing>
           </mc:Choice>
           <mc:Fallback>
             <w:pict>
-              <v:shape w14:anchorId="54E14A5A" id="Double Bracket 21" o:spid="_x0000_s1026" type="#_x0000_t185" style="position:absolute;margin-left:167.25pt;margin-top:114pt;width:39pt;height:22.5pt;z-index:251672576;visibility:visible;mso-wrap-style:square;mso-width-percent:0;mso-wrap-distance-left:9pt;mso-wrap-distance-top:0;mso-wrap-distance-right:9pt;mso-wrap-distance-bottom:0;mso-position-horizontal:absolute;mso-position-horizontal-relative:text;mso-position-vertical:absolute;mso-position-vertical-relative:text;mso-width-percent:0;mso-width-relative:margin;v-text-anchor:middle" o:gfxdata="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" strokecolor="#0070c0" strokeweight="2.25pt">
+              <v:shape w14:anchorId="3E14A731" id="Double Bracket 60" o:spid="_x0000_s1026" type="#_x0000_t185" style="position:absolute;margin-left:167.25pt;margin-top:114pt;width:39pt;height:22.5pt;z-index:251658240;visibility:visible;mso-wrap-style:square;mso-width-percent:0;mso-height-percent:0;mso-wrap-distance-left:9pt;mso-wrap-distance-top:0;mso-wrap-distance-right:9pt;mso-wrap-distance-bottom:0;mso-position-horizontal:absolute;mso-position-horizontal-relative:text;mso-position-vertical:absolute;mso-position-vertical-relative:text;mso-width-percent:0;mso-height-percent:0;mso-width-relative:margin;mso-height-relative:page;v-text-anchor:middle" o:gfxdata="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" strokecolor="#0070c0" strokeweight="2.25pt">
                 <v:stroke joinstyle="miter"/>
+                <v:path arrowok="t"/>
               </v:shape>
             </w:pict>
           </mc:Fallback>
@@ -3178,12 +3457,13 @@
       </w:r>
       <w:r>
         <w:rPr>
+          <w:rFonts w:ascii="Calibri" w:eastAsia="Calibri" w:hAnsi="Calibri" w:cs="Times New Roman"/>
           <w:noProof/>
         </w:rPr>
         <mc:AlternateContent>
           <mc:Choice Requires="wps">
             <w:drawing>
-              <wp:anchor distT="0" distB="0" distL="114300" distR="114300" simplePos="0" relativeHeight="251673600" behindDoc="0" locked="0" layoutInCell="1" allowOverlap="1" wp14:anchorId="7E82AEE2" wp14:editId="414DA867">
+              <wp:anchor distT="0" distB="0" distL="114300" distR="114300" simplePos="0" relativeHeight="251658240" behindDoc="0" locked="0" layoutInCell="1" allowOverlap="1" wp14:anchorId="68EEC1B4" wp14:editId="49D69317">
                 <wp:simplePos x="0" y="0"/>
                 <wp:positionH relativeFrom="column">
                   <wp:posOffset>2143125</wp:posOffset>
@@ -3194,12 +3474,16 @@
                 <wp:extent cx="466725" cy="228600"/>
                 <wp:effectExtent l="0" t="0" r="28575" b="19050"/>
                 <wp:wrapNone/>
-                <wp:docPr id="22" name="Rectangle 22"/>
-                <wp:cNvGraphicFramePr/>
+                <wp:docPr id="59" name="Rectangle 59"/>
+                <wp:cNvGraphicFramePr>
+                  <a:graphicFrameLocks xmlns:a="http://schemas.openxmlformats.org/drawingml/2006/main"/>
+                </wp:cNvGraphicFramePr>
                 <a:graphic xmlns:a="http://schemas.openxmlformats.org/drawingml/2006/main">
                   <a:graphicData uri="http://schemas.microsoft.com/office/word/2010/wordprocessingShape">
                     <wps:wsp>
-                      <wps:cNvSpPr/>
+                      <wps:cNvSpPr>
+                        <a:spLocks/>
+                      </wps:cNvSpPr>
                       <wps:spPr>
                         <a:xfrm>
                           <a:off x="0" y="0"/>
@@ -3208,23 +3492,20 @@
                         <a:prstGeom prst="rect">
                           <a:avLst/>
                         </a:prstGeom>
+                        <a:solidFill>
+                          <a:srgbClr val="4472C4"/>
+                        </a:solidFill>
+                        <a:ln w="12700" cap="flat" cmpd="sng" algn="ctr">
+                          <a:solidFill>
+                            <a:srgbClr val="4472C4">
+                              <a:shade val="50000"/>
+                            </a:srgbClr>
+                          </a:solidFill>
+                          <a:prstDash val="solid"/>
+                          <a:miter lim="800000"/>
+                        </a:ln>
+                        <a:effectLst/>
                       </wps:spPr>
-                      <wps:style>
-                        <a:lnRef idx="2">
-                          <a:schemeClr val="accent1">
-                            <a:shade val="50000"/>
-                          </a:schemeClr>
-                        </a:lnRef>
-                        <a:fillRef idx="1">
-                          <a:schemeClr val="accent1"/>
-                        </a:fillRef>
-                        <a:effectRef idx="0">
-                          <a:schemeClr val="accent1"/>
-                        </a:effectRef>
-                        <a:fontRef idx="minor">
-                          <a:schemeClr val="lt1"/>
-                        </a:fontRef>
-                      </wps:style>
                       <wps:bodyPr rot="0" spcFirstLastPara="0" vertOverflow="overflow" horzOverflow="overflow" vert="horz" wrap="square" lIns="91440" tIns="45720" rIns="91440" bIns="45720" numCol="1" spcCol="0" rtlCol="0" fromWordArt="0" anchor="ctr" anchorCtr="0" forceAA="0" compatLnSpc="1">
                         <a:prstTxWarp prst="textNoShape">
                           <a:avLst/>
@@ -3245,35 +3526,42 @@
           </mc:Choice>
           <mc:Fallback>
             <w:pict>
-              <v:rect w14:anchorId="07D9AFE6" id="Rectangle 22" o:spid="_x0000_s1026" style="position:absolute;margin-left:168.75pt;margin-top:116.25pt;width:36.75pt;height:18pt;z-index:251673600;visibility:visible;mso-wrap-style:square;mso-width-percent:0;mso-height-percent:0;mso-wrap-distance-left:9pt;mso-wrap-distance-top:0;mso-wrap-distance-right:9pt;mso-wrap-distance-bottom:0;mso-position-horizontal:absolute;mso-position-horizontal-relative:text;mso-position-vertical:absolute;mso-position-vertical-relative:text;mso-width-percent:0;mso-height-percent:0;mso-width-relative:margin;mso-height-relative:margin;v-text-anchor:middle" o:gfxdata="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" fillcolor="#4472c4 [3204]" strokecolor="#1f3763 [1604]" strokeweight="1pt"/>
+              <v:rect w14:anchorId="5C486DB9" id="Rectangle 59" o:spid="_x0000_s1026" style="position:absolute;margin-left:168.75pt;margin-top:116.25pt;width:36.75pt;height:18pt;z-index:251658240;visibility:visible;mso-wrap-style:square;mso-width-percent:0;mso-height-percent:0;mso-wrap-distance-left:9pt;mso-wrap-distance-top:0;mso-wrap-distance-right:9pt;mso-wrap-distance-bottom:0;mso-position-horizontal:absolute;mso-position-horizontal-relative:text;mso-position-vertical:absolute;mso-position-vertical-relative:text;mso-width-percent:0;mso-height-percent:0;mso-width-relative:margin;mso-height-relative:margin;v-text-anchor:middle" o:gfxdata="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" fillcolor="#4472c4" strokecolor="#2f528f" strokeweight="1pt">
+                <v:path arrowok="t"/>
+              </v:rect>
             </w:pict>
           </mc:Fallback>
         </mc:AlternateContent>
       </w:r>
       <w:r>
         <w:rPr>
+          <w:rFonts w:ascii="Calibri" w:eastAsia="Calibri" w:hAnsi="Calibri" w:cs="Times New Roman"/>
           <w:noProof/>
         </w:rPr>
         <mc:AlternateContent>
           <mc:Choice Requires="wps">
             <w:drawing>
-              <wp:anchor distT="0" distB="0" distL="114300" distR="114300" simplePos="0" relativeHeight="251678720" behindDoc="0" locked="0" layoutInCell="1" allowOverlap="1" wp14:anchorId="0901137B" wp14:editId="2692BB72">
+              <wp:anchor distT="4294967295" distB="4294967295" distL="114300" distR="114300" simplePos="0" relativeHeight="251658240" behindDoc="0" locked="0" layoutInCell="1" allowOverlap="1" wp14:anchorId="2A8A0531" wp14:editId="4E20FFF1">
                 <wp:simplePos x="0" y="0"/>
                 <wp:positionH relativeFrom="column">
                   <wp:posOffset>2619375</wp:posOffset>
                 </wp:positionH>
                 <wp:positionV relativeFrom="paragraph">
-                  <wp:posOffset>1562100</wp:posOffset>
+                  <wp:posOffset>1562099</wp:posOffset>
                 </wp:positionV>
                 <wp:extent cx="504825" cy="0"/>
                 <wp:effectExtent l="0" t="76200" r="9525" b="95250"/>
                 <wp:wrapNone/>
-                <wp:docPr id="25" name="Straight Arrow Connector 25"/>
-                <wp:cNvGraphicFramePr/>
+                <wp:docPr id="58" name="Straight Arrow Connector 58"/>
+                <wp:cNvGraphicFramePr>
+                  <a:graphicFrameLocks xmlns:a="http://schemas.openxmlformats.org/drawingml/2006/main"/>
+                </wp:cNvGraphicFramePr>
                 <a:graphic xmlns:a="http://schemas.openxmlformats.org/drawingml/2006/main">
                   <a:graphicData uri="http://schemas.microsoft.com/office/word/2010/wordprocessingShape">
                     <wps:wsp>
-                      <wps:cNvCnPr/>
+                      <wps:cNvCnPr>
+                        <a:cxnSpLocks/>
+                      </wps:cNvCnPr>
                       <wps:spPr>
                         <a:xfrm>
                           <a:off x="0" y="0"/>
@@ -3282,24 +3570,17 @@
                         <a:prstGeom prst="straightConnector1">
                           <a:avLst/>
                         </a:prstGeom>
-                        <a:ln>
+                        <a:noFill/>
+                        <a:ln w="6350" cap="flat" cmpd="sng" algn="ctr">
+                          <a:solidFill>
+                            <a:sysClr val="windowText" lastClr="000000"/>
+                          </a:solidFill>
+                          <a:prstDash val="solid"/>
+                          <a:miter lim="800000"/>
                           <a:tailEnd type="triangle"/>
                         </a:ln>
+                        <a:effectLst/>
                       </wps:spPr>
-                      <wps:style>
-                        <a:lnRef idx="1">
-                          <a:schemeClr val="dk1"/>
-                        </a:lnRef>
-                        <a:fillRef idx="0">
-                          <a:schemeClr val="dk1"/>
-                        </a:fillRef>
-                        <a:effectRef idx="0">
-                          <a:schemeClr val="dk1"/>
-                        </a:effectRef>
-                        <a:fontRef idx="minor">
-                          <a:schemeClr val="tx1"/>
-                        </a:fontRef>
-                      </wps:style>
                       <wps:bodyPr/>
                     </wps:wsp>
                   </a:graphicData>
@@ -3315,8 +3596,9 @@
           </mc:Choice>
           <mc:Fallback>
             <w:pict>
-              <v:shape w14:anchorId="33DF0174" id="Straight Arrow Connector 25" o:spid="_x0000_s1026" type="#_x0000_t32" style="position:absolute;margin-left:206.25pt;margin-top:123pt;width:39.75pt;height:0;z-index:251678720;visibility:visible;mso-wrap-style:square;mso-width-percent:0;mso-height-percent:0;mso-wrap-distance-left:9pt;mso-wrap-distance-top:0;mso-wrap-distance-right:9pt;mso-wrap-distance-bottom:0;mso-position-horizontal:absolute;mso-position-horizontal-relative:text;mso-position-vertical:absolute;mso-position-vertical-relative:text;mso-width-percent:0;mso-height-percent:0;mso-width-relative:margin;mso-height-relative:margin" o:gfxdata="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" strokecolor="black [3200]" strokeweight=".5pt">
+              <v:shape w14:anchorId="3C260985" id="Straight Arrow Connector 58" o:spid="_x0000_s1026" type="#_x0000_t32" style="position:absolute;margin-left:206.25pt;margin-top:123pt;width:39.75pt;height:0;z-index:251658240;visibility:visible;mso-wrap-style:square;mso-width-percent:0;mso-height-percent:0;mso-wrap-distance-left:9pt;mso-wrap-distance-top:-3e-5mm;mso-wrap-distance-right:9pt;mso-wrap-distance-bottom:-3e-5mm;mso-position-horizontal:absolute;mso-position-horizontal-relative:text;mso-position-vertical:absolute;mso-position-vertical-relative:text;mso-width-percent:0;mso-height-percent:0;mso-width-relative:margin;mso-height-relative:margin" o:gfxdata="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" strokecolor="windowText" strokeweight=".5pt">
                 <v:stroke endarrow="block" joinstyle="miter"/>
+                <o:lock v:ext="edit" shapetype="f"/>
               </v:shape>
             </w:pict>
           </mc:Fallback>
@@ -3324,12 +3606,13 @@
       </w:r>
       <w:r>
         <w:rPr>
+          <w:rFonts w:ascii="Calibri" w:eastAsia="Calibri" w:hAnsi="Calibri" w:cs="Times New Roman"/>
           <w:noProof/>
         </w:rPr>
         <mc:AlternateContent>
           <mc:Choice Requires="wps">
             <w:drawing>
-              <wp:anchor distT="0" distB="0" distL="114300" distR="114300" simplePos="0" relativeHeight="251666432" behindDoc="0" locked="0" layoutInCell="1" allowOverlap="1" wp14:anchorId="2D9EE418" wp14:editId="46A73EB1">
+              <wp:anchor distT="0" distB="0" distL="114300" distR="114300" simplePos="0" relativeHeight="251658240" behindDoc="0" locked="0" layoutInCell="1" allowOverlap="1" wp14:anchorId="0BF5FCF3" wp14:editId="318B9501">
                 <wp:simplePos x="0" y="0"/>
                 <wp:positionH relativeFrom="column">
                   <wp:posOffset>3095625</wp:posOffset>
@@ -3340,12 +3623,16 @@
                 <wp:extent cx="323850" cy="381000"/>
                 <wp:effectExtent l="0" t="0" r="19050" b="19050"/>
                 <wp:wrapNone/>
-                <wp:docPr id="13" name="Cylinder 13"/>
-                <wp:cNvGraphicFramePr/>
+                <wp:docPr id="57" name="Cylinder 57"/>
+                <wp:cNvGraphicFramePr>
+                  <a:graphicFrameLocks xmlns:a="http://schemas.openxmlformats.org/drawingml/2006/main"/>
+                </wp:cNvGraphicFramePr>
                 <a:graphic xmlns:a="http://schemas.openxmlformats.org/drawingml/2006/main">
                   <a:graphicData uri="http://schemas.microsoft.com/office/word/2010/wordprocessingShape">
                     <wps:wsp>
-                      <wps:cNvSpPr/>
+                      <wps:cNvSpPr>
+                        <a:spLocks/>
+                      </wps:cNvSpPr>
                       <wps:spPr>
                         <a:xfrm>
                           <a:off x="0" y="0"/>
@@ -3357,23 +3644,17 @@
                         <a:solidFill>
                           <a:srgbClr val="C00000"/>
                         </a:solidFill>
+                        <a:ln w="12700" cap="flat" cmpd="sng" algn="ctr">
+                          <a:solidFill>
+                            <a:srgbClr val="4472C4">
+                              <a:shade val="50000"/>
+                            </a:srgbClr>
+                          </a:solidFill>
+                          <a:prstDash val="solid"/>
+                          <a:miter lim="800000"/>
+                        </a:ln>
+                        <a:effectLst/>
                       </wps:spPr>
-                      <wps:style>
-                        <a:lnRef idx="2">
-                          <a:schemeClr val="accent1">
-                            <a:shade val="50000"/>
-                          </a:schemeClr>
-                        </a:lnRef>
-                        <a:fillRef idx="1">
-                          <a:schemeClr val="accent1"/>
-                        </a:fillRef>
-                        <a:effectRef idx="0">
-                          <a:schemeClr val="accent1"/>
-                        </a:effectRef>
-                        <a:fontRef idx="minor">
-                          <a:schemeClr val="lt1"/>
-                        </a:fontRef>
-                      </wps:style>
                       <wps:bodyPr rot="0" spcFirstLastPara="0" vertOverflow="overflow" horzOverflow="overflow" vert="horz" wrap="square" lIns="91440" tIns="45720" rIns="91440" bIns="45720" numCol="1" spcCol="0" rtlCol="0" fromWordArt="0" anchor="ctr" anchorCtr="0" forceAA="0" compatLnSpc="1">
                         <a:prstTxWarp prst="textNoShape">
                           <a:avLst/>
@@ -3383,20 +3664,259 @@
                     </wps:wsp>
                   </a:graphicData>
                 </a:graphic>
+                <wp14:sizeRelH relativeFrom="page">
+                  <wp14:pctWidth>0</wp14:pctWidth>
+                </wp14:sizeRelH>
+                <wp14:sizeRelV relativeFrom="page">
+                  <wp14:pctHeight>0</wp14:pctHeight>
+                </wp14:sizeRelV>
               </wp:anchor>
             </w:drawing>
           </mc:Choice>
           <mc:Fallback>
             <w:pict>
-              <v:shape w14:anchorId="510C3DAA" id="Cylinder 13" o:spid="_x0000_s1026" type="#_x0000_t22" style="position:absolute;margin-left:243.75pt;margin-top:5.25pt;width:25.5pt;height:30pt;z-index:251666432;visibility:visible;mso-wrap-style:square;mso-wrap-distance-left:9pt;mso-wrap-distance-top:0;mso-wrap-distance-right:9pt;mso-wrap-distance-bottom:0;mso-position-horizontal:absolute;mso-position-horizontal-relative:text;mso-position-vertical:absolute;mso-position-vertical-relative:text;v-text-anchor:middle" o:gfxdata="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" adj="4590" fillcolor="#c00000" strokecolor="#1f3763 [1604]" strokeweight="1pt">
+              <v:shape w14:anchorId="543A9817" id="Cylinder 57" o:spid="_x0000_s1026" type="#_x0000_t22" style="position:absolute;margin-left:243.75pt;margin-top:5.25pt;width:25.5pt;height:30pt;z-index:251658240;visibility:visible;mso-wrap-style:square;mso-width-percent:0;mso-height-percent:0;mso-wrap-distance-left:9pt;mso-wrap-distance-top:0;mso-wrap-distance-right:9pt;mso-wrap-distance-bottom:0;mso-position-horizontal:absolute;mso-position-horizontal-relative:text;mso-position-vertical:absolute;mso-position-vertical-relative:text;mso-width-percent:0;mso-height-percent:0;mso-width-relative:page;mso-height-relative:page;v-text-anchor:middle" o:gfxdata="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" adj="4590" fillcolor="#c00000" strokecolor="#2f528f" strokeweight="1pt">
                 <v:stroke joinstyle="miter"/>
+                <v:path arrowok="t"/>
               </v:shape>
             </w:pict>
           </mc:Fallback>
         </mc:AlternateContent>
       </w:r>
     </w:p>
+    <w:p>
+      <w:pPr>
+        <w:rPr>
+          <w:rFonts w:ascii="Calibri" w:eastAsia="Calibri" w:hAnsi="Calibri" w:cs="Times New Roman"/>
+        </w:rPr>
+      </w:pPr>
+    </w:p>
+    <w:p>
+      <w:pPr>
+        <w:rPr>
+          <w:rFonts w:ascii="Calibri" w:eastAsia="Calibri" w:hAnsi="Calibri" w:cs="Times New Roman"/>
+        </w:rPr>
+      </w:pPr>
+    </w:p>
+    <w:p>
+      <w:pPr>
+        <w:rPr>
+          <w:rFonts w:ascii="Calibri" w:eastAsia="Calibri" w:hAnsi="Calibri" w:cs="Times New Roman"/>
+        </w:rPr>
+      </w:pPr>
+    </w:p>
+    <w:p>
+      <w:pPr>
+        <w:rPr>
+          <w:rFonts w:ascii="Calibri" w:eastAsia="Calibri" w:hAnsi="Calibri" w:cs="Times New Roman"/>
+        </w:rPr>
+      </w:pPr>
+    </w:p>
+    <w:p>
+      <w:pPr>
+        <w:rPr>
+          <w:rFonts w:ascii="Calibri" w:eastAsia="Calibri" w:hAnsi="Calibri" w:cs="Times New Roman"/>
+        </w:rPr>
+      </w:pPr>
+    </w:p>
+    <w:p>
+      <w:pPr>
+        <w:rPr>
+          <w:rFonts w:ascii="Calibri" w:eastAsia="Calibri" w:hAnsi="Calibri" w:cs="Times New Roman"/>
+        </w:rPr>
+      </w:pPr>
+    </w:p>
+    <w:p>
+      <w:pPr>
+        <w:rPr>
+          <w:rFonts w:ascii="Calibri" w:eastAsia="Calibri" w:hAnsi="Calibri" w:cs="Times New Roman"/>
+        </w:rPr>
+      </w:pPr>
+    </w:p>
+    <w:p>
+      <w:pPr>
+        <w:rPr>
+          <w:rFonts w:ascii="Calibri" w:eastAsia="Calibri" w:hAnsi="Calibri" w:cs="Times New Roman"/>
+        </w:rPr>
+      </w:pPr>
+    </w:p>
+    <w:p>
+      <w:pPr>
+        <w:rPr>
+          <w:rFonts w:ascii="Calibri" w:eastAsia="Calibri" w:hAnsi="Calibri" w:cs="Times New Roman"/>
+        </w:rPr>
+      </w:pPr>
+    </w:p>
+    <w:p>
+      <w:pPr>
+        <w:rPr>
+          <w:rFonts w:ascii="Calibri" w:eastAsia="Calibri" w:hAnsi="Calibri" w:cs="Times New Roman"/>
+        </w:rPr>
+      </w:pPr>
+    </w:p>
+    <w:p>
+      <w:pPr>
+        <w:rPr>
+          <w:rFonts w:ascii="Calibri" w:eastAsia="Calibri" w:hAnsi="Calibri" w:cs="Times New Roman"/>
+        </w:rPr>
+      </w:pPr>
+    </w:p>
+    <w:p>
+      <w:pPr>
+        <w:rPr>
+          <w:rFonts w:ascii="Calibri" w:eastAsia="Calibri" w:hAnsi="Calibri" w:cs="Times New Roman"/>
+        </w:rPr>
+      </w:pPr>
+    </w:p>
+    <w:p>
+      <w:pPr>
+        <w:rPr>
+          <w:rFonts w:ascii="Calibri" w:eastAsia="Calibri" w:hAnsi="Calibri" w:cs="Times New Roman"/>
+        </w:rPr>
+      </w:pPr>
+    </w:p>
+    <w:p>
+      <w:pPr>
+        <w:rPr>
+          <w:rFonts w:ascii="Calibri" w:eastAsia="Calibri" w:hAnsi="Calibri" w:cs="Times New Roman"/>
+        </w:rPr>
+      </w:pPr>
+    </w:p>
+    <w:p>
+      <w:pPr>
+        <w:rPr>
+          <w:rFonts w:ascii="Calibri" w:eastAsia="Calibri" w:hAnsi="Calibri" w:cs="Times New Roman"/>
+        </w:rPr>
+      </w:pPr>
+    </w:p>
+    <w:p>
+      <w:pPr>
+        <w:rPr>
+          <w:rFonts w:ascii="Calibri" w:eastAsia="Calibri" w:hAnsi="Calibri" w:cs="Times New Roman"/>
+        </w:rPr>
+      </w:pPr>
+    </w:p>
+    <w:p>
+      <w:pPr>
+        <w:rPr>
+          <w:rFonts w:ascii="Calibri" w:eastAsia="Calibri" w:hAnsi="Calibri" w:cs="Times New Roman"/>
+        </w:rPr>
+      </w:pPr>
+    </w:p>
+    <w:p>
+      <w:pPr>
+        <w:rPr>
+          <w:rFonts w:ascii="Calibri" w:eastAsia="Calibri" w:hAnsi="Calibri" w:cs="Times New Roman"/>
+        </w:rPr>
+      </w:pPr>
+    </w:p>
+    <w:p>
+      <w:pPr>
+        <w:numPr>
+          <w:ilvl w:val="0"/>
+          <w:numId w:val="1"/>
+        </w:numPr>
+        <w:contextualSpacing/>
+        <w:rPr>
+          <w:rFonts w:ascii="Calibri" w:eastAsia="Calibri" w:hAnsi="Calibri" w:cs="Mangal"/>
+        </w:rPr>
+      </w:pPr>
+      <w:r>
+        <w:rPr>
+          <w:rFonts w:ascii="Calibri" w:eastAsia="Calibri" w:hAnsi="Calibri" w:cs="Mangal"/>
+          <w:b/>
+          <w:bCs/>
+        </w:rPr>
+        <w:t>Client Application</w:t>
+      </w:r>
+      <w:r>
+        <w:rPr>
+          <w:rFonts w:ascii="Calibri" w:eastAsia="Calibri" w:hAnsi="Calibri" w:cs="Mangal"/>
+        </w:rPr>
+        <w:t xml:space="preserve"> – The client application is developed using .NET Framework 4.7, It get the User, Card and Ordering information from different Microservices which are developed in .NET Core.</w:t>
+      </w:r>
+    </w:p>
+    <w:p>
+      <w:pPr>
+        <w:numPr>
+          <w:ilvl w:val="0"/>
+          <w:numId w:val="1"/>
+        </w:numPr>
+        <w:contextualSpacing/>
+        <w:rPr>
+          <w:rFonts w:ascii="Calibri" w:eastAsia="Calibri" w:hAnsi="Calibri" w:cs="Mangal"/>
+        </w:rPr>
+      </w:pPr>
+      <w:r>
+        <w:rPr>
+          <w:rFonts w:ascii="Calibri" w:eastAsia="Calibri" w:hAnsi="Calibri" w:cs="Mangal"/>
+          <w:b/>
+          <w:bCs/>
+        </w:rPr>
+        <w:t>Identity Microservices</w:t>
+      </w:r>
+      <w:r>
+        <w:rPr>
+          <w:rFonts w:ascii="Calibri" w:eastAsia="Calibri" w:hAnsi="Calibri" w:cs="Mangal"/>
+        </w:rPr>
+        <w:t xml:space="preserve"> – Identity Microservice is responsible for Authenticate and Authorize the user. After the User is validated and authenticated other services will be available. </w:t>
+      </w:r>
+    </w:p>
+    <w:p>
+      <w:pPr>
+        <w:numPr>
+          <w:ilvl w:val="0"/>
+          <w:numId w:val="1"/>
+        </w:numPr>
+        <w:contextualSpacing/>
+        <w:rPr>
+          <w:rFonts w:ascii="Calibri" w:eastAsia="Calibri" w:hAnsi="Calibri" w:cs="Mangal"/>
+        </w:rPr>
+      </w:pPr>
+      <w:r>
+        <w:rPr>
+          <w:rFonts w:ascii="Calibri" w:eastAsia="Calibri" w:hAnsi="Calibri" w:cs="Mangal"/>
+          <w:b/>
+          <w:bCs/>
+        </w:rPr>
+        <w:t>Card Microservice</w:t>
+      </w:r>
+      <w:r>
+        <w:rPr>
+          <w:rFonts w:ascii="Calibri" w:eastAsia="Calibri" w:hAnsi="Calibri" w:cs="Mangal"/>
+        </w:rPr>
+        <w:t xml:space="preserve"> – Card Microservice is responsible to get Card Information of users. It also brings Card templates information and user can choose new card based on the template.</w:t>
+      </w:r>
+    </w:p>
+    <w:p>
+      <w:pPr>
+        <w:numPr>
+          <w:ilvl w:val="0"/>
+          <w:numId w:val="1"/>
+        </w:numPr>
+        <w:contextualSpacing/>
+        <w:rPr>
+          <w:rFonts w:ascii="Calibri" w:eastAsia="Calibri" w:hAnsi="Calibri" w:cs="Mangal"/>
+        </w:rPr>
+      </w:pPr>
+      <w:r>
+        <w:rPr>
+          <w:rFonts w:ascii="Calibri" w:eastAsia="Calibri" w:hAnsi="Calibri" w:cs="Mangal"/>
+          <w:b/>
+          <w:bCs/>
+        </w:rPr>
+        <w:t>Purchase Microservice</w:t>
+      </w:r>
+      <w:r>
+        <w:rPr>
+          <w:rFonts w:ascii="Calibri" w:eastAsia="Calibri" w:hAnsi="Calibri" w:cs="Mangal"/>
+        </w:rPr>
+        <w:t xml:space="preserve"> – Purchase Microservice facilitate users to purchase new card from given template. They can pay using various payment methods. </w:t>
+      </w:r>
+    </w:p>
+    <w:p/>
     <w:sectPr>
+      <w:footerReference w:type="default" r:id="rId7"/>
       <w:pgSz w:w="11906" w:h="16838"/>
       <w:pgMar w:top="1440" w:right="1440" w:bottom="1440" w:left="1440" w:header="708" w:footer="708" w:gutter="0"/>
       <w:cols w:space="708"/>
@@ -3431,6 +3951,21 @@
 </w:endnotes>
 </file>
 
+<file path=word/footer1.xml><?xml version="1.0" encoding="utf-8"?>
+<w:ftr xmlns:wpc="http://schemas.microsoft.com/office/word/2010/wordprocessingCanvas" xmlns:cx="http://schemas.microsoft.com/office/drawing/2014/chartex" xmlns:cx1="http://schemas.microsoft.com/office/drawing/2015/9/8/chartex" xmlns:cx2="http://schemas.microsoft.com/office/drawing/2015/10/21/chartex" xmlns:cx3="http://schemas.microsoft.com/office/drawing/2016/5/9/chartex" xmlns:cx4="http://schemas.microsoft.com/office/drawing/2016/5/10/chartex" xmlns:cx5="http://schemas.microsoft.com/office/drawing/2016/5/11/chartex" xmlns:cx6="http://schemas.microsoft.com/office/drawing/2016/5/12/chartex" xmlns:cx7="http://schemas.microsoft.com/office/drawing/2016/5/13/chartex" xmlns:cx8="http://schemas.microsoft.com/office/drawing/2016/5/14/chartex" xmlns:mc="http://schemas.openxmlformats.org/markup-compatibility/2006" xmlns:aink="http://schemas.microsoft.com/office/drawing/2016/ink" xmlns:am3d="http://schemas.microsoft.com/office/drawing/2017/model3d" xmlns:o="urn:schemas-microsoft-com:office:office" xmlns:r="http://schemas.openxmlformats.org/officeDocument/2006/relationships" xmlns:m="http://schemas.openxmlformats.org/officeDocument/2006/math" xmlns:v="urn:schemas-microsoft-com:vml" xmlns:wp14="http://schemas.microsoft.com/office/word/2010/wordprocessingDrawing" xmlns:wp="http://schemas.openxmlformats.org/drawingml/2006/wordprocessingDrawing" xmlns:w10="urn:schemas-microsoft-com:office:word" xmlns:w="http://schemas.openxmlformats.org/wordprocessingml/2006/main" xmlns:w14="http://schemas.microsoft.com/office/word/2010/wordml" xmlns:w15="http://schemas.microsoft.com/office/word/2012/wordml" xmlns:w16cex="http://schemas.microsoft.com/office/word/2018/wordml/cex" xmlns:w16cid="http://schemas.microsoft.com/office/word/2016/wordml/cid" xmlns:w16="http://schemas.microsoft.com/office/word/2018/wordml" xmlns:w16sdtdh="http://schemas.microsoft.com/office/word/2020/wordml/sdtdatahash" xmlns:w16se="http://schemas.microsoft.com/office/word/2015/wordml/symex" xmlns:wpg="http://schemas.microsoft.com/office/word/2010/wordprocessingGroup" xmlns:wpi="http://schemas.microsoft.com/office/word/2010/wordprocessingInk" xmlns:wne="http://schemas.microsoft.com/office/word/2006/wordml" xmlns:wps="http://schemas.microsoft.com/office/word/2010/wordprocessingShape" mc:Ignorable="w14 w15 w16se w16cid w16 w16cex w16sdtdh wp14">
+  <w:p>
+    <w:pPr>
+      <w:pStyle w:val="Footer"/>
+    </w:pPr>
+  </w:p>
+  <w:p>
+    <w:pPr>
+      <w:pStyle w:val="Footer"/>
+    </w:pPr>
+  </w:p>
+</w:ftr>
+</file>
+
 <file path=word/footnotes.xml><?xml version="1.0" encoding="utf-8"?>
 <w:footnotes xmlns:wpc="http://schemas.microsoft.com/office/word/2010/wordprocessingCanvas" xmlns:cx="http://schemas.microsoft.com/office/drawing/2014/chartex" xmlns:cx1="http://schemas.microsoft.com/office/drawing/2015/9/8/chartex" xmlns:cx2="http://schemas.microsoft.com/office/drawing/2015/10/21/chartex" xmlns:cx3="http://schemas.microsoft.com/office/drawing/2016/5/9/chartex" xmlns:cx4="http://schemas.microsoft.com/office/drawing/2016/5/10/chartex" xmlns:cx5="http://schemas.microsoft.com/office/drawing/2016/5/11/chartex" xmlns:cx6="http://schemas.microsoft.com/office/drawing/2016/5/12/chartex" xmlns:cx7="http://schemas.microsoft.com/office/drawing/2016/5/13/chartex" xmlns:cx8="http://schemas.microsoft.com/office/drawing/2016/5/14/chartex" xmlns:mc="http://schemas.openxmlformats.org/markup-compatibility/2006" xmlns:aink="http://schemas.microsoft.com/office/drawing/2016/ink" xmlns:am3d="http://schemas.microsoft.com/office/drawing/2017/model3d" xmlns:o="urn:schemas-microsoft-com:office:office" xmlns:r="http://schemas.openxmlformats.org/officeDocument/2006/relationships" xmlns:m="http://schemas.openxmlformats.org/officeDocument/2006/math" xmlns:v="urn:schemas-microsoft-com:vml" xmlns:wp14="http://schemas.microsoft.com/office/word/2010/wordprocessingDrawing" xmlns:wp="http://schemas.openxmlformats.org/drawingml/2006/wordprocessingDrawing" xmlns:w10="urn:schemas-microsoft-com:office:word" xmlns:w="http://schemas.openxmlformats.org/wordprocessingml/2006/main" xmlns:w14="http://schemas.microsoft.com/office/word/2010/wordml" xmlns:w15="http://schemas.microsoft.com/office/word/2012/wordml" xmlns:w16cex="http://schemas.microsoft.com/office/word/2018/wordml/cex" xmlns:w16cid="http://schemas.microsoft.com/office/word/2016/wordml/cid" xmlns:w16="http://schemas.microsoft.com/office/word/2018/wordml" xmlns:w16sdtdh="http://schemas.microsoft.com/office/word/2020/wordml/sdtdatahash" xmlns:w16se="http://schemas.microsoft.com/office/word/2015/wordml/symex" xmlns:wpg="http://schemas.microsoft.com/office/word/2010/wordprocessingGroup" xmlns:wpi="http://schemas.microsoft.com/office/word/2010/wordprocessingInk" xmlns:wne="http://schemas.microsoft.com/office/word/2006/wordml" xmlns:wps="http://schemas.microsoft.com/office/word/2010/wordprocessingShape" mc:Ignorable="w14 w15 w16se w16cid w16 w16cex w16sdtdh wp14">
   <w:footnote w:type="separator" w:id="-1">
@@ -3454,6 +3989,127 @@
     </w:p>
   </w:footnote>
 </w:footnotes>
+</file>
+
+<file path=word/numbering.xml><?xml version="1.0" encoding="utf-8"?>
+<w:numbering xmlns:wpc="http://schemas.microsoft.com/office/word/2010/wordprocessingCanvas" xmlns:cx="http://schemas.microsoft.com/office/drawing/2014/chartex" xmlns:cx1="http://schemas.microsoft.com/office/drawing/2015/9/8/chartex" xmlns:cx2="http://schemas.microsoft.com/office/drawing/2015/10/21/chartex" xmlns:cx3="http://schemas.microsoft.com/office/drawing/2016/5/9/chartex" xmlns:cx4="http://schemas.microsoft.com/office/drawing/2016/5/10/chartex" xmlns:cx5="http://schemas.microsoft.com/office/drawing/2016/5/11/chartex" xmlns:cx6="http://schemas.microsoft.com/office/drawing/2016/5/12/chartex" xmlns:cx7="http://schemas.microsoft.com/office/drawing/2016/5/13/chartex" xmlns:cx8="http://schemas.microsoft.com/office/drawing/2016/5/14/chartex" xmlns:mc="http://schemas.openxmlformats.org/markup-compatibility/2006" xmlns:aink="http://schemas.microsoft.com/office/drawing/2016/ink" xmlns:am3d="http://schemas.microsoft.com/office/drawing/2017/model3d" xmlns:o="urn:schemas-microsoft-com:office:office" xmlns:r="http://schemas.openxmlformats.org/officeDocument/2006/relationships" xmlns:m="http://schemas.openxmlformats.org/officeDocument/2006/math" xmlns:v="urn:schemas-microsoft-com:vml" xmlns:wp14="http://schemas.microsoft.com/office/word/2010/wordprocessingDrawing" xmlns:wp="http://schemas.openxmlformats.org/drawingml/2006/wordprocessingDrawing" xmlns:w10="urn:schemas-microsoft-com:office:word" xmlns:w="http://schemas.openxmlformats.org/wordprocessingml/2006/main" xmlns:w14="http://schemas.microsoft.com/office/word/2010/wordml" xmlns:w15="http://schemas.microsoft.com/office/word/2012/wordml" xmlns:w16cex="http://schemas.microsoft.com/office/word/2018/wordml/cex" xmlns:w16cid="http://schemas.microsoft.com/office/word/2016/wordml/cid" xmlns:w16="http://schemas.microsoft.com/office/word/2018/wordml" xmlns:w16sdtdh="http://schemas.microsoft.com/office/word/2020/wordml/sdtdatahash" xmlns:w16se="http://schemas.microsoft.com/office/word/2015/wordml/symex" xmlns:wpg="http://schemas.microsoft.com/office/word/2010/wordprocessingGroup" xmlns:wpi="http://schemas.microsoft.com/office/word/2010/wordprocessingInk" xmlns:wne="http://schemas.microsoft.com/office/word/2006/wordml" xmlns:wps="http://schemas.microsoft.com/office/word/2010/wordprocessingShape" mc:Ignorable="w14 w15 w16se w16cid w16 w16cex w16sdtdh wp14">
+  <w:abstractNum w:abstractNumId="0" w15:restartNumberingAfterBreak="0">
+    <w:nsid w:val="6F5E2C7E"/>
+    <w:multiLevelType w:val="hybridMultilevel"/>
+    <w:tmpl w:val="43C44C28"/>
+    <w:lvl w:ilvl="0" w:tplc="04090001">
+      <w:start w:val="1"/>
+      <w:numFmt w:val="bullet"/>
+      <w:lvlText w:val=""/>
+      <w:lvlJc w:val="left"/>
+      <w:pPr>
+        <w:ind w:left="1080" w:hanging="360"/>
+      </w:pPr>
+      <w:rPr>
+        <w:rFonts w:ascii="Symbol" w:hAnsi="Symbol" w:hint="default"/>
+      </w:rPr>
+    </w:lvl>
+    <w:lvl w:ilvl="1" w:tplc="04090003" w:tentative="1">
+      <w:start w:val="1"/>
+      <w:numFmt w:val="bullet"/>
+      <w:lvlText w:val="o"/>
+      <w:lvlJc w:val="left"/>
+      <w:pPr>
+        <w:ind w:left="1800" w:hanging="360"/>
+      </w:pPr>
+      <w:rPr>
+        <w:rFonts w:ascii="Courier New" w:hAnsi="Courier New" w:cs="Courier New" w:hint="default"/>
+      </w:rPr>
+    </w:lvl>
+    <w:lvl w:ilvl="2" w:tplc="04090005" w:tentative="1">
+      <w:start w:val="1"/>
+      <w:numFmt w:val="bullet"/>
+      <w:lvlText w:val=""/>
+      <w:lvlJc w:val="left"/>
+      <w:pPr>
+        <w:ind w:left="2520" w:hanging="360"/>
+      </w:pPr>
+      <w:rPr>
+        <w:rFonts w:ascii="Wingdings" w:hAnsi="Wingdings" w:hint="default"/>
+      </w:rPr>
+    </w:lvl>
+    <w:lvl w:ilvl="3" w:tplc="04090001" w:tentative="1">
+      <w:start w:val="1"/>
+      <w:numFmt w:val="bullet"/>
+      <w:lvlText w:val=""/>
+      <w:lvlJc w:val="left"/>
+      <w:pPr>
+        <w:ind w:left="3240" w:hanging="360"/>
+      </w:pPr>
+      <w:rPr>
+        <w:rFonts w:ascii="Symbol" w:hAnsi="Symbol" w:hint="default"/>
+      </w:rPr>
+    </w:lvl>
+    <w:lvl w:ilvl="4" w:tplc="04090003" w:tentative="1">
+      <w:start w:val="1"/>
+      <w:numFmt w:val="bullet"/>
+      <w:lvlText w:val="o"/>
+      <w:lvlJc w:val="left"/>
+      <w:pPr>
+        <w:ind w:left="3960" w:hanging="360"/>
+      </w:pPr>
+      <w:rPr>
+        <w:rFonts w:ascii="Courier New" w:hAnsi="Courier New" w:cs="Courier New" w:hint="default"/>
+      </w:rPr>
+    </w:lvl>
+    <w:lvl w:ilvl="5" w:tplc="04090005" w:tentative="1">
+      <w:start w:val="1"/>
+      <w:numFmt w:val="bullet"/>
+      <w:lvlText w:val=""/>
+      <w:lvlJc w:val="left"/>
+      <w:pPr>
+        <w:ind w:left="4680" w:hanging="360"/>
+      </w:pPr>
+      <w:rPr>
+        <w:rFonts w:ascii="Wingdings" w:hAnsi="Wingdings" w:hint="default"/>
+      </w:rPr>
+    </w:lvl>
+    <w:lvl w:ilvl="6" w:tplc="04090001" w:tentative="1">
+      <w:start w:val="1"/>
+      <w:numFmt w:val="bullet"/>
+      <w:lvlText w:val=""/>
+      <w:lvlJc w:val="left"/>
+      <w:pPr>
+        <w:ind w:left="5400" w:hanging="360"/>
+      </w:pPr>
+      <w:rPr>
+        <w:rFonts w:ascii="Symbol" w:hAnsi="Symbol" w:hint="default"/>
+      </w:rPr>
+    </w:lvl>
+    <w:lvl w:ilvl="7" w:tplc="04090003" w:tentative="1">
+      <w:start w:val="1"/>
+      <w:numFmt w:val="bullet"/>
+      <w:lvlText w:val="o"/>
+      <w:lvlJc w:val="left"/>
+      <w:pPr>
+        <w:ind w:left="6120" w:hanging="360"/>
+      </w:pPr>
+      <w:rPr>
+        <w:rFonts w:ascii="Courier New" w:hAnsi="Courier New" w:cs="Courier New" w:hint="default"/>
+      </w:rPr>
+    </w:lvl>
+    <w:lvl w:ilvl="8" w:tplc="04090005" w:tentative="1">
+      <w:start w:val="1"/>
+      <w:numFmt w:val="bullet"/>
+      <w:lvlText w:val=""/>
+      <w:lvlJc w:val="left"/>
+      <w:pPr>
+        <w:ind w:left="6840" w:hanging="360"/>
+      </w:pPr>
+      <w:rPr>
+        <w:rFonts w:ascii="Wingdings" w:hAnsi="Wingdings" w:hint="default"/>
+      </w:rPr>
+    </w:lvl>
+  </w:abstractNum>
+  <w:num w:numId="1">
+    <w:abstractNumId w:val="0"/>
+  </w:num>
+</w:numbering>
 </file>
 
 <file path=word/styles.xml><?xml version="1.0" encoding="utf-8"?>
@@ -3925,6 +4581,74 @@
     <w:uiPriority w:val="99"/>
     <w:rsid w:val="00195F8F"/>
   </w:style>
+  <w:style w:type="character" w:styleId="CommentReference">
+    <w:name w:val="annotation reference"/>
+    <w:basedOn w:val="DefaultParagraphFont"/>
+    <w:uiPriority w:val="99"/>
+    <w:semiHidden/>
+    <w:unhideWhenUsed/>
+    <w:rsid w:val="008F5620"/>
+    <w:rPr>
+      <w:sz w:val="16"/>
+      <w:szCs w:val="16"/>
+    </w:rPr>
+  </w:style>
+  <w:style w:type="paragraph" w:styleId="CommentText">
+    <w:name w:val="annotation text"/>
+    <w:basedOn w:val="Normal"/>
+    <w:link w:val="CommentTextChar"/>
+    <w:uiPriority w:val="99"/>
+    <w:semiHidden/>
+    <w:unhideWhenUsed/>
+    <w:rsid w:val="008F5620"/>
+    <w:pPr>
+      <w:spacing w:line="240" w:lineRule="auto"/>
+    </w:pPr>
+    <w:rPr>
+      <w:sz w:val="20"/>
+      <w:szCs w:val="18"/>
+    </w:rPr>
+  </w:style>
+  <w:style w:type="character" w:customStyle="1" w:styleId="CommentTextChar">
+    <w:name w:val="Comment Text Char"/>
+    <w:basedOn w:val="DefaultParagraphFont"/>
+    <w:link w:val="CommentText"/>
+    <w:uiPriority w:val="99"/>
+    <w:semiHidden/>
+    <w:rsid w:val="008F5620"/>
+    <w:rPr>
+      <w:sz w:val="20"/>
+      <w:szCs w:val="18"/>
+    </w:rPr>
+  </w:style>
+  <w:style w:type="paragraph" w:styleId="CommentSubject">
+    <w:name w:val="annotation subject"/>
+    <w:basedOn w:val="CommentText"/>
+    <w:next w:val="CommentText"/>
+    <w:link w:val="CommentSubjectChar"/>
+    <w:uiPriority w:val="99"/>
+    <w:semiHidden/>
+    <w:unhideWhenUsed/>
+    <w:rsid w:val="008F5620"/>
+    <w:rPr>
+      <w:b/>
+      <w:bCs/>
+    </w:rPr>
+  </w:style>
+  <w:style w:type="character" w:customStyle="1" w:styleId="CommentSubjectChar">
+    <w:name w:val="Comment Subject Char"/>
+    <w:basedOn w:val="CommentTextChar"/>
+    <w:link w:val="CommentSubject"/>
+    <w:uiPriority w:val="99"/>
+    <w:semiHidden/>
+    <w:rsid w:val="008F5620"/>
+    <w:rPr>
+      <w:b/>
+      <w:bCs/>
+      <w:sz w:val="20"/>
+      <w:szCs w:val="18"/>
+    </w:rPr>
+  </w:style>
 </w:styles>
 </file>
 

</xml_diff>